<commit_message>
doc: se añadio casos de uso de ajustador
</commit_message>
<xml_diff>
--- a/Documentacion/CU- iCrash.docx
+++ b/Documentacion/CU- iCrash.docx
@@ -2101,7 +2101,21 @@
               <w:rPr>
                 <w:lang w:val="es"/>
               </w:rPr>
-              <w:t xml:space="preserve">Iniciar sesion </w:t>
+              <w:t xml:space="preserve">Iniciar </w:t>
+            </w:r>
+            <w:proofErr w:type="spellStart"/>
+            <w:r>
+              <w:rPr>
+                <w:lang w:val="es"/>
+              </w:rPr>
+              <w:t>sesion</w:t>
+            </w:r>
+            <w:proofErr w:type="spellEnd"/>
+            <w:r>
+              <w:rPr>
+                <w:lang w:val="es"/>
+              </w:rPr>
+              <w:t xml:space="preserve"> </w:t>
             </w:r>
             <w:r>
               <w:rPr>
@@ -2319,11 +2333,19 @@
               <w:rPr>
                 <w:lang w:val="es"/>
               </w:rPr>
-              <w:t>con 2 campos para número de celular (nombre de usuario) y contrase</w:t>
+              <w:t xml:space="preserve">con 2 campos para número de celular (nombre de usuario) y </w:t>
+            </w:r>
+            <w:proofErr w:type="spellStart"/>
+            <w:r>
+              <w:rPr>
+                <w:lang w:val="es"/>
+              </w:rPr>
+              <w:t>contrase</w:t>
             </w:r>
             <w:r>
               <w:t>ña</w:t>
             </w:r>
+            <w:proofErr w:type="spellEnd"/>
             <w:r>
               <w:rPr>
                 <w:lang w:val="es"/>
@@ -2340,7 +2362,21 @@
               <w:rPr>
                 <w:lang w:val="es"/>
               </w:rPr>
-              <w:t>USUARIO. Además, muestra un botón “Iniciar sesión” y un label para registrarse</w:t>
+              <w:t xml:space="preserve">USUARIO. Además, muestra un botón “Iniciar sesión” y un </w:t>
+            </w:r>
+            <w:proofErr w:type="spellStart"/>
+            <w:r>
+              <w:rPr>
+                <w:lang w:val="es"/>
+              </w:rPr>
+              <w:t>label</w:t>
+            </w:r>
+            <w:proofErr w:type="spellEnd"/>
+            <w:r>
+              <w:rPr>
+                <w:lang w:val="es"/>
+              </w:rPr>
+              <w:t xml:space="preserve"> para registrarse</w:t>
             </w:r>
             <w:r>
               <w:rPr>
@@ -2520,7 +2556,15 @@
               <w:t xml:space="preserve">despliega la página </w:t>
             </w:r>
             <w:r>
-              <w:t>“Crear cuenta iCrash”. T</w:t>
+              <w:t xml:space="preserve">“Crear cuenta </w:t>
+            </w:r>
+            <w:proofErr w:type="spellStart"/>
+            <w:r>
+              <w:t>iCrash</w:t>
+            </w:r>
+            <w:proofErr w:type="spellEnd"/>
+            <w:r>
+              <w:t>”. T</w:t>
             </w:r>
             <w:r>
               <w:t>ermina CU</w:t>
@@ -3286,8 +3330,17 @@
                 <w:rFonts w:eastAsia="Times New Roman" w:cs="Arial"/>
                 <w:lang w:val="es"/>
               </w:rPr>
-              <w:t>Crear cuenta iCrash</w:t>
-            </w:r>
+              <w:t xml:space="preserve">Crear cuenta </w:t>
+            </w:r>
+            <w:proofErr w:type="spellStart"/>
+            <w:r>
+              <w:rPr>
+                <w:rFonts w:eastAsia="Times New Roman" w:cs="Arial"/>
+                <w:lang w:val="es"/>
+              </w:rPr>
+              <w:t>iCrash</w:t>
+            </w:r>
+            <w:proofErr w:type="spellEnd"/>
             <w:r>
               <w:rPr>
                 <w:rFonts w:eastAsia="Times New Roman" w:cs="Arial"/>
@@ -3300,13 +3353,28 @@
                 <w:rFonts w:eastAsia="Times New Roman" w:cs="Arial"/>
                 <w:lang w:val="es"/>
               </w:rPr>
-              <w:t xml:space="preserve"> donde se muestran los campos nombre, apellido paterno, apellido materno, numero de celular (nombre de usuario) y contrase</w:t>
-            </w:r>
-            <w:r>
-              <w:rPr>
-                <w:rFonts w:eastAsia="Times New Roman" w:cs="Arial"/>
-              </w:rPr>
-              <w:t>ña los cuales pertenecen a USUARIO. Además</w:t>
+              <w:t xml:space="preserve"> donde se muestran los campos nombre, apellido paterno, apellido materno, numero de celular (nombre de usuario) y </w:t>
+            </w:r>
+            <w:proofErr w:type="spellStart"/>
+            <w:r>
+              <w:rPr>
+                <w:rFonts w:eastAsia="Times New Roman" w:cs="Arial"/>
+                <w:lang w:val="es"/>
+              </w:rPr>
+              <w:t>contrase</w:t>
+            </w:r>
+            <w:r>
+              <w:rPr>
+                <w:rFonts w:eastAsia="Times New Roman" w:cs="Arial"/>
+              </w:rPr>
+              <w:t>ña</w:t>
+            </w:r>
+            <w:proofErr w:type="spellEnd"/>
+            <w:r>
+              <w:rPr>
+                <w:rFonts w:eastAsia="Times New Roman" w:cs="Arial"/>
+              </w:rPr>
+              <w:t xml:space="preserve"> los cuales pertenecen a USUARIO. Además</w:t>
             </w:r>
             <w:r>
               <w:rPr>
@@ -4614,12 +4682,21 @@
                 <w:lang w:val="es"/>
               </w:rPr>
             </w:pPr>
-            <w:r>
-              <w:rPr>
-                <w:rFonts w:eastAsia="Times New Roman" w:cs="Arial"/>
-                <w:lang w:val="es"/>
-              </w:rPr>
-              <w:t>Combobox donde se recuperan y muestran las POLIZAS que tiene el conductor</w:t>
+            <w:proofErr w:type="spellStart"/>
+            <w:r>
+              <w:rPr>
+                <w:rFonts w:eastAsia="Times New Roman" w:cs="Arial"/>
+                <w:lang w:val="es"/>
+              </w:rPr>
+              <w:t>Combobox</w:t>
+            </w:r>
+            <w:proofErr w:type="spellEnd"/>
+            <w:r>
+              <w:rPr>
+                <w:rFonts w:eastAsia="Times New Roman" w:cs="Arial"/>
+                <w:lang w:val="es"/>
+              </w:rPr>
+              <w:t xml:space="preserve"> donde se recuperan y muestran las POLIZAS que tiene el conductor</w:t>
             </w:r>
           </w:p>
           <w:p>
@@ -4847,13 +4924,28 @@
                 <w:rFonts w:eastAsia="Times New Roman" w:cs="Arial"/>
                 <w:lang w:val="es"/>
               </w:rPr>
-              <w:t xml:space="preserve"> en el sistema y muestra el mensaje “Se registr</w:t>
-            </w:r>
-            <w:r>
-              <w:rPr>
-                <w:rFonts w:eastAsia="Times New Roman" w:cs="Arial"/>
-              </w:rPr>
-              <w:t>ó el reporte” (Ver</w:t>
+              <w:t xml:space="preserve"> en el sistema y muestra el mensaje “Se </w:t>
+            </w:r>
+            <w:proofErr w:type="spellStart"/>
+            <w:r>
+              <w:rPr>
+                <w:rFonts w:eastAsia="Times New Roman" w:cs="Arial"/>
+                <w:lang w:val="es"/>
+              </w:rPr>
+              <w:t>registr</w:t>
+            </w:r>
+            <w:r>
+              <w:rPr>
+                <w:rFonts w:eastAsia="Times New Roman" w:cs="Arial"/>
+              </w:rPr>
+              <w:t>ó</w:t>
+            </w:r>
+            <w:proofErr w:type="spellEnd"/>
+            <w:r>
+              <w:rPr>
+                <w:rFonts w:eastAsia="Times New Roman" w:cs="Arial"/>
+              </w:rPr>
+              <w:t xml:space="preserve"> el reporte” (Ver</w:t>
             </w:r>
             <w:r>
               <w:rPr>
@@ -6024,7 +6116,23 @@
                 <w:rFonts w:eastAsia="Times New Roman" w:cs="Arial"/>
                 <w:lang w:val="es"/>
               </w:rPr>
-              <w:t xml:space="preserve"> cuenta iCrash” donde se</w:t>
+              <w:t xml:space="preserve"> cuenta </w:t>
+            </w:r>
+            <w:proofErr w:type="spellStart"/>
+            <w:r>
+              <w:rPr>
+                <w:rFonts w:eastAsia="Times New Roman" w:cs="Arial"/>
+                <w:lang w:val="es"/>
+              </w:rPr>
+              <w:t>iCrash</w:t>
+            </w:r>
+            <w:proofErr w:type="spellEnd"/>
+            <w:r>
+              <w:rPr>
+                <w:rFonts w:eastAsia="Times New Roman" w:cs="Arial"/>
+                <w:lang w:val="es"/>
+              </w:rPr>
+              <w:t>” donde se</w:t>
             </w:r>
             <w:r>
               <w:rPr>
@@ -6038,13 +6146,28 @@
                 <w:rFonts w:eastAsia="Times New Roman" w:cs="Arial"/>
                 <w:lang w:val="es"/>
               </w:rPr>
-              <w:t xml:space="preserve"> muestran los campos nombre, apellido paterno, apellido materno, numero de celular (nombre de usuario) y contrase</w:t>
-            </w:r>
-            <w:r>
-              <w:rPr>
-                <w:rFonts w:eastAsia="Times New Roman" w:cs="Arial"/>
-              </w:rPr>
-              <w:t>ña los cuales pertenecen a USUARIO. Además</w:t>
+              <w:t xml:space="preserve"> muestran los campos nombre, apellido paterno, apellido materno, numero de celular (nombre de usuario) y </w:t>
+            </w:r>
+            <w:proofErr w:type="spellStart"/>
+            <w:r>
+              <w:rPr>
+                <w:rFonts w:eastAsia="Times New Roman" w:cs="Arial"/>
+                <w:lang w:val="es"/>
+              </w:rPr>
+              <w:t>contrase</w:t>
+            </w:r>
+            <w:r>
+              <w:rPr>
+                <w:rFonts w:eastAsia="Times New Roman" w:cs="Arial"/>
+              </w:rPr>
+              <w:t>ña</w:t>
+            </w:r>
+            <w:proofErr w:type="spellEnd"/>
+            <w:r>
+              <w:rPr>
+                <w:rFonts w:eastAsia="Times New Roman" w:cs="Arial"/>
+              </w:rPr>
+              <w:t xml:space="preserve"> los cuales pertenecen a USUARIO. Además</w:t>
             </w:r>
             <w:r>
               <w:rPr>
@@ -7321,12 +7444,21 @@
                 <w:lang w:val="es"/>
               </w:rPr>
             </w:pPr>
-            <w:r>
-              <w:rPr>
-                <w:rFonts w:eastAsia="Times New Roman" w:cs="Arial"/>
-                <w:lang w:val="es"/>
-              </w:rPr>
-              <w:t>Combobox donde se recuperan nombre, precio y tipo pertenecientes a COBERTURA</w:t>
+            <w:proofErr w:type="spellStart"/>
+            <w:r>
+              <w:rPr>
+                <w:rFonts w:eastAsia="Times New Roman" w:cs="Arial"/>
+                <w:lang w:val="es"/>
+              </w:rPr>
+              <w:t>Combobox</w:t>
+            </w:r>
+            <w:proofErr w:type="spellEnd"/>
+            <w:r>
+              <w:rPr>
+                <w:rFonts w:eastAsia="Times New Roman" w:cs="Arial"/>
+                <w:lang w:val="es"/>
+              </w:rPr>
+              <w:t xml:space="preserve"> donde se recuperan nombre, precio y tipo pertenecientes a COBERTURA</w:t>
             </w:r>
           </w:p>
           <w:p>
@@ -7342,12 +7474,21 @@
                 <w:lang w:val="es"/>
               </w:rPr>
             </w:pPr>
-            <w:r>
-              <w:rPr>
-                <w:rFonts w:eastAsia="Times New Roman" w:cs="Arial"/>
-                <w:lang w:val="es"/>
-              </w:rPr>
-              <w:t>Combobox donde se recuperan duración, nombre y precio pertenecientes a PLAZO</w:t>
+            <w:proofErr w:type="spellStart"/>
+            <w:r>
+              <w:rPr>
+                <w:rFonts w:eastAsia="Times New Roman" w:cs="Arial"/>
+                <w:lang w:val="es"/>
+              </w:rPr>
+              <w:t>Combobox</w:t>
+            </w:r>
+            <w:proofErr w:type="spellEnd"/>
+            <w:r>
+              <w:rPr>
+                <w:rFonts w:eastAsia="Times New Roman" w:cs="Arial"/>
+                <w:lang w:val="es"/>
+              </w:rPr>
+              <w:t xml:space="preserve"> donde se recuperan duración, nombre y precio pertenecientes a PLAZO</w:t>
             </w:r>
           </w:p>
           <w:p>
@@ -8522,7 +8663,23 @@
                 <w:rFonts w:eastAsia="Times New Roman" w:cs="Arial"/>
                 <w:lang w:val="es"/>
               </w:rPr>
-              <w:t>muestran los campos numero de tarjeta, nombre, fecha de expiración y CCV</w:t>
+              <w:t xml:space="preserve">muestran los campos </w:t>
+            </w:r>
+            <w:proofErr w:type="spellStart"/>
+            <w:r>
+              <w:rPr>
+                <w:rFonts w:eastAsia="Times New Roman" w:cs="Arial"/>
+                <w:lang w:val="es"/>
+              </w:rPr>
+              <w:t>numero</w:t>
+            </w:r>
+            <w:proofErr w:type="spellEnd"/>
+            <w:r>
+              <w:rPr>
+                <w:rFonts w:eastAsia="Times New Roman" w:cs="Arial"/>
+                <w:lang w:val="es"/>
+              </w:rPr>
+              <w:t xml:space="preserve"> de tarjeta, nombre, fecha de expiración y CCV</w:t>
             </w:r>
             <w:r>
               <w:rPr>
@@ -10369,14 +10526,7 @@
                 <w:rFonts w:eastAsia="Times New Roman" w:cs="Arial"/>
                 <w:lang w:val="es"/>
               </w:rPr>
-              <w:t xml:space="preserve">l conductor </w:t>
-            </w:r>
-            <w:r>
-              <w:rPr>
-                <w:rFonts w:eastAsia="Times New Roman" w:cs="Arial"/>
-                <w:lang w:val="es"/>
-              </w:rPr>
-              <w:t>consultar todos los detalles de una póliza</w:t>
+              <w:t>l conductor consultar todos los detalles de una póliza</w:t>
             </w:r>
           </w:p>
         </w:tc>
@@ -10657,7 +10807,23 @@
                 <w:rFonts w:eastAsia="Times New Roman" w:cs="Arial"/>
                 <w:lang w:val="es"/>
               </w:rPr>
-              <w:t xml:space="preserve">Campos para numero placas, numero serie, marca vehículo, modelo vehículo, </w:t>
+              <w:t xml:space="preserve">Campos para </w:t>
+            </w:r>
+            <w:proofErr w:type="spellStart"/>
+            <w:r>
+              <w:rPr>
+                <w:rFonts w:eastAsia="Times New Roman" w:cs="Arial"/>
+                <w:lang w:val="es"/>
+              </w:rPr>
+              <w:t>numero</w:t>
+            </w:r>
+            <w:proofErr w:type="spellEnd"/>
+            <w:r>
+              <w:rPr>
+                <w:rFonts w:eastAsia="Times New Roman" w:cs="Arial"/>
+                <w:lang w:val="es"/>
+              </w:rPr>
+              <w:t xml:space="preserve"> placas, numero serie, marca vehículo, modelo vehículo, </w:t>
             </w:r>
             <w:r>
               <w:rPr>
@@ -10686,12 +10852,14 @@
               </w:rPr>
               <w:t>Bot</w:t>
             </w:r>
+            <w:proofErr w:type="spellStart"/>
             <w:r>
               <w:rPr>
                 <w:rFonts w:eastAsia="Times New Roman" w:cs="Arial"/>
               </w:rPr>
               <w:t>ón</w:t>
             </w:r>
+            <w:proofErr w:type="spellEnd"/>
             <w:r>
               <w:rPr>
                 <w:rFonts w:eastAsia="Times New Roman" w:cs="Arial"/>
@@ -11167,13 +11335,7 @@
         <w:rPr>
           <w:rFonts w:ascii="Arial" w:hAnsi="Arial" w:cs="Arial"/>
         </w:rPr>
-        <w:t xml:space="preserve">Consultar </w:t>
-      </w:r>
-      <w:r>
-        <w:rPr>
-          <w:rFonts w:ascii="Arial" w:hAnsi="Arial" w:cs="Arial"/>
-        </w:rPr>
-        <w:t>reporte</w:t>
+        <w:t>Consultar reporte</w:t>
       </w:r>
       <w:r>
         <w:rPr>
@@ -12770,12 +12932,14 @@
               </w:rPr>
               <w:t>Bot</w:t>
             </w:r>
+            <w:proofErr w:type="spellStart"/>
             <w:r>
               <w:rPr>
                 <w:rFonts w:eastAsia="Times New Roman" w:cs="Arial"/>
               </w:rPr>
               <w:t>ón</w:t>
             </w:r>
+            <w:proofErr w:type="spellEnd"/>
             <w:r>
               <w:rPr>
                 <w:rFonts w:eastAsia="Times New Roman" w:cs="Arial"/>
@@ -13241,8 +13405,2634 @@
     </w:p>
     <w:p>
       <w:pPr>
+        <w:pStyle w:val="Ttulo2"/>
         <w:rPr>
-          <w:rFonts w:cs="Arial"/>
+          <w:rFonts w:ascii="Arial" w:hAnsi="Arial" w:cs="Arial"/>
+        </w:rPr>
+      </w:pPr>
+      <w:proofErr w:type="gramStart"/>
+      <w:r>
+        <w:rPr>
+          <w:rFonts w:ascii="Arial" w:hAnsi="Arial" w:cs="Arial"/>
+        </w:rPr>
+        <w:t>CU.-</w:t>
+      </w:r>
+      <w:proofErr w:type="gramEnd"/>
+      <w:r>
+        <w:rPr>
+          <w:rFonts w:ascii="Arial" w:hAnsi="Arial" w:cs="Arial"/>
+        </w:rPr>
+        <w:t xml:space="preserve"> Iniciar Sesión Ajustador</w:t>
+      </w:r>
+    </w:p>
+    <w:p>
+      <w:pPr>
+        <w:pStyle w:val="Ttulo3"/>
+        <w:rPr>
+          <w:rFonts w:ascii="Arial" w:hAnsi="Arial" w:cs="Arial"/>
+          <w:color w:val="auto"/>
+        </w:rPr>
+      </w:pPr>
+      <w:r>
+        <w:rPr>
+          <w:rFonts w:ascii="Arial" w:hAnsi="Arial" w:cs="Arial"/>
+          <w:color w:val="auto"/>
+        </w:rPr>
+        <w:t>Descripción de caso de uso</w:t>
+      </w:r>
+    </w:p>
+    <w:p/>
+    <w:tbl>
+      <w:tblPr>
+        <w:tblW w:w="8835" w:type="dxa"/>
+        <w:tblLayout w:type="fixed"/>
+        <w:tblLook w:val="04A0" w:firstRow="1" w:lastRow="0" w:firstColumn="1" w:lastColumn="0" w:noHBand="0" w:noVBand="1"/>
+      </w:tblPr>
+      <w:tblGrid>
+        <w:gridCol w:w="2067"/>
+        <w:gridCol w:w="6768"/>
+      </w:tblGrid>
+      <w:tr>
+        <w:trPr>
+          <w:trHeight w:val="630"/>
+        </w:trPr>
+        <w:tc>
+          <w:tcPr>
+            <w:tcW w:w="2067" w:type="dxa"/>
+            <w:tcBorders>
+              <w:top w:val="single" w:sz="8" w:space="0" w:color="auto"/>
+              <w:left w:val="single" w:sz="8" w:space="0" w:color="auto"/>
+              <w:bottom w:val="single" w:sz="8" w:space="0" w:color="auto"/>
+              <w:right w:val="single" w:sz="8" w:space="0" w:color="auto"/>
+            </w:tcBorders>
+          </w:tcPr>
+          <w:p>
+            <w:r>
+              <w:rPr>
+                <w:lang w:val="es"/>
+              </w:rPr>
+              <w:t>Nombre:</w:t>
+            </w:r>
+          </w:p>
+        </w:tc>
+        <w:tc>
+          <w:tcPr>
+            <w:tcW w:w="6768" w:type="dxa"/>
+            <w:tcBorders>
+              <w:top w:val="single" w:sz="8" w:space="0" w:color="auto"/>
+              <w:left w:val="single" w:sz="8" w:space="0" w:color="auto"/>
+              <w:bottom w:val="single" w:sz="8" w:space="0" w:color="auto"/>
+              <w:right w:val="single" w:sz="8" w:space="0" w:color="auto"/>
+            </w:tcBorders>
+          </w:tcPr>
+          <w:p>
+            <w:r>
+              <w:rPr>
+                <w:lang w:val="es"/>
+              </w:rPr>
+              <w:t xml:space="preserve">CU- </w:t>
+            </w:r>
+            <w:r>
+              <w:rPr>
+                <w:lang w:val="es"/>
+              </w:rPr>
+              <w:t xml:space="preserve">Iniciar sesión </w:t>
+            </w:r>
+            <w:r>
+              <w:rPr>
+                <w:lang w:val="es"/>
+              </w:rPr>
+              <w:t>Ajustador</w:t>
+            </w:r>
+          </w:p>
+        </w:tc>
+      </w:tr>
+      <w:tr>
+        <w:trPr>
+          <w:trHeight w:val="600"/>
+        </w:trPr>
+        <w:tc>
+          <w:tcPr>
+            <w:tcW w:w="2067" w:type="dxa"/>
+            <w:tcBorders>
+              <w:top w:val="single" w:sz="8" w:space="0" w:color="auto"/>
+              <w:left w:val="single" w:sz="8" w:space="0" w:color="auto"/>
+              <w:bottom w:val="single" w:sz="8" w:space="0" w:color="auto"/>
+              <w:right w:val="single" w:sz="8" w:space="0" w:color="auto"/>
+            </w:tcBorders>
+          </w:tcPr>
+          <w:p>
+            <w:r>
+              <w:rPr>
+                <w:lang w:val="es"/>
+              </w:rPr>
+              <w:t>Descripción:</w:t>
+            </w:r>
+          </w:p>
+        </w:tc>
+        <w:tc>
+          <w:tcPr>
+            <w:tcW w:w="6768" w:type="dxa"/>
+            <w:tcBorders>
+              <w:top w:val="single" w:sz="8" w:space="0" w:color="auto"/>
+              <w:left w:val="single" w:sz="8" w:space="0" w:color="auto"/>
+              <w:bottom w:val="single" w:sz="8" w:space="0" w:color="auto"/>
+              <w:right w:val="single" w:sz="8" w:space="0" w:color="auto"/>
+            </w:tcBorders>
+          </w:tcPr>
+          <w:p>
+            <w:r>
+              <w:rPr>
+                <w:lang w:val="es"/>
+              </w:rPr>
+              <w:t xml:space="preserve">Permite al </w:t>
+            </w:r>
+            <w:r>
+              <w:rPr>
+                <w:lang w:val="es"/>
+              </w:rPr>
+              <w:t>ajustador iniciar sesión en el sistema</w:t>
+            </w:r>
+          </w:p>
+        </w:tc>
+      </w:tr>
+      <w:tr>
+        <w:trPr>
+          <w:trHeight w:val="390"/>
+        </w:trPr>
+        <w:tc>
+          <w:tcPr>
+            <w:tcW w:w="2067" w:type="dxa"/>
+            <w:tcBorders>
+              <w:top w:val="single" w:sz="8" w:space="0" w:color="auto"/>
+              <w:left w:val="single" w:sz="8" w:space="0" w:color="auto"/>
+              <w:bottom w:val="single" w:sz="8" w:space="0" w:color="auto"/>
+              <w:right w:val="single" w:sz="8" w:space="0" w:color="auto"/>
+            </w:tcBorders>
+          </w:tcPr>
+          <w:p>
+            <w:r>
+              <w:rPr>
+                <w:lang w:val="es"/>
+              </w:rPr>
+              <w:t xml:space="preserve">Precondición(es): </w:t>
+            </w:r>
+          </w:p>
+        </w:tc>
+        <w:tc>
+          <w:tcPr>
+            <w:tcW w:w="6768" w:type="dxa"/>
+            <w:tcBorders>
+              <w:top w:val="single" w:sz="8" w:space="0" w:color="auto"/>
+              <w:left w:val="single" w:sz="8" w:space="0" w:color="auto"/>
+              <w:bottom w:val="single" w:sz="8" w:space="0" w:color="auto"/>
+              <w:right w:val="single" w:sz="8" w:space="0" w:color="auto"/>
+            </w:tcBorders>
+          </w:tcPr>
+          <w:p>
+            <w:r>
+              <w:t>Sin precondiciones</w:t>
+            </w:r>
+          </w:p>
+        </w:tc>
+      </w:tr>
+      <w:tr>
+        <w:trPr>
+          <w:trHeight w:val="600"/>
+        </w:trPr>
+        <w:tc>
+          <w:tcPr>
+            <w:tcW w:w="2067" w:type="dxa"/>
+            <w:tcBorders>
+              <w:top w:val="single" w:sz="8" w:space="0" w:color="auto"/>
+              <w:left w:val="single" w:sz="8" w:space="0" w:color="auto"/>
+              <w:bottom w:val="single" w:sz="8" w:space="0" w:color="auto"/>
+              <w:right w:val="single" w:sz="8" w:space="0" w:color="auto"/>
+            </w:tcBorders>
+          </w:tcPr>
+          <w:p>
+            <w:r>
+              <w:rPr>
+                <w:lang w:val="es"/>
+              </w:rPr>
+              <w:t>Actor(es):</w:t>
+            </w:r>
+          </w:p>
+        </w:tc>
+        <w:tc>
+          <w:tcPr>
+            <w:tcW w:w="6768" w:type="dxa"/>
+            <w:tcBorders>
+              <w:top w:val="single" w:sz="8" w:space="0" w:color="auto"/>
+              <w:left w:val="single" w:sz="8" w:space="0" w:color="auto"/>
+              <w:bottom w:val="single" w:sz="8" w:space="0" w:color="auto"/>
+              <w:right w:val="single" w:sz="8" w:space="0" w:color="auto"/>
+            </w:tcBorders>
+          </w:tcPr>
+          <w:p>
+            <w:r>
+              <w:rPr>
+                <w:lang w:val="es"/>
+              </w:rPr>
+              <w:t>Ajustador</w:t>
+            </w:r>
+          </w:p>
+        </w:tc>
+      </w:tr>
+      <w:tr>
+        <w:trPr>
+          <w:trHeight w:val="630"/>
+        </w:trPr>
+        <w:tc>
+          <w:tcPr>
+            <w:tcW w:w="2067" w:type="dxa"/>
+            <w:tcBorders>
+              <w:top w:val="single" w:sz="8" w:space="0" w:color="auto"/>
+              <w:left w:val="single" w:sz="8" w:space="0" w:color="auto"/>
+              <w:bottom w:val="single" w:sz="8" w:space="0" w:color="auto"/>
+              <w:right w:val="single" w:sz="8" w:space="0" w:color="auto"/>
+            </w:tcBorders>
+          </w:tcPr>
+          <w:p>
+            <w:r>
+              <w:rPr>
+                <w:lang w:val="es"/>
+              </w:rPr>
+              <w:t>Flujos normales</w:t>
+            </w:r>
+          </w:p>
+        </w:tc>
+        <w:tc>
+          <w:tcPr>
+            <w:tcW w:w="6768" w:type="dxa"/>
+            <w:tcBorders>
+              <w:top w:val="single" w:sz="8" w:space="0" w:color="auto"/>
+              <w:left w:val="single" w:sz="8" w:space="0" w:color="auto"/>
+              <w:bottom w:val="single" w:sz="8" w:space="0" w:color="auto"/>
+              <w:right w:val="single" w:sz="8" w:space="0" w:color="auto"/>
+            </w:tcBorders>
+          </w:tcPr>
+          <w:p>
+            <w:pPr>
+              <w:pStyle w:val="Prrafodelista"/>
+              <w:numPr>
+                <w:ilvl w:val="0"/>
+                <w:numId w:val="7"/>
+              </w:numPr>
+            </w:pPr>
+            <w:r>
+              <w:rPr>
+                <w:lang w:val="es"/>
+              </w:rPr>
+              <w:t>El sistema muestra la ventana “</w:t>
+            </w:r>
+            <w:r>
+              <w:rPr>
+                <w:lang w:val="es"/>
+              </w:rPr>
+              <w:t>Iniciar sesión</w:t>
+            </w:r>
+            <w:r>
+              <w:rPr>
+                <w:lang w:val="es"/>
+              </w:rPr>
+              <w:t xml:space="preserve">” </w:t>
+            </w:r>
+            <w:r>
+              <w:rPr>
+                <w:lang w:val="es"/>
+              </w:rPr>
+              <w:t xml:space="preserve">con 2 campos para número de celular (nombre de usuario) y </w:t>
+            </w:r>
+            <w:proofErr w:type="spellStart"/>
+            <w:r>
+              <w:rPr>
+                <w:lang w:val="es"/>
+              </w:rPr>
+              <w:t>contrase</w:t>
+            </w:r>
+            <w:r>
+              <w:t>ña</w:t>
+            </w:r>
+            <w:proofErr w:type="spellEnd"/>
+            <w:r>
+              <w:rPr>
+                <w:lang w:val="es"/>
+              </w:rPr>
+              <w:t xml:space="preserve"> </w:t>
+            </w:r>
+            <w:r>
+              <w:rPr>
+                <w:lang w:val="es"/>
+              </w:rPr>
+              <w:t xml:space="preserve">los cuales pertenecen a USUARIO, muestra un botón “Iniciar sesión” </w:t>
+            </w:r>
+          </w:p>
+          <w:p>
+            <w:pPr>
+              <w:pStyle w:val="Prrafodelista"/>
+              <w:numPr>
+                <w:ilvl w:val="0"/>
+                <w:numId w:val="7"/>
+              </w:numPr>
+            </w:pPr>
+            <w:r>
+              <w:rPr>
+                <w:lang w:val="es"/>
+              </w:rPr>
+              <w:t>El a</w:t>
+            </w:r>
+            <w:r>
+              <w:rPr>
+                <w:lang w:val="es"/>
+              </w:rPr>
+              <w:t>justador</w:t>
+            </w:r>
+            <w:r>
+              <w:rPr>
+                <w:lang w:val="es"/>
+              </w:rPr>
+              <w:t xml:space="preserve"> rellena los campos y da clic en “Iniciar sesión”</w:t>
+            </w:r>
+          </w:p>
+          <w:p>
+            <w:pPr>
+              <w:pStyle w:val="Prrafodelista"/>
+              <w:numPr>
+                <w:ilvl w:val="0"/>
+                <w:numId w:val="7"/>
+              </w:numPr>
+              <w:rPr>
+                <w:lang w:val="es"/>
+              </w:rPr>
+            </w:pPr>
+            <w:r>
+              <w:rPr>
+                <w:lang w:val="es"/>
+              </w:rPr>
+              <w:t xml:space="preserve">El sistema valida </w:t>
+            </w:r>
+            <w:r>
+              <w:rPr>
+                <w:lang w:val="es"/>
+              </w:rPr>
+              <w:t>las credenciales y despliega el menú</w:t>
+            </w:r>
+            <w:r>
+              <w:rPr>
+                <w:lang w:val="es"/>
+              </w:rPr>
+              <w:t xml:space="preserve"> (Ver FA</w:t>
+            </w:r>
+            <w:r>
+              <w:rPr>
+                <w:lang w:val="es"/>
+              </w:rPr>
+              <w:t>1, FA2</w:t>
+            </w:r>
+            <w:r>
+              <w:rPr>
+                <w:lang w:val="es"/>
+              </w:rPr>
+              <w:t xml:space="preserve"> y EX1)</w:t>
+            </w:r>
+          </w:p>
+          <w:p>
+            <w:pPr>
+              <w:pStyle w:val="Prrafodelista"/>
+              <w:numPr>
+                <w:ilvl w:val="0"/>
+                <w:numId w:val="7"/>
+              </w:numPr>
+            </w:pPr>
+            <w:r>
+              <w:t>Termina CU</w:t>
+            </w:r>
+          </w:p>
+        </w:tc>
+      </w:tr>
+      <w:tr>
+        <w:trPr>
+          <w:trHeight w:val="600"/>
+        </w:trPr>
+        <w:tc>
+          <w:tcPr>
+            <w:tcW w:w="2067" w:type="dxa"/>
+            <w:tcBorders>
+              <w:top w:val="single" w:sz="8" w:space="0" w:color="auto"/>
+              <w:left w:val="single" w:sz="8" w:space="0" w:color="auto"/>
+              <w:bottom w:val="single" w:sz="8" w:space="0" w:color="auto"/>
+              <w:right w:val="single" w:sz="8" w:space="0" w:color="auto"/>
+            </w:tcBorders>
+          </w:tcPr>
+          <w:p>
+            <w:r>
+              <w:rPr>
+                <w:lang w:val="es"/>
+              </w:rPr>
+              <w:t>Flujos Alternos</w:t>
+            </w:r>
+          </w:p>
+        </w:tc>
+        <w:tc>
+          <w:tcPr>
+            <w:tcW w:w="6768" w:type="dxa"/>
+            <w:tcBorders>
+              <w:top w:val="single" w:sz="8" w:space="0" w:color="auto"/>
+              <w:left w:val="single" w:sz="8" w:space="0" w:color="auto"/>
+              <w:bottom w:val="single" w:sz="8" w:space="0" w:color="auto"/>
+              <w:right w:val="single" w:sz="8" w:space="0" w:color="auto"/>
+            </w:tcBorders>
+          </w:tcPr>
+          <w:p>
+            <w:r>
+              <w:t>FA</w:t>
+            </w:r>
+            <w:r>
+              <w:t>1</w:t>
+            </w:r>
+            <w:r>
+              <w:t xml:space="preserve">.  </w:t>
+            </w:r>
+            <w:r>
+              <w:t>Campos faltantes</w:t>
+            </w:r>
+          </w:p>
+          <w:p>
+            <w:pPr>
+              <w:pStyle w:val="Prrafodelista"/>
+              <w:numPr>
+                <w:ilvl w:val="0"/>
+                <w:numId w:val="6"/>
+              </w:numPr>
+            </w:pPr>
+            <w:r>
+              <w:t>El sistema muestra el mensaje “</w:t>
+            </w:r>
+            <w:r>
+              <w:t>Faltan campos</w:t>
+            </w:r>
+            <w:r>
+              <w:t>” y un botón de “Aceptar”</w:t>
+            </w:r>
+          </w:p>
+          <w:p>
+            <w:pPr>
+              <w:pStyle w:val="Prrafodelista"/>
+              <w:numPr>
+                <w:ilvl w:val="0"/>
+                <w:numId w:val="6"/>
+              </w:numPr>
+            </w:pPr>
+            <w:r>
+              <w:t xml:space="preserve">El </w:t>
+            </w:r>
+            <w:r>
+              <w:rPr>
+                <w:lang w:val="es"/>
+              </w:rPr>
+              <w:t>a</w:t>
+            </w:r>
+            <w:r>
+              <w:rPr>
+                <w:lang w:val="es"/>
+              </w:rPr>
+              <w:t>justador</w:t>
+            </w:r>
+            <w:r>
+              <w:t xml:space="preserve"> da clic en el botón “Aceptar”</w:t>
+            </w:r>
+          </w:p>
+          <w:p>
+            <w:pPr>
+              <w:pStyle w:val="Prrafodelista"/>
+              <w:numPr>
+                <w:ilvl w:val="0"/>
+                <w:numId w:val="6"/>
+              </w:numPr>
+            </w:pPr>
+            <w:r>
+              <w:t>El sistema regresa al FN 1</w:t>
+            </w:r>
+          </w:p>
+          <w:p>
+            <w:r>
+              <w:t>FA2. Usuario no encontrado</w:t>
+            </w:r>
+          </w:p>
+          <w:p>
+            <w:pPr>
+              <w:pStyle w:val="Prrafodelista"/>
+              <w:numPr>
+                <w:ilvl w:val="0"/>
+                <w:numId w:val="11"/>
+              </w:numPr>
+            </w:pPr>
+            <w:r>
+              <w:t>El sistema muestra el mensaje “</w:t>
+            </w:r>
+            <w:r>
+              <w:t>Datos incorrectos</w:t>
+            </w:r>
+            <w:r>
+              <w:t>” y un botón de “Aceptar”</w:t>
+            </w:r>
+          </w:p>
+          <w:p>
+            <w:pPr>
+              <w:pStyle w:val="Prrafodelista"/>
+              <w:numPr>
+                <w:ilvl w:val="0"/>
+                <w:numId w:val="11"/>
+              </w:numPr>
+            </w:pPr>
+            <w:r>
+              <w:t xml:space="preserve">El </w:t>
+            </w:r>
+            <w:r>
+              <w:rPr>
+                <w:lang w:val="es"/>
+              </w:rPr>
+              <w:t>a</w:t>
+            </w:r>
+            <w:r>
+              <w:rPr>
+                <w:lang w:val="es"/>
+              </w:rPr>
+              <w:t>justador</w:t>
+            </w:r>
+            <w:r>
+              <w:t xml:space="preserve"> da clic en el botón “Aceptar”</w:t>
+            </w:r>
+          </w:p>
+          <w:p>
+            <w:pPr>
+              <w:pStyle w:val="Prrafodelista"/>
+              <w:numPr>
+                <w:ilvl w:val="0"/>
+                <w:numId w:val="11"/>
+              </w:numPr>
+            </w:pPr>
+            <w:r>
+              <w:lastRenderedPageBreak/>
+              <w:t xml:space="preserve">El sistema regresa al FN 1 </w:t>
+            </w:r>
+          </w:p>
+        </w:tc>
+      </w:tr>
+      <w:tr>
+        <w:trPr>
+          <w:trHeight w:val="630"/>
+        </w:trPr>
+        <w:tc>
+          <w:tcPr>
+            <w:tcW w:w="2067" w:type="dxa"/>
+            <w:tcBorders>
+              <w:top w:val="single" w:sz="8" w:space="0" w:color="auto"/>
+              <w:left w:val="single" w:sz="8" w:space="0" w:color="auto"/>
+              <w:bottom w:val="single" w:sz="8" w:space="0" w:color="auto"/>
+              <w:right w:val="single" w:sz="8" w:space="0" w:color="auto"/>
+            </w:tcBorders>
+          </w:tcPr>
+          <w:p>
+            <w:r>
+              <w:rPr>
+                <w:lang w:val="es"/>
+              </w:rPr>
+              <w:lastRenderedPageBreak/>
+              <w:t>Excepción(es):</w:t>
+            </w:r>
+          </w:p>
+        </w:tc>
+        <w:tc>
+          <w:tcPr>
+            <w:tcW w:w="6768" w:type="dxa"/>
+            <w:tcBorders>
+              <w:top w:val="single" w:sz="8" w:space="0" w:color="auto"/>
+              <w:left w:val="single" w:sz="8" w:space="0" w:color="auto"/>
+              <w:bottom w:val="single" w:sz="8" w:space="0" w:color="auto"/>
+              <w:right w:val="single" w:sz="8" w:space="0" w:color="auto"/>
+            </w:tcBorders>
+          </w:tcPr>
+          <w:p>
+            <w:r>
+              <w:rPr>
+                <w:lang w:val="es"/>
+              </w:rPr>
+              <w:t xml:space="preserve">EX1. Error en la conexión de base de datos. </w:t>
+            </w:r>
+          </w:p>
+          <w:p>
+            <w:pPr>
+              <w:pStyle w:val="Prrafodelista"/>
+              <w:numPr>
+                <w:ilvl w:val="0"/>
+                <w:numId w:val="8"/>
+              </w:numPr>
+            </w:pPr>
+            <w:r>
+              <w:rPr>
+                <w:lang w:val="es"/>
+              </w:rPr>
+              <w:t>El sistema muestra el mensaje “Error, no se pudo conectar con la base de datos” y el botón “Aceptar”.</w:t>
+            </w:r>
+          </w:p>
+          <w:p>
+            <w:pPr>
+              <w:pStyle w:val="Prrafodelista"/>
+              <w:numPr>
+                <w:ilvl w:val="0"/>
+                <w:numId w:val="8"/>
+              </w:numPr>
+            </w:pPr>
+            <w:r>
+              <w:rPr>
+                <w:lang w:val="es"/>
+              </w:rPr>
+              <w:t xml:space="preserve">El </w:t>
+            </w:r>
+            <w:r>
+              <w:rPr>
+                <w:lang w:val="es"/>
+              </w:rPr>
+              <w:t>a</w:t>
+            </w:r>
+            <w:r>
+              <w:rPr>
+                <w:lang w:val="es"/>
+              </w:rPr>
+              <w:t>justador</w:t>
+            </w:r>
+            <w:r>
+              <w:rPr>
+                <w:lang w:val="es"/>
+              </w:rPr>
+              <w:t xml:space="preserve"> da clic en el botón “Aceptar” </w:t>
+            </w:r>
+          </w:p>
+          <w:p>
+            <w:pPr>
+              <w:pStyle w:val="Prrafodelista"/>
+              <w:numPr>
+                <w:ilvl w:val="0"/>
+                <w:numId w:val="8"/>
+              </w:numPr>
+            </w:pPr>
+            <w:r>
+              <w:rPr>
+                <w:lang w:val="es"/>
+              </w:rPr>
+              <w:t xml:space="preserve">El sistema cierra la ventana y termina </w:t>
+            </w:r>
+            <w:r>
+              <w:rPr>
+                <w:lang w:val="es"/>
+              </w:rPr>
+              <w:t>CU</w:t>
+            </w:r>
+            <w:r>
+              <w:rPr>
+                <w:lang w:val="es"/>
+              </w:rPr>
+              <w:t>.</w:t>
+            </w:r>
+          </w:p>
+        </w:tc>
+      </w:tr>
+      <w:tr>
+        <w:trPr>
+          <w:trHeight w:val="630"/>
+        </w:trPr>
+        <w:tc>
+          <w:tcPr>
+            <w:tcW w:w="2067" w:type="dxa"/>
+            <w:tcBorders>
+              <w:top w:val="single" w:sz="8" w:space="0" w:color="auto"/>
+              <w:left w:val="single" w:sz="8" w:space="0" w:color="auto"/>
+              <w:bottom w:val="single" w:sz="8" w:space="0" w:color="auto"/>
+              <w:right w:val="single" w:sz="8" w:space="0" w:color="auto"/>
+            </w:tcBorders>
+          </w:tcPr>
+          <w:p>
+            <w:r>
+              <w:rPr>
+                <w:lang w:val="es"/>
+              </w:rPr>
+              <w:t xml:space="preserve">Extiende </w:t>
+            </w:r>
+          </w:p>
+        </w:tc>
+        <w:tc>
+          <w:tcPr>
+            <w:tcW w:w="6768" w:type="dxa"/>
+            <w:tcBorders>
+              <w:top w:val="single" w:sz="8" w:space="0" w:color="auto"/>
+              <w:left w:val="single" w:sz="8" w:space="0" w:color="auto"/>
+              <w:bottom w:val="single" w:sz="8" w:space="0" w:color="auto"/>
+              <w:right w:val="single" w:sz="8" w:space="0" w:color="auto"/>
+            </w:tcBorders>
+          </w:tcPr>
+          <w:p>
+            <w:r>
+              <w:rPr>
+                <w:rFonts w:eastAsia="Arial" w:cs="Arial"/>
+              </w:rPr>
+              <w:t xml:space="preserve"> </w:t>
+            </w:r>
+            <w:r>
+              <w:rPr>
+                <w:rFonts w:eastAsia="Arial" w:cs="Arial"/>
+              </w:rPr>
+              <w:t>NA</w:t>
+            </w:r>
+          </w:p>
+        </w:tc>
+      </w:tr>
+      <w:tr>
+        <w:trPr>
+          <w:trHeight w:val="330"/>
+        </w:trPr>
+        <w:tc>
+          <w:tcPr>
+            <w:tcW w:w="2067" w:type="dxa"/>
+            <w:tcBorders>
+              <w:top w:val="single" w:sz="8" w:space="0" w:color="auto"/>
+              <w:left w:val="single" w:sz="8" w:space="0" w:color="auto"/>
+              <w:bottom w:val="single" w:sz="8" w:space="0" w:color="auto"/>
+              <w:right w:val="single" w:sz="8" w:space="0" w:color="auto"/>
+            </w:tcBorders>
+          </w:tcPr>
+          <w:p>
+            <w:r>
+              <w:rPr>
+                <w:lang w:val="es"/>
+              </w:rPr>
+              <w:t>Postcondición(es):</w:t>
+            </w:r>
+          </w:p>
+        </w:tc>
+        <w:tc>
+          <w:tcPr>
+            <w:tcW w:w="6768" w:type="dxa"/>
+            <w:tcBorders>
+              <w:top w:val="single" w:sz="8" w:space="0" w:color="auto"/>
+              <w:left w:val="single" w:sz="8" w:space="0" w:color="auto"/>
+              <w:bottom w:val="single" w:sz="8" w:space="0" w:color="auto"/>
+              <w:right w:val="single" w:sz="8" w:space="0" w:color="auto"/>
+            </w:tcBorders>
+          </w:tcPr>
+          <w:p>
+            <w:r>
+              <w:rPr>
+                <w:lang w:val="es"/>
+              </w:rPr>
+              <w:t xml:space="preserve">POST-1 Se </w:t>
+            </w:r>
+            <w:r>
+              <w:rPr>
+                <w:lang w:val="es"/>
+              </w:rPr>
+              <w:t xml:space="preserve">inicia sesión correctamente </w:t>
+            </w:r>
+          </w:p>
+        </w:tc>
+      </w:tr>
+    </w:tbl>
+    <w:p/>
+    <w:p>
+      <w:pPr>
+        <w:pStyle w:val="Ttulo2"/>
+        <w:rPr>
+          <w:rFonts w:ascii="Arial" w:hAnsi="Arial" w:cs="Arial"/>
+        </w:rPr>
+      </w:pPr>
+      <w:proofErr w:type="gramStart"/>
+      <w:r>
+        <w:rPr>
+          <w:rFonts w:ascii="Arial" w:hAnsi="Arial" w:cs="Arial"/>
+        </w:rPr>
+        <w:t>CU.-</w:t>
+      </w:r>
+      <w:proofErr w:type="gramEnd"/>
+      <w:r>
+        <w:rPr>
+          <w:rFonts w:ascii="Arial" w:hAnsi="Arial" w:cs="Arial"/>
+        </w:rPr>
+        <w:t xml:space="preserve"> Consultar reportes asignados</w:t>
+      </w:r>
+    </w:p>
+    <w:p>
+      <w:pPr>
+        <w:pStyle w:val="Ttulo3"/>
+        <w:rPr>
+          <w:rFonts w:ascii="Arial" w:hAnsi="Arial" w:cs="Arial"/>
+          <w:color w:val="auto"/>
+          <w:lang w:val="es-ES"/>
+        </w:rPr>
+      </w:pPr>
+      <w:r>
+        <w:rPr>
+          <w:rFonts w:ascii="Arial" w:hAnsi="Arial" w:cs="Arial"/>
+          <w:color w:val="auto"/>
+          <w:lang w:val="es-ES"/>
+        </w:rPr>
+        <w:t xml:space="preserve">Descripción de caso de uso </w:t>
+      </w:r>
+    </w:p>
+    <w:p>
+      <w:pPr>
+        <w:rPr>
+          <w:lang w:val="es-ES"/>
+        </w:rPr>
+      </w:pPr>
+    </w:p>
+    <w:tbl>
+      <w:tblPr>
+        <w:tblW w:w="8835" w:type="dxa"/>
+        <w:tblLayout w:type="fixed"/>
+        <w:tblLook w:val="04A0" w:firstRow="1" w:lastRow="0" w:firstColumn="1" w:lastColumn="0" w:noHBand="0" w:noVBand="1"/>
+      </w:tblPr>
+      <w:tblGrid>
+        <w:gridCol w:w="2067"/>
+        <w:gridCol w:w="6768"/>
+      </w:tblGrid>
+      <w:tr>
+        <w:trPr>
+          <w:trHeight w:val="630"/>
+        </w:trPr>
+        <w:tc>
+          <w:tcPr>
+            <w:tcW w:w="2067" w:type="dxa"/>
+            <w:tcBorders>
+              <w:top w:val="single" w:sz="8" w:space="0" w:color="auto"/>
+              <w:left w:val="single" w:sz="8" w:space="0" w:color="auto"/>
+              <w:bottom w:val="single" w:sz="8" w:space="0" w:color="auto"/>
+              <w:right w:val="single" w:sz="8" w:space="0" w:color="auto"/>
+            </w:tcBorders>
+          </w:tcPr>
+          <w:p>
+            <w:r>
+              <w:rPr>
+                <w:lang w:val="es"/>
+              </w:rPr>
+              <w:t>Nombre:</w:t>
+            </w:r>
+          </w:p>
+        </w:tc>
+        <w:tc>
+          <w:tcPr>
+            <w:tcW w:w="6768" w:type="dxa"/>
+            <w:tcBorders>
+              <w:top w:val="single" w:sz="8" w:space="0" w:color="auto"/>
+              <w:left w:val="single" w:sz="8" w:space="0" w:color="auto"/>
+              <w:bottom w:val="single" w:sz="8" w:space="0" w:color="auto"/>
+              <w:right w:val="single" w:sz="8" w:space="0" w:color="auto"/>
+            </w:tcBorders>
+          </w:tcPr>
+          <w:p>
+            <w:r>
+              <w:rPr>
+                <w:lang w:val="es"/>
+              </w:rPr>
+              <w:t xml:space="preserve">CU- </w:t>
+            </w:r>
+            <w:r>
+              <w:rPr>
+                <w:lang w:val="es"/>
+              </w:rPr>
+              <w:t>Consultar reportes</w:t>
+            </w:r>
+          </w:p>
+        </w:tc>
+      </w:tr>
+      <w:tr>
+        <w:trPr>
+          <w:trHeight w:val="600"/>
+        </w:trPr>
+        <w:tc>
+          <w:tcPr>
+            <w:tcW w:w="2067" w:type="dxa"/>
+            <w:tcBorders>
+              <w:top w:val="single" w:sz="8" w:space="0" w:color="auto"/>
+              <w:left w:val="single" w:sz="8" w:space="0" w:color="auto"/>
+              <w:bottom w:val="single" w:sz="8" w:space="0" w:color="auto"/>
+              <w:right w:val="single" w:sz="8" w:space="0" w:color="auto"/>
+            </w:tcBorders>
+          </w:tcPr>
+          <w:p>
+            <w:r>
+              <w:rPr>
+                <w:lang w:val="es"/>
+              </w:rPr>
+              <w:t>Descripción:</w:t>
+            </w:r>
+          </w:p>
+        </w:tc>
+        <w:tc>
+          <w:tcPr>
+            <w:tcW w:w="6768" w:type="dxa"/>
+            <w:tcBorders>
+              <w:top w:val="single" w:sz="8" w:space="0" w:color="auto"/>
+              <w:left w:val="single" w:sz="8" w:space="0" w:color="auto"/>
+              <w:bottom w:val="single" w:sz="8" w:space="0" w:color="auto"/>
+              <w:right w:val="single" w:sz="8" w:space="0" w:color="auto"/>
+            </w:tcBorders>
+          </w:tcPr>
+          <w:p>
+            <w:r>
+              <w:rPr>
+                <w:lang w:val="es"/>
+              </w:rPr>
+              <w:t xml:space="preserve">Permite al </w:t>
+            </w:r>
+            <w:r>
+              <w:rPr>
+                <w:lang w:val="es"/>
+              </w:rPr>
+              <w:t>ajustador consultar los reportes que están asignados a su usuario.</w:t>
+            </w:r>
+          </w:p>
+        </w:tc>
+      </w:tr>
+      <w:tr>
+        <w:trPr>
+          <w:trHeight w:val="390"/>
+        </w:trPr>
+        <w:tc>
+          <w:tcPr>
+            <w:tcW w:w="2067" w:type="dxa"/>
+            <w:tcBorders>
+              <w:top w:val="single" w:sz="8" w:space="0" w:color="auto"/>
+              <w:left w:val="single" w:sz="8" w:space="0" w:color="auto"/>
+              <w:bottom w:val="single" w:sz="8" w:space="0" w:color="auto"/>
+              <w:right w:val="single" w:sz="8" w:space="0" w:color="auto"/>
+            </w:tcBorders>
+          </w:tcPr>
+          <w:p>
+            <w:r>
+              <w:rPr>
+                <w:lang w:val="es"/>
+              </w:rPr>
+              <w:t xml:space="preserve">Precondición(es): </w:t>
+            </w:r>
+          </w:p>
+        </w:tc>
+        <w:tc>
+          <w:tcPr>
+            <w:tcW w:w="6768" w:type="dxa"/>
+            <w:tcBorders>
+              <w:top w:val="single" w:sz="8" w:space="0" w:color="auto"/>
+              <w:left w:val="single" w:sz="8" w:space="0" w:color="auto"/>
+              <w:bottom w:val="single" w:sz="8" w:space="0" w:color="auto"/>
+              <w:right w:val="single" w:sz="8" w:space="0" w:color="auto"/>
+            </w:tcBorders>
+          </w:tcPr>
+          <w:p>
+            <w:r>
+              <w:t xml:space="preserve">PRE1. Estar </w:t>
+            </w:r>
+            <w:proofErr w:type="spellStart"/>
+            <w:r>
+              <w:t>logueado</w:t>
+            </w:r>
+            <w:proofErr w:type="spellEnd"/>
+            <w:r>
+              <w:t xml:space="preserve"> en el sistema</w:t>
+            </w:r>
+          </w:p>
+        </w:tc>
+      </w:tr>
+      <w:tr>
+        <w:trPr>
+          <w:trHeight w:val="600"/>
+        </w:trPr>
+        <w:tc>
+          <w:tcPr>
+            <w:tcW w:w="2067" w:type="dxa"/>
+            <w:tcBorders>
+              <w:top w:val="single" w:sz="8" w:space="0" w:color="auto"/>
+              <w:left w:val="single" w:sz="8" w:space="0" w:color="auto"/>
+              <w:bottom w:val="single" w:sz="8" w:space="0" w:color="auto"/>
+              <w:right w:val="single" w:sz="8" w:space="0" w:color="auto"/>
+            </w:tcBorders>
+          </w:tcPr>
+          <w:p>
+            <w:r>
+              <w:rPr>
+                <w:lang w:val="es"/>
+              </w:rPr>
+              <w:t>Actor(es):</w:t>
+            </w:r>
+          </w:p>
+        </w:tc>
+        <w:tc>
+          <w:tcPr>
+            <w:tcW w:w="6768" w:type="dxa"/>
+            <w:tcBorders>
+              <w:top w:val="single" w:sz="8" w:space="0" w:color="auto"/>
+              <w:left w:val="single" w:sz="8" w:space="0" w:color="auto"/>
+              <w:bottom w:val="single" w:sz="8" w:space="0" w:color="auto"/>
+              <w:right w:val="single" w:sz="8" w:space="0" w:color="auto"/>
+            </w:tcBorders>
+          </w:tcPr>
+          <w:p>
+            <w:r>
+              <w:rPr>
+                <w:lang w:val="es"/>
+              </w:rPr>
+              <w:t>Ajustador</w:t>
+            </w:r>
+          </w:p>
+        </w:tc>
+      </w:tr>
+      <w:tr>
+        <w:trPr>
+          <w:trHeight w:val="630"/>
+        </w:trPr>
+        <w:tc>
+          <w:tcPr>
+            <w:tcW w:w="2067" w:type="dxa"/>
+            <w:tcBorders>
+              <w:top w:val="single" w:sz="8" w:space="0" w:color="auto"/>
+              <w:left w:val="single" w:sz="8" w:space="0" w:color="auto"/>
+              <w:bottom w:val="single" w:sz="8" w:space="0" w:color="auto"/>
+              <w:right w:val="single" w:sz="8" w:space="0" w:color="auto"/>
+            </w:tcBorders>
+          </w:tcPr>
+          <w:p>
+            <w:r>
+              <w:rPr>
+                <w:lang w:val="es"/>
+              </w:rPr>
+              <w:t>Flujos normales</w:t>
+            </w:r>
+          </w:p>
+        </w:tc>
+        <w:tc>
+          <w:tcPr>
+            <w:tcW w:w="6768" w:type="dxa"/>
+            <w:tcBorders>
+              <w:top w:val="single" w:sz="8" w:space="0" w:color="auto"/>
+              <w:left w:val="single" w:sz="8" w:space="0" w:color="auto"/>
+              <w:bottom w:val="single" w:sz="8" w:space="0" w:color="auto"/>
+              <w:right w:val="single" w:sz="8" w:space="0" w:color="auto"/>
+            </w:tcBorders>
+          </w:tcPr>
+          <w:p>
+            <w:pPr>
+              <w:pStyle w:val="Prrafodelista"/>
+              <w:numPr>
+                <w:ilvl w:val="0"/>
+                <w:numId w:val="49"/>
+              </w:numPr>
+            </w:pPr>
+            <w:r>
+              <w:t>El sistema muestra la ventana “Menú Principal” con los botones “consultar reportes” y “salir”.</w:t>
+            </w:r>
+          </w:p>
+          <w:p>
+            <w:pPr>
+              <w:pStyle w:val="Prrafodelista"/>
+              <w:numPr>
+                <w:ilvl w:val="0"/>
+                <w:numId w:val="49"/>
+              </w:numPr>
+            </w:pPr>
+            <w:r>
+              <w:t>El ajustador da clic en el botón “consultar reportes”.</w:t>
+            </w:r>
+          </w:p>
+          <w:p>
+            <w:pPr>
+              <w:pStyle w:val="Prrafodelista"/>
+              <w:numPr>
+                <w:ilvl w:val="0"/>
+                <w:numId w:val="49"/>
+              </w:numPr>
+            </w:pPr>
+            <w:r>
+              <w:t>El sistema muestra la ventana “Consultar Reportes” con una tabla con los reportes que tiene asignados, y tres botones “ver detalles reporte”, Dictaminar Reporte” y “Salir”. Ver EX1</w:t>
+            </w:r>
+          </w:p>
+          <w:p>
+            <w:pPr>
+              <w:pStyle w:val="Prrafodelista"/>
+              <w:numPr>
+                <w:ilvl w:val="0"/>
+                <w:numId w:val="49"/>
+              </w:numPr>
+            </w:pPr>
+            <w:r>
+              <w:t>Termina CU.</w:t>
+            </w:r>
+          </w:p>
+        </w:tc>
+      </w:tr>
+      <w:tr>
+        <w:trPr>
+          <w:trHeight w:val="600"/>
+        </w:trPr>
+        <w:tc>
+          <w:tcPr>
+            <w:tcW w:w="2067" w:type="dxa"/>
+            <w:tcBorders>
+              <w:top w:val="single" w:sz="8" w:space="0" w:color="auto"/>
+              <w:left w:val="single" w:sz="8" w:space="0" w:color="auto"/>
+              <w:bottom w:val="single" w:sz="8" w:space="0" w:color="auto"/>
+              <w:right w:val="single" w:sz="8" w:space="0" w:color="auto"/>
+            </w:tcBorders>
+          </w:tcPr>
+          <w:p>
+            <w:r>
+              <w:rPr>
+                <w:lang w:val="es"/>
+              </w:rPr>
+              <w:t>Flujos Alternos</w:t>
+            </w:r>
+          </w:p>
+        </w:tc>
+        <w:tc>
+          <w:tcPr>
+            <w:tcW w:w="6768" w:type="dxa"/>
+            <w:tcBorders>
+              <w:top w:val="single" w:sz="8" w:space="0" w:color="auto"/>
+              <w:left w:val="single" w:sz="8" w:space="0" w:color="auto"/>
+              <w:bottom w:val="single" w:sz="8" w:space="0" w:color="auto"/>
+              <w:right w:val="single" w:sz="8" w:space="0" w:color="auto"/>
+            </w:tcBorders>
+          </w:tcPr>
+          <w:p>
+            <w:r>
+              <w:t xml:space="preserve"> </w:t>
+            </w:r>
+          </w:p>
+        </w:tc>
+      </w:tr>
+      <w:tr>
+        <w:trPr>
+          <w:trHeight w:val="630"/>
+        </w:trPr>
+        <w:tc>
+          <w:tcPr>
+            <w:tcW w:w="2067" w:type="dxa"/>
+            <w:tcBorders>
+              <w:top w:val="single" w:sz="8" w:space="0" w:color="auto"/>
+              <w:left w:val="single" w:sz="8" w:space="0" w:color="auto"/>
+              <w:bottom w:val="single" w:sz="8" w:space="0" w:color="auto"/>
+              <w:right w:val="single" w:sz="8" w:space="0" w:color="auto"/>
+            </w:tcBorders>
+          </w:tcPr>
+          <w:p>
+            <w:r>
+              <w:rPr>
+                <w:lang w:val="es"/>
+              </w:rPr>
+              <w:t>Excepción(es):</w:t>
+            </w:r>
+          </w:p>
+        </w:tc>
+        <w:tc>
+          <w:tcPr>
+            <w:tcW w:w="6768" w:type="dxa"/>
+            <w:tcBorders>
+              <w:top w:val="single" w:sz="8" w:space="0" w:color="auto"/>
+              <w:left w:val="single" w:sz="8" w:space="0" w:color="auto"/>
+              <w:bottom w:val="single" w:sz="8" w:space="0" w:color="auto"/>
+              <w:right w:val="single" w:sz="8" w:space="0" w:color="auto"/>
+            </w:tcBorders>
+          </w:tcPr>
+          <w:p>
+            <w:r>
+              <w:rPr>
+                <w:lang w:val="es"/>
+              </w:rPr>
+              <w:t xml:space="preserve">EX1. Error en la conexión de base de datos. </w:t>
+            </w:r>
+          </w:p>
+          <w:p>
+            <w:pPr>
+              <w:pStyle w:val="Prrafodelista"/>
+              <w:numPr>
+                <w:ilvl w:val="0"/>
+                <w:numId w:val="50"/>
+              </w:numPr>
+            </w:pPr>
+            <w:r>
+              <w:rPr>
+                <w:lang w:val="es"/>
+              </w:rPr>
+              <w:t>El sistema muestra el mensaje “Error, no se pudo conectar con la base de datos” y el botón “Aceptar”.</w:t>
+            </w:r>
+          </w:p>
+          <w:p>
+            <w:pPr>
+              <w:pStyle w:val="Prrafodelista"/>
+              <w:numPr>
+                <w:ilvl w:val="0"/>
+                <w:numId w:val="50"/>
+              </w:numPr>
+            </w:pPr>
+            <w:r>
+              <w:rPr>
+                <w:lang w:val="es"/>
+              </w:rPr>
+              <w:t>El ajustador da clic en el botón “Aceptar”</w:t>
+            </w:r>
+            <w:r>
+              <w:rPr>
+                <w:lang w:val="es"/>
+              </w:rPr>
+              <w:t>.</w:t>
+            </w:r>
+          </w:p>
+          <w:p>
+            <w:pPr>
+              <w:pStyle w:val="Prrafodelista"/>
+              <w:numPr>
+                <w:ilvl w:val="0"/>
+                <w:numId w:val="50"/>
+              </w:numPr>
+            </w:pPr>
+            <w:r>
+              <w:rPr>
+                <w:lang w:val="es"/>
+              </w:rPr>
+              <w:t>El sistema cierra la ventana y termina CU.</w:t>
+            </w:r>
+          </w:p>
+        </w:tc>
+      </w:tr>
+      <w:tr>
+        <w:trPr>
+          <w:trHeight w:val="630"/>
+        </w:trPr>
+        <w:tc>
+          <w:tcPr>
+            <w:tcW w:w="2067" w:type="dxa"/>
+            <w:tcBorders>
+              <w:top w:val="single" w:sz="8" w:space="0" w:color="auto"/>
+              <w:left w:val="single" w:sz="8" w:space="0" w:color="auto"/>
+              <w:bottom w:val="single" w:sz="8" w:space="0" w:color="auto"/>
+              <w:right w:val="single" w:sz="8" w:space="0" w:color="auto"/>
+            </w:tcBorders>
+          </w:tcPr>
+          <w:p>
+            <w:r>
+              <w:rPr>
+                <w:lang w:val="es"/>
+              </w:rPr>
+              <w:t xml:space="preserve">Extiende </w:t>
+            </w:r>
+          </w:p>
+        </w:tc>
+        <w:tc>
+          <w:tcPr>
+            <w:tcW w:w="6768" w:type="dxa"/>
+            <w:tcBorders>
+              <w:top w:val="single" w:sz="8" w:space="0" w:color="auto"/>
+              <w:left w:val="single" w:sz="8" w:space="0" w:color="auto"/>
+              <w:bottom w:val="single" w:sz="8" w:space="0" w:color="auto"/>
+              <w:right w:val="single" w:sz="8" w:space="0" w:color="auto"/>
+            </w:tcBorders>
+          </w:tcPr>
+          <w:p>
+            <w:pPr>
+              <w:rPr>
+                <w:rFonts w:eastAsia="Arial" w:cs="Arial"/>
+              </w:rPr>
+            </w:pPr>
+            <w:r>
+              <w:rPr>
+                <w:rFonts w:eastAsia="Arial" w:cs="Arial"/>
+              </w:rPr>
+              <w:t>CU. Dictaminar Reporte</w:t>
+            </w:r>
+          </w:p>
+          <w:p>
+            <w:pPr>
+              <w:rPr>
+                <w:rFonts w:eastAsia="Arial" w:cs="Arial"/>
+              </w:rPr>
+            </w:pPr>
+            <w:r>
+              <w:rPr>
+                <w:rFonts w:eastAsia="Arial" w:cs="Arial"/>
+              </w:rPr>
+              <w:t>CU. Ver Detalles Reporte</w:t>
+            </w:r>
+          </w:p>
+        </w:tc>
+      </w:tr>
+      <w:tr>
+        <w:trPr>
+          <w:trHeight w:val="330"/>
+        </w:trPr>
+        <w:tc>
+          <w:tcPr>
+            <w:tcW w:w="2067" w:type="dxa"/>
+            <w:tcBorders>
+              <w:top w:val="single" w:sz="8" w:space="0" w:color="auto"/>
+              <w:left w:val="single" w:sz="8" w:space="0" w:color="auto"/>
+              <w:bottom w:val="single" w:sz="8" w:space="0" w:color="auto"/>
+              <w:right w:val="single" w:sz="8" w:space="0" w:color="auto"/>
+            </w:tcBorders>
+          </w:tcPr>
+          <w:p>
+            <w:r>
+              <w:rPr>
+                <w:lang w:val="es"/>
+              </w:rPr>
+              <w:lastRenderedPageBreak/>
+              <w:t>Postcondición(es):</w:t>
+            </w:r>
+          </w:p>
+        </w:tc>
+        <w:tc>
+          <w:tcPr>
+            <w:tcW w:w="6768" w:type="dxa"/>
+            <w:tcBorders>
+              <w:top w:val="single" w:sz="8" w:space="0" w:color="auto"/>
+              <w:left w:val="single" w:sz="8" w:space="0" w:color="auto"/>
+              <w:bottom w:val="single" w:sz="8" w:space="0" w:color="auto"/>
+              <w:right w:val="single" w:sz="8" w:space="0" w:color="auto"/>
+            </w:tcBorders>
+          </w:tcPr>
+          <w:p/>
+        </w:tc>
+      </w:tr>
+    </w:tbl>
+    <w:p>
+      <w:pPr>
+        <w:rPr>
+          <w:lang w:val="es-ES"/>
+        </w:rPr>
+      </w:pPr>
+    </w:p>
+    <w:p>
+      <w:pPr>
+        <w:pStyle w:val="Ttulo2"/>
+        <w:rPr>
+          <w:rFonts w:ascii="Arial" w:hAnsi="Arial" w:cs="Arial"/>
+        </w:rPr>
+      </w:pPr>
+      <w:proofErr w:type="gramStart"/>
+      <w:r>
+        <w:rPr>
+          <w:rFonts w:ascii="Arial" w:hAnsi="Arial" w:cs="Arial"/>
+        </w:rPr>
+        <w:t>CU.-</w:t>
+      </w:r>
+      <w:proofErr w:type="gramEnd"/>
+      <w:r>
+        <w:rPr>
+          <w:rFonts w:ascii="Arial" w:hAnsi="Arial" w:cs="Arial"/>
+        </w:rPr>
+        <w:t xml:space="preserve"> Dictaminar Reporte</w:t>
+      </w:r>
+    </w:p>
+    <w:p>
+      <w:pPr>
+        <w:pStyle w:val="Ttulo3"/>
+        <w:rPr>
+          <w:rFonts w:ascii="Arial" w:hAnsi="Arial" w:cs="Arial"/>
+          <w:color w:val="auto"/>
+          <w:lang w:val="es-ES"/>
+        </w:rPr>
+      </w:pPr>
+      <w:r>
+        <w:rPr>
+          <w:rFonts w:ascii="Arial" w:hAnsi="Arial" w:cs="Arial"/>
+          <w:color w:val="auto"/>
+          <w:lang w:val="es-ES"/>
+        </w:rPr>
+        <w:t>Descripción de caso de uso</w:t>
+      </w:r>
+    </w:p>
+    <w:tbl>
+      <w:tblPr>
+        <w:tblW w:w="8835" w:type="dxa"/>
+        <w:tblLayout w:type="fixed"/>
+        <w:tblLook w:val="04A0" w:firstRow="1" w:lastRow="0" w:firstColumn="1" w:lastColumn="0" w:noHBand="0" w:noVBand="1"/>
+      </w:tblPr>
+      <w:tblGrid>
+        <w:gridCol w:w="2067"/>
+        <w:gridCol w:w="6768"/>
+      </w:tblGrid>
+      <w:tr>
+        <w:trPr>
+          <w:trHeight w:val="630"/>
+        </w:trPr>
+        <w:tc>
+          <w:tcPr>
+            <w:tcW w:w="2067" w:type="dxa"/>
+            <w:tcBorders>
+              <w:top w:val="single" w:sz="8" w:space="0" w:color="auto"/>
+              <w:left w:val="single" w:sz="8" w:space="0" w:color="auto"/>
+              <w:bottom w:val="single" w:sz="8" w:space="0" w:color="auto"/>
+              <w:right w:val="single" w:sz="8" w:space="0" w:color="auto"/>
+            </w:tcBorders>
+          </w:tcPr>
+          <w:p>
+            <w:r>
+              <w:rPr>
+                <w:lang w:val="es"/>
+              </w:rPr>
+              <w:t>Nombre:</w:t>
+            </w:r>
+          </w:p>
+        </w:tc>
+        <w:tc>
+          <w:tcPr>
+            <w:tcW w:w="6768" w:type="dxa"/>
+            <w:tcBorders>
+              <w:top w:val="single" w:sz="8" w:space="0" w:color="auto"/>
+              <w:left w:val="single" w:sz="8" w:space="0" w:color="auto"/>
+              <w:bottom w:val="single" w:sz="8" w:space="0" w:color="auto"/>
+              <w:right w:val="single" w:sz="8" w:space="0" w:color="auto"/>
+            </w:tcBorders>
+          </w:tcPr>
+          <w:p>
+            <w:r>
+              <w:rPr>
+                <w:rFonts w:eastAsia="Arial" w:cs="Arial"/>
+              </w:rPr>
+              <w:t>CU- Dictaminar Reporte</w:t>
+            </w:r>
+          </w:p>
+        </w:tc>
+      </w:tr>
+      <w:tr>
+        <w:trPr>
+          <w:trHeight w:val="600"/>
+        </w:trPr>
+        <w:tc>
+          <w:tcPr>
+            <w:tcW w:w="2067" w:type="dxa"/>
+            <w:tcBorders>
+              <w:top w:val="single" w:sz="8" w:space="0" w:color="auto"/>
+              <w:left w:val="single" w:sz="8" w:space="0" w:color="auto"/>
+              <w:bottom w:val="single" w:sz="8" w:space="0" w:color="auto"/>
+              <w:right w:val="single" w:sz="8" w:space="0" w:color="auto"/>
+            </w:tcBorders>
+          </w:tcPr>
+          <w:p>
+            <w:r>
+              <w:rPr>
+                <w:lang w:val="es"/>
+              </w:rPr>
+              <w:t>Descripción:</w:t>
+            </w:r>
+          </w:p>
+        </w:tc>
+        <w:tc>
+          <w:tcPr>
+            <w:tcW w:w="6768" w:type="dxa"/>
+            <w:tcBorders>
+              <w:top w:val="single" w:sz="8" w:space="0" w:color="auto"/>
+              <w:left w:val="single" w:sz="8" w:space="0" w:color="auto"/>
+              <w:bottom w:val="single" w:sz="8" w:space="0" w:color="auto"/>
+              <w:right w:val="single" w:sz="8" w:space="0" w:color="auto"/>
+            </w:tcBorders>
+          </w:tcPr>
+          <w:p>
+            <w:r>
+              <w:rPr>
+                <w:lang w:val="es"/>
+              </w:rPr>
+              <w:t xml:space="preserve">Permite al </w:t>
+            </w:r>
+            <w:r>
+              <w:rPr>
+                <w:lang w:val="es"/>
+              </w:rPr>
+              <w:t>ajustador dictaminar un accidente en específico.</w:t>
+            </w:r>
+          </w:p>
+        </w:tc>
+      </w:tr>
+      <w:tr>
+        <w:trPr>
+          <w:trHeight w:val="390"/>
+        </w:trPr>
+        <w:tc>
+          <w:tcPr>
+            <w:tcW w:w="2067" w:type="dxa"/>
+            <w:tcBorders>
+              <w:top w:val="single" w:sz="8" w:space="0" w:color="auto"/>
+              <w:left w:val="single" w:sz="8" w:space="0" w:color="auto"/>
+              <w:bottom w:val="single" w:sz="8" w:space="0" w:color="auto"/>
+              <w:right w:val="single" w:sz="8" w:space="0" w:color="auto"/>
+            </w:tcBorders>
+          </w:tcPr>
+          <w:p>
+            <w:r>
+              <w:rPr>
+                <w:lang w:val="es"/>
+              </w:rPr>
+              <w:t xml:space="preserve">Precondición(es): </w:t>
+            </w:r>
+          </w:p>
+        </w:tc>
+        <w:tc>
+          <w:tcPr>
+            <w:tcW w:w="6768" w:type="dxa"/>
+            <w:tcBorders>
+              <w:top w:val="single" w:sz="8" w:space="0" w:color="auto"/>
+              <w:left w:val="single" w:sz="8" w:space="0" w:color="auto"/>
+              <w:bottom w:val="single" w:sz="8" w:space="0" w:color="auto"/>
+              <w:right w:val="single" w:sz="8" w:space="0" w:color="auto"/>
+            </w:tcBorders>
+          </w:tcPr>
+          <w:p>
+            <w:r>
+              <w:t xml:space="preserve">PRE1. Estar </w:t>
+            </w:r>
+            <w:proofErr w:type="spellStart"/>
+            <w:r>
+              <w:t>logueado</w:t>
+            </w:r>
+            <w:proofErr w:type="spellEnd"/>
+            <w:r>
+              <w:t xml:space="preserve"> en el sistema</w:t>
+            </w:r>
+          </w:p>
+          <w:p>
+            <w:r>
+              <w:t>PRE2. Haber seleccionado un reporte con anterioridad.</w:t>
+            </w:r>
+          </w:p>
+        </w:tc>
+      </w:tr>
+      <w:tr>
+        <w:trPr>
+          <w:trHeight w:val="600"/>
+        </w:trPr>
+        <w:tc>
+          <w:tcPr>
+            <w:tcW w:w="2067" w:type="dxa"/>
+            <w:tcBorders>
+              <w:top w:val="single" w:sz="8" w:space="0" w:color="auto"/>
+              <w:left w:val="single" w:sz="8" w:space="0" w:color="auto"/>
+              <w:bottom w:val="single" w:sz="8" w:space="0" w:color="auto"/>
+              <w:right w:val="single" w:sz="8" w:space="0" w:color="auto"/>
+            </w:tcBorders>
+          </w:tcPr>
+          <w:p>
+            <w:r>
+              <w:rPr>
+                <w:lang w:val="es"/>
+              </w:rPr>
+              <w:t>Actor(es):</w:t>
+            </w:r>
+          </w:p>
+        </w:tc>
+        <w:tc>
+          <w:tcPr>
+            <w:tcW w:w="6768" w:type="dxa"/>
+            <w:tcBorders>
+              <w:top w:val="single" w:sz="8" w:space="0" w:color="auto"/>
+              <w:left w:val="single" w:sz="8" w:space="0" w:color="auto"/>
+              <w:bottom w:val="single" w:sz="8" w:space="0" w:color="auto"/>
+              <w:right w:val="single" w:sz="8" w:space="0" w:color="auto"/>
+            </w:tcBorders>
+          </w:tcPr>
+          <w:p>
+            <w:r>
+              <w:rPr>
+                <w:lang w:val="es"/>
+              </w:rPr>
+              <w:t>Ajustador</w:t>
+            </w:r>
+          </w:p>
+        </w:tc>
+      </w:tr>
+      <w:tr>
+        <w:trPr>
+          <w:trHeight w:val="630"/>
+        </w:trPr>
+        <w:tc>
+          <w:tcPr>
+            <w:tcW w:w="2067" w:type="dxa"/>
+            <w:tcBorders>
+              <w:top w:val="single" w:sz="8" w:space="0" w:color="auto"/>
+              <w:left w:val="single" w:sz="8" w:space="0" w:color="auto"/>
+              <w:bottom w:val="single" w:sz="8" w:space="0" w:color="auto"/>
+              <w:right w:val="single" w:sz="8" w:space="0" w:color="auto"/>
+            </w:tcBorders>
+          </w:tcPr>
+          <w:p>
+            <w:r>
+              <w:rPr>
+                <w:lang w:val="es"/>
+              </w:rPr>
+              <w:t>Flujos normales</w:t>
+            </w:r>
+          </w:p>
+        </w:tc>
+        <w:tc>
+          <w:tcPr>
+            <w:tcW w:w="6768" w:type="dxa"/>
+            <w:tcBorders>
+              <w:top w:val="single" w:sz="8" w:space="0" w:color="auto"/>
+              <w:left w:val="single" w:sz="8" w:space="0" w:color="auto"/>
+              <w:bottom w:val="single" w:sz="8" w:space="0" w:color="auto"/>
+              <w:right w:val="single" w:sz="8" w:space="0" w:color="auto"/>
+            </w:tcBorders>
+          </w:tcPr>
+          <w:p>
+            <w:pPr>
+              <w:pStyle w:val="Prrafodelista"/>
+              <w:numPr>
+                <w:ilvl w:val="0"/>
+                <w:numId w:val="51"/>
+              </w:numPr>
+            </w:pPr>
+            <w:r>
+              <w:t xml:space="preserve">El sistema muestra la ventana “Dictaminar Reporte” con atributo de DICTAMEN (descripción, fecha, folio y hora) así como un </w:t>
+            </w:r>
+            <w:proofErr w:type="spellStart"/>
+            <w:r>
+              <w:t>imput</w:t>
+            </w:r>
+            <w:proofErr w:type="spellEnd"/>
+            <w:r>
+              <w:t xml:space="preserve"> para cada atributo y un botón “Dictaminar”.</w:t>
+            </w:r>
+          </w:p>
+          <w:p>
+            <w:pPr>
+              <w:pStyle w:val="Prrafodelista"/>
+              <w:numPr>
+                <w:ilvl w:val="0"/>
+                <w:numId w:val="51"/>
+              </w:numPr>
+            </w:pPr>
+            <w:r>
+              <w:t xml:space="preserve">El ajustador ingresa la información en cada uno de los </w:t>
+            </w:r>
+            <w:proofErr w:type="spellStart"/>
+            <w:r>
+              <w:t>imputs</w:t>
+            </w:r>
+            <w:proofErr w:type="spellEnd"/>
+            <w:r>
+              <w:t xml:space="preserve"> y da clic en “Dictaminar”.</w:t>
+            </w:r>
+          </w:p>
+          <w:p>
+            <w:pPr>
+              <w:pStyle w:val="Prrafodelista"/>
+              <w:numPr>
+                <w:ilvl w:val="0"/>
+                <w:numId w:val="51"/>
+              </w:numPr>
+            </w:pPr>
+            <w:r>
+              <w:t xml:space="preserve">El sistema valida la información y guarda el dictamen en la base de datos del sistema. </w:t>
+            </w:r>
+            <w:r>
+              <w:rPr>
+                <w:lang w:val="es"/>
+              </w:rPr>
+              <w:t>(Ver FA</w:t>
+            </w:r>
+            <w:r>
+              <w:rPr>
+                <w:lang w:val="es"/>
+              </w:rPr>
+              <w:t>1, FA2</w:t>
+            </w:r>
+            <w:r>
+              <w:rPr>
+                <w:lang w:val="es"/>
+              </w:rPr>
+              <w:t xml:space="preserve"> y EX1)</w:t>
+            </w:r>
+            <w:r>
+              <w:rPr>
+                <w:lang w:val="es"/>
+              </w:rPr>
+              <w:t>.</w:t>
+            </w:r>
+          </w:p>
+          <w:p>
+            <w:pPr>
+              <w:pStyle w:val="Prrafodelista"/>
+              <w:numPr>
+                <w:ilvl w:val="0"/>
+                <w:numId w:val="51"/>
+              </w:numPr>
+            </w:pPr>
+            <w:r>
+              <w:t>Termina CU.</w:t>
+            </w:r>
+          </w:p>
+        </w:tc>
+      </w:tr>
+      <w:tr>
+        <w:trPr>
+          <w:trHeight w:val="600"/>
+        </w:trPr>
+        <w:tc>
+          <w:tcPr>
+            <w:tcW w:w="2067" w:type="dxa"/>
+            <w:tcBorders>
+              <w:top w:val="single" w:sz="8" w:space="0" w:color="auto"/>
+              <w:left w:val="single" w:sz="8" w:space="0" w:color="auto"/>
+              <w:bottom w:val="single" w:sz="8" w:space="0" w:color="auto"/>
+              <w:right w:val="single" w:sz="8" w:space="0" w:color="auto"/>
+            </w:tcBorders>
+          </w:tcPr>
+          <w:p>
+            <w:r>
+              <w:rPr>
+                <w:lang w:val="es"/>
+              </w:rPr>
+              <w:t>Flujos Alternos</w:t>
+            </w:r>
+          </w:p>
+        </w:tc>
+        <w:tc>
+          <w:tcPr>
+            <w:tcW w:w="6768" w:type="dxa"/>
+            <w:tcBorders>
+              <w:top w:val="single" w:sz="8" w:space="0" w:color="auto"/>
+              <w:left w:val="single" w:sz="8" w:space="0" w:color="auto"/>
+              <w:bottom w:val="single" w:sz="8" w:space="0" w:color="auto"/>
+              <w:right w:val="single" w:sz="8" w:space="0" w:color="auto"/>
+            </w:tcBorders>
+          </w:tcPr>
+          <w:p>
+            <w:r>
+              <w:t xml:space="preserve"> FA</w:t>
+            </w:r>
+            <w:r>
+              <w:t>1</w:t>
+            </w:r>
+            <w:r>
+              <w:t xml:space="preserve">.  </w:t>
+            </w:r>
+            <w:r>
+              <w:t>Campos faltantes</w:t>
+            </w:r>
+          </w:p>
+          <w:p>
+            <w:pPr>
+              <w:pStyle w:val="Prrafodelista"/>
+              <w:numPr>
+                <w:ilvl w:val="0"/>
+                <w:numId w:val="52"/>
+              </w:numPr>
+            </w:pPr>
+            <w:r>
+              <w:t>El sistema muestra el mensaje “</w:t>
+            </w:r>
+            <w:r>
+              <w:t>Faltan campos</w:t>
+            </w:r>
+            <w:r>
+              <w:t>” y un botón de “Aceptar”</w:t>
+            </w:r>
+          </w:p>
+          <w:p>
+            <w:pPr>
+              <w:pStyle w:val="Prrafodelista"/>
+              <w:numPr>
+                <w:ilvl w:val="0"/>
+                <w:numId w:val="52"/>
+              </w:numPr>
+            </w:pPr>
+            <w:r>
+              <w:t xml:space="preserve">El </w:t>
+            </w:r>
+            <w:r>
+              <w:rPr>
+                <w:lang w:val="es"/>
+              </w:rPr>
+              <w:t>a</w:t>
+            </w:r>
+            <w:r>
+              <w:rPr>
+                <w:lang w:val="es"/>
+              </w:rPr>
+              <w:t>justador</w:t>
+            </w:r>
+            <w:r>
+              <w:t xml:space="preserve"> da clic en el botón “Aceptar”</w:t>
+            </w:r>
+          </w:p>
+          <w:p>
+            <w:pPr>
+              <w:pStyle w:val="Prrafodelista"/>
+              <w:numPr>
+                <w:ilvl w:val="0"/>
+                <w:numId w:val="52"/>
+              </w:numPr>
+            </w:pPr>
+            <w:r>
+              <w:t>El sistema regresa al FN 1</w:t>
+            </w:r>
+          </w:p>
+          <w:p>
+            <w:r>
+              <w:t>FA</w:t>
+            </w:r>
+            <w:r>
+              <w:t>2</w:t>
+            </w:r>
+            <w:r>
+              <w:t xml:space="preserve">.  </w:t>
+            </w:r>
+            <w:r>
+              <w:t>Formato invalido</w:t>
+            </w:r>
+          </w:p>
+          <w:p>
+            <w:pPr>
+              <w:pStyle w:val="Prrafodelista"/>
+              <w:numPr>
+                <w:ilvl w:val="0"/>
+                <w:numId w:val="53"/>
+              </w:numPr>
+            </w:pPr>
+            <w:r>
+              <w:t>El sistema muestra el mensaje “</w:t>
+            </w:r>
+            <w:r>
+              <w:t>Formato invalido para este campo</w:t>
+            </w:r>
+            <w:r>
+              <w:t>” y un botón de “Aceptar”</w:t>
+            </w:r>
+          </w:p>
+          <w:p>
+            <w:pPr>
+              <w:pStyle w:val="Prrafodelista"/>
+              <w:numPr>
+                <w:ilvl w:val="0"/>
+                <w:numId w:val="53"/>
+              </w:numPr>
+            </w:pPr>
+            <w:r>
+              <w:t xml:space="preserve">El </w:t>
+            </w:r>
+            <w:r>
+              <w:rPr>
+                <w:lang w:val="es"/>
+              </w:rPr>
+              <w:t>a</w:t>
+            </w:r>
+            <w:r>
+              <w:rPr>
+                <w:lang w:val="es"/>
+              </w:rPr>
+              <w:t>justador</w:t>
+            </w:r>
+            <w:r>
+              <w:t xml:space="preserve"> da clic en el botón “Aceptar”</w:t>
+            </w:r>
+          </w:p>
+          <w:p>
+            <w:pPr>
+              <w:pStyle w:val="Prrafodelista"/>
+              <w:numPr>
+                <w:ilvl w:val="0"/>
+                <w:numId w:val="53"/>
+              </w:numPr>
+            </w:pPr>
+            <w:r>
+              <w:t xml:space="preserve">El sistema regresa al FN </w:t>
+            </w:r>
+            <w:r>
+              <w:t>1</w:t>
+            </w:r>
+          </w:p>
+        </w:tc>
+      </w:tr>
+      <w:tr>
+        <w:trPr>
+          <w:trHeight w:val="630"/>
+        </w:trPr>
+        <w:tc>
+          <w:tcPr>
+            <w:tcW w:w="2067" w:type="dxa"/>
+            <w:tcBorders>
+              <w:top w:val="single" w:sz="8" w:space="0" w:color="auto"/>
+              <w:left w:val="single" w:sz="8" w:space="0" w:color="auto"/>
+              <w:bottom w:val="single" w:sz="8" w:space="0" w:color="auto"/>
+              <w:right w:val="single" w:sz="8" w:space="0" w:color="auto"/>
+            </w:tcBorders>
+          </w:tcPr>
+          <w:p>
+            <w:r>
+              <w:rPr>
+                <w:lang w:val="es"/>
+              </w:rPr>
+              <w:t>Excepción(es):</w:t>
+            </w:r>
+          </w:p>
+        </w:tc>
+        <w:tc>
+          <w:tcPr>
+            <w:tcW w:w="6768" w:type="dxa"/>
+            <w:tcBorders>
+              <w:top w:val="single" w:sz="8" w:space="0" w:color="auto"/>
+              <w:left w:val="single" w:sz="8" w:space="0" w:color="auto"/>
+              <w:bottom w:val="single" w:sz="8" w:space="0" w:color="auto"/>
+              <w:right w:val="single" w:sz="8" w:space="0" w:color="auto"/>
+            </w:tcBorders>
+          </w:tcPr>
+          <w:p>
+            <w:r>
+              <w:rPr>
+                <w:lang w:val="es"/>
+              </w:rPr>
+              <w:t xml:space="preserve">EX1. Error en la conexión de base de datos. </w:t>
+            </w:r>
+          </w:p>
+          <w:p>
+            <w:pPr>
+              <w:pStyle w:val="Prrafodelista"/>
+              <w:numPr>
+                <w:ilvl w:val="0"/>
+                <w:numId w:val="54"/>
+              </w:numPr>
+            </w:pPr>
+            <w:r>
+              <w:rPr>
+                <w:lang w:val="es"/>
+              </w:rPr>
+              <w:t>El sistema muestra el mensaje “Error, no se pudo conectar con la base de datos” y el botón “Aceptar”.</w:t>
+            </w:r>
+          </w:p>
+          <w:p>
+            <w:pPr>
+              <w:pStyle w:val="Prrafodelista"/>
+              <w:numPr>
+                <w:ilvl w:val="0"/>
+                <w:numId w:val="54"/>
+              </w:numPr>
+            </w:pPr>
+            <w:r>
+              <w:rPr>
+                <w:lang w:val="es"/>
+              </w:rPr>
+              <w:t>El ajustador da clic en el botón “Aceptar”.</w:t>
+            </w:r>
+          </w:p>
+          <w:p>
+            <w:pPr>
+              <w:pStyle w:val="Prrafodelista"/>
+              <w:numPr>
+                <w:ilvl w:val="0"/>
+                <w:numId w:val="54"/>
+              </w:numPr>
+            </w:pPr>
+            <w:r>
+              <w:rPr>
+                <w:lang w:val="es"/>
+              </w:rPr>
+              <w:t>El sistema cierra la ventana y termina CU.</w:t>
+            </w:r>
+          </w:p>
+        </w:tc>
+      </w:tr>
+      <w:tr>
+        <w:trPr>
+          <w:trHeight w:val="630"/>
+        </w:trPr>
+        <w:tc>
+          <w:tcPr>
+            <w:tcW w:w="2067" w:type="dxa"/>
+            <w:tcBorders>
+              <w:top w:val="single" w:sz="8" w:space="0" w:color="auto"/>
+              <w:left w:val="single" w:sz="8" w:space="0" w:color="auto"/>
+              <w:bottom w:val="single" w:sz="8" w:space="0" w:color="auto"/>
+              <w:right w:val="single" w:sz="8" w:space="0" w:color="auto"/>
+            </w:tcBorders>
+          </w:tcPr>
+          <w:p>
+            <w:r>
+              <w:rPr>
+                <w:lang w:val="es"/>
+              </w:rPr>
+              <w:t xml:space="preserve">Extiende </w:t>
+            </w:r>
+          </w:p>
+        </w:tc>
+        <w:tc>
+          <w:tcPr>
+            <w:tcW w:w="6768" w:type="dxa"/>
+            <w:tcBorders>
+              <w:top w:val="single" w:sz="8" w:space="0" w:color="auto"/>
+              <w:left w:val="single" w:sz="8" w:space="0" w:color="auto"/>
+              <w:bottom w:val="single" w:sz="8" w:space="0" w:color="auto"/>
+              <w:right w:val="single" w:sz="8" w:space="0" w:color="auto"/>
+            </w:tcBorders>
+          </w:tcPr>
+          <w:p>
+            <w:r>
+              <w:rPr>
+                <w:rFonts w:eastAsia="Arial" w:cs="Arial"/>
+              </w:rPr>
+              <w:t xml:space="preserve"> </w:t>
+            </w:r>
+            <w:r>
+              <w:rPr>
+                <w:rFonts w:eastAsia="Arial" w:cs="Arial"/>
+              </w:rPr>
+              <w:t>NA</w:t>
+            </w:r>
+          </w:p>
+        </w:tc>
+      </w:tr>
+      <w:tr>
+        <w:trPr>
+          <w:trHeight w:val="330"/>
+        </w:trPr>
+        <w:tc>
+          <w:tcPr>
+            <w:tcW w:w="2067" w:type="dxa"/>
+            <w:tcBorders>
+              <w:top w:val="single" w:sz="8" w:space="0" w:color="auto"/>
+              <w:left w:val="single" w:sz="8" w:space="0" w:color="auto"/>
+              <w:bottom w:val="single" w:sz="8" w:space="0" w:color="auto"/>
+              <w:right w:val="single" w:sz="8" w:space="0" w:color="auto"/>
+            </w:tcBorders>
+          </w:tcPr>
+          <w:p>
+            <w:r>
+              <w:rPr>
+                <w:lang w:val="es"/>
+              </w:rPr>
+              <w:t>Postcondición(es):</w:t>
+            </w:r>
+          </w:p>
+        </w:tc>
+        <w:tc>
+          <w:tcPr>
+            <w:tcW w:w="6768" w:type="dxa"/>
+            <w:tcBorders>
+              <w:top w:val="single" w:sz="8" w:space="0" w:color="auto"/>
+              <w:left w:val="single" w:sz="8" w:space="0" w:color="auto"/>
+              <w:bottom w:val="single" w:sz="8" w:space="0" w:color="auto"/>
+              <w:right w:val="single" w:sz="8" w:space="0" w:color="auto"/>
+            </w:tcBorders>
+          </w:tcPr>
+          <w:p>
+            <w:r>
+              <w:t>EL dictamen queda almacenado en la base de datos.</w:t>
+            </w:r>
+          </w:p>
+        </w:tc>
+      </w:tr>
+    </w:tbl>
+    <w:p>
+      <w:pPr>
+        <w:rPr>
+          <w:lang w:val="es-ES"/>
+        </w:rPr>
+      </w:pPr>
+    </w:p>
+    <w:p>
+      <w:pPr>
+        <w:pStyle w:val="Ttulo2"/>
+        <w:rPr>
+          <w:rFonts w:ascii="Arial" w:hAnsi="Arial" w:cs="Arial"/>
+        </w:rPr>
+      </w:pPr>
+      <w:proofErr w:type="gramStart"/>
+      <w:r>
+        <w:rPr>
+          <w:rFonts w:ascii="Arial" w:hAnsi="Arial" w:cs="Arial"/>
+        </w:rPr>
+        <w:t>CU.-</w:t>
+      </w:r>
+      <w:proofErr w:type="gramEnd"/>
+      <w:r>
+        <w:rPr>
+          <w:rFonts w:ascii="Arial" w:hAnsi="Arial" w:cs="Arial"/>
+        </w:rPr>
+        <w:t xml:space="preserve"> Ver Detalles Reporte</w:t>
+      </w:r>
+    </w:p>
+    <w:p>
+      <w:pPr>
+        <w:pStyle w:val="Ttulo3"/>
+        <w:rPr>
+          <w:rFonts w:ascii="Arial" w:hAnsi="Arial" w:cs="Arial"/>
+          <w:lang w:val="es-ES"/>
+        </w:rPr>
+      </w:pPr>
+      <w:r>
+        <w:rPr>
+          <w:rFonts w:ascii="Arial" w:hAnsi="Arial" w:cs="Arial"/>
+          <w:color w:val="auto"/>
+          <w:lang w:val="es-ES"/>
+        </w:rPr>
+        <w:t>Descripción de caso de uso</w:t>
+      </w:r>
+    </w:p>
+    <w:p>
+      <w:pPr>
+        <w:rPr>
+          <w:lang w:val="es-ES"/>
+        </w:rPr>
+      </w:pPr>
+    </w:p>
+    <w:tbl>
+      <w:tblPr>
+        <w:tblW w:w="8835" w:type="dxa"/>
+        <w:tblLayout w:type="fixed"/>
+        <w:tblLook w:val="04A0" w:firstRow="1" w:lastRow="0" w:firstColumn="1" w:lastColumn="0" w:noHBand="0" w:noVBand="1"/>
+      </w:tblPr>
+      <w:tblGrid>
+        <w:gridCol w:w="2067"/>
+        <w:gridCol w:w="6768"/>
+      </w:tblGrid>
+      <w:tr>
+        <w:trPr>
+          <w:trHeight w:val="630"/>
+        </w:trPr>
+        <w:tc>
+          <w:tcPr>
+            <w:tcW w:w="2067" w:type="dxa"/>
+            <w:tcBorders>
+              <w:top w:val="single" w:sz="8" w:space="0" w:color="auto"/>
+              <w:left w:val="single" w:sz="8" w:space="0" w:color="auto"/>
+              <w:bottom w:val="single" w:sz="8" w:space="0" w:color="auto"/>
+              <w:right w:val="single" w:sz="8" w:space="0" w:color="auto"/>
+            </w:tcBorders>
+          </w:tcPr>
+          <w:p>
+            <w:r>
+              <w:rPr>
+                <w:lang w:val="es"/>
+              </w:rPr>
+              <w:t>Nombre:</w:t>
+            </w:r>
+          </w:p>
+        </w:tc>
+        <w:tc>
+          <w:tcPr>
+            <w:tcW w:w="6768" w:type="dxa"/>
+            <w:tcBorders>
+              <w:top w:val="single" w:sz="8" w:space="0" w:color="auto"/>
+              <w:left w:val="single" w:sz="8" w:space="0" w:color="auto"/>
+              <w:bottom w:val="single" w:sz="8" w:space="0" w:color="auto"/>
+              <w:right w:val="single" w:sz="8" w:space="0" w:color="auto"/>
+            </w:tcBorders>
+          </w:tcPr>
+          <w:p>
+            <w:r>
+              <w:rPr>
+                <w:rFonts w:eastAsia="Arial" w:cs="Arial"/>
+              </w:rPr>
+              <w:t>CU- Ver detalles Reporte.</w:t>
+            </w:r>
+          </w:p>
+        </w:tc>
+      </w:tr>
+      <w:tr>
+        <w:trPr>
+          <w:trHeight w:val="600"/>
+        </w:trPr>
+        <w:tc>
+          <w:tcPr>
+            <w:tcW w:w="2067" w:type="dxa"/>
+            <w:tcBorders>
+              <w:top w:val="single" w:sz="8" w:space="0" w:color="auto"/>
+              <w:left w:val="single" w:sz="8" w:space="0" w:color="auto"/>
+              <w:bottom w:val="single" w:sz="8" w:space="0" w:color="auto"/>
+              <w:right w:val="single" w:sz="8" w:space="0" w:color="auto"/>
+            </w:tcBorders>
+          </w:tcPr>
+          <w:p>
+            <w:r>
+              <w:rPr>
+                <w:lang w:val="es"/>
+              </w:rPr>
+              <w:t>Descripción:</w:t>
+            </w:r>
+          </w:p>
+        </w:tc>
+        <w:tc>
+          <w:tcPr>
+            <w:tcW w:w="6768" w:type="dxa"/>
+            <w:tcBorders>
+              <w:top w:val="single" w:sz="8" w:space="0" w:color="auto"/>
+              <w:left w:val="single" w:sz="8" w:space="0" w:color="auto"/>
+              <w:bottom w:val="single" w:sz="8" w:space="0" w:color="auto"/>
+              <w:right w:val="single" w:sz="8" w:space="0" w:color="auto"/>
+            </w:tcBorders>
+          </w:tcPr>
+          <w:p>
+            <w:r>
+              <w:rPr>
+                <w:lang w:val="es"/>
+              </w:rPr>
+              <w:t xml:space="preserve">Permite al </w:t>
+            </w:r>
+            <w:r>
+              <w:rPr>
+                <w:lang w:val="es"/>
+              </w:rPr>
+              <w:t>ajustador ver los detalles de un reporte en específico.</w:t>
+            </w:r>
+          </w:p>
+        </w:tc>
+      </w:tr>
+      <w:tr>
+        <w:trPr>
+          <w:trHeight w:val="390"/>
+        </w:trPr>
+        <w:tc>
+          <w:tcPr>
+            <w:tcW w:w="2067" w:type="dxa"/>
+            <w:tcBorders>
+              <w:top w:val="single" w:sz="8" w:space="0" w:color="auto"/>
+              <w:left w:val="single" w:sz="8" w:space="0" w:color="auto"/>
+              <w:bottom w:val="single" w:sz="8" w:space="0" w:color="auto"/>
+              <w:right w:val="single" w:sz="8" w:space="0" w:color="auto"/>
+            </w:tcBorders>
+          </w:tcPr>
+          <w:p>
+            <w:r>
+              <w:rPr>
+                <w:lang w:val="es"/>
+              </w:rPr>
+              <w:t xml:space="preserve">Precondición(es): </w:t>
+            </w:r>
+          </w:p>
+        </w:tc>
+        <w:tc>
+          <w:tcPr>
+            <w:tcW w:w="6768" w:type="dxa"/>
+            <w:tcBorders>
+              <w:top w:val="single" w:sz="8" w:space="0" w:color="auto"/>
+              <w:left w:val="single" w:sz="8" w:space="0" w:color="auto"/>
+              <w:bottom w:val="single" w:sz="8" w:space="0" w:color="auto"/>
+              <w:right w:val="single" w:sz="8" w:space="0" w:color="auto"/>
+            </w:tcBorders>
+          </w:tcPr>
+          <w:p>
+            <w:r>
+              <w:t xml:space="preserve">PRE1. Estar </w:t>
+            </w:r>
+            <w:proofErr w:type="spellStart"/>
+            <w:r>
+              <w:t>logueado</w:t>
+            </w:r>
+            <w:proofErr w:type="spellEnd"/>
+            <w:r>
+              <w:t xml:space="preserve"> en el sistema</w:t>
+            </w:r>
+          </w:p>
+          <w:p>
+            <w:r>
+              <w:t>PRE2. Haber seleccionado un reporte con anterioridad.</w:t>
+            </w:r>
+          </w:p>
+        </w:tc>
+      </w:tr>
+      <w:tr>
+        <w:trPr>
+          <w:trHeight w:val="600"/>
+        </w:trPr>
+        <w:tc>
+          <w:tcPr>
+            <w:tcW w:w="2067" w:type="dxa"/>
+            <w:tcBorders>
+              <w:top w:val="single" w:sz="8" w:space="0" w:color="auto"/>
+              <w:left w:val="single" w:sz="8" w:space="0" w:color="auto"/>
+              <w:bottom w:val="single" w:sz="8" w:space="0" w:color="auto"/>
+              <w:right w:val="single" w:sz="8" w:space="0" w:color="auto"/>
+            </w:tcBorders>
+          </w:tcPr>
+          <w:p>
+            <w:r>
+              <w:rPr>
+                <w:lang w:val="es"/>
+              </w:rPr>
+              <w:t>Actor(es):</w:t>
+            </w:r>
+          </w:p>
+        </w:tc>
+        <w:tc>
+          <w:tcPr>
+            <w:tcW w:w="6768" w:type="dxa"/>
+            <w:tcBorders>
+              <w:top w:val="single" w:sz="8" w:space="0" w:color="auto"/>
+              <w:left w:val="single" w:sz="8" w:space="0" w:color="auto"/>
+              <w:bottom w:val="single" w:sz="8" w:space="0" w:color="auto"/>
+              <w:right w:val="single" w:sz="8" w:space="0" w:color="auto"/>
+            </w:tcBorders>
+          </w:tcPr>
+          <w:p>
+            <w:r>
+              <w:rPr>
+                <w:lang w:val="es"/>
+              </w:rPr>
+              <w:t>Ajustador</w:t>
+            </w:r>
+          </w:p>
+        </w:tc>
+      </w:tr>
+      <w:tr>
+        <w:trPr>
+          <w:trHeight w:val="630"/>
+        </w:trPr>
+        <w:tc>
+          <w:tcPr>
+            <w:tcW w:w="2067" w:type="dxa"/>
+            <w:tcBorders>
+              <w:top w:val="single" w:sz="8" w:space="0" w:color="auto"/>
+              <w:left w:val="single" w:sz="8" w:space="0" w:color="auto"/>
+              <w:bottom w:val="single" w:sz="8" w:space="0" w:color="auto"/>
+              <w:right w:val="single" w:sz="8" w:space="0" w:color="auto"/>
+            </w:tcBorders>
+          </w:tcPr>
+          <w:p>
+            <w:r>
+              <w:rPr>
+                <w:lang w:val="es"/>
+              </w:rPr>
+              <w:t>Flujos normales</w:t>
+            </w:r>
+          </w:p>
+        </w:tc>
+        <w:tc>
+          <w:tcPr>
+            <w:tcW w:w="6768" w:type="dxa"/>
+            <w:tcBorders>
+              <w:top w:val="single" w:sz="8" w:space="0" w:color="auto"/>
+              <w:left w:val="single" w:sz="8" w:space="0" w:color="auto"/>
+              <w:bottom w:val="single" w:sz="8" w:space="0" w:color="auto"/>
+              <w:right w:val="single" w:sz="8" w:space="0" w:color="auto"/>
+            </w:tcBorders>
+          </w:tcPr>
+          <w:p>
+            <w:pPr>
+              <w:pStyle w:val="Prrafodelista"/>
+              <w:numPr>
+                <w:ilvl w:val="0"/>
+                <w:numId w:val="55"/>
+              </w:numPr>
+            </w:pPr>
+            <w:r>
+              <w:t>El sistema muestra la ventana “Detalles Reporte” con los datos de REPORTE (ciudad, estatus, fecha, fotos, latitud, longitud, nombre) con la información del reporte seleccionado, y un botón de “Volver.” (Ver EX1)</w:t>
+            </w:r>
+          </w:p>
+          <w:p>
+            <w:pPr>
+              <w:pStyle w:val="Prrafodelista"/>
+              <w:numPr>
+                <w:ilvl w:val="0"/>
+                <w:numId w:val="55"/>
+              </w:numPr>
+            </w:pPr>
+            <w:r>
+              <w:t>El ajustador consulta la información y da clic en volver.</w:t>
+            </w:r>
+          </w:p>
+          <w:p>
+            <w:pPr>
+              <w:pStyle w:val="Prrafodelista"/>
+              <w:numPr>
+                <w:ilvl w:val="0"/>
+                <w:numId w:val="55"/>
+              </w:numPr>
+            </w:pPr>
+            <w:r>
+              <w:t>Termina CU.</w:t>
+            </w:r>
+          </w:p>
+        </w:tc>
+      </w:tr>
+      <w:tr>
+        <w:trPr>
+          <w:trHeight w:val="600"/>
+        </w:trPr>
+        <w:tc>
+          <w:tcPr>
+            <w:tcW w:w="2067" w:type="dxa"/>
+            <w:tcBorders>
+              <w:top w:val="single" w:sz="8" w:space="0" w:color="auto"/>
+              <w:left w:val="single" w:sz="8" w:space="0" w:color="auto"/>
+              <w:bottom w:val="single" w:sz="8" w:space="0" w:color="auto"/>
+              <w:right w:val="single" w:sz="8" w:space="0" w:color="auto"/>
+            </w:tcBorders>
+          </w:tcPr>
+          <w:p>
+            <w:r>
+              <w:rPr>
+                <w:lang w:val="es"/>
+              </w:rPr>
+              <w:t>Flujos Alternos</w:t>
+            </w:r>
+          </w:p>
+        </w:tc>
+        <w:tc>
+          <w:tcPr>
+            <w:tcW w:w="6768" w:type="dxa"/>
+            <w:tcBorders>
+              <w:top w:val="single" w:sz="8" w:space="0" w:color="auto"/>
+              <w:left w:val="single" w:sz="8" w:space="0" w:color="auto"/>
+              <w:bottom w:val="single" w:sz="8" w:space="0" w:color="auto"/>
+              <w:right w:val="single" w:sz="8" w:space="0" w:color="auto"/>
+            </w:tcBorders>
+          </w:tcPr>
+          <w:p/>
+        </w:tc>
+      </w:tr>
+      <w:tr>
+        <w:trPr>
+          <w:trHeight w:val="630"/>
+        </w:trPr>
+        <w:tc>
+          <w:tcPr>
+            <w:tcW w:w="2067" w:type="dxa"/>
+            <w:tcBorders>
+              <w:top w:val="single" w:sz="8" w:space="0" w:color="auto"/>
+              <w:left w:val="single" w:sz="8" w:space="0" w:color="auto"/>
+              <w:bottom w:val="single" w:sz="8" w:space="0" w:color="auto"/>
+              <w:right w:val="single" w:sz="8" w:space="0" w:color="auto"/>
+            </w:tcBorders>
+          </w:tcPr>
+          <w:p>
+            <w:r>
+              <w:rPr>
+                <w:lang w:val="es"/>
+              </w:rPr>
+              <w:t>Excepción(es):</w:t>
+            </w:r>
+          </w:p>
+        </w:tc>
+        <w:tc>
+          <w:tcPr>
+            <w:tcW w:w="6768" w:type="dxa"/>
+            <w:tcBorders>
+              <w:top w:val="single" w:sz="8" w:space="0" w:color="auto"/>
+              <w:left w:val="single" w:sz="8" w:space="0" w:color="auto"/>
+              <w:bottom w:val="single" w:sz="8" w:space="0" w:color="auto"/>
+              <w:right w:val="single" w:sz="8" w:space="0" w:color="auto"/>
+            </w:tcBorders>
+          </w:tcPr>
+          <w:p>
+            <w:r>
+              <w:rPr>
+                <w:lang w:val="es"/>
+              </w:rPr>
+              <w:t xml:space="preserve">EX1. Error en la conexión de base de datos. </w:t>
+            </w:r>
+          </w:p>
+          <w:p>
+            <w:pPr>
+              <w:pStyle w:val="Prrafodelista"/>
+              <w:numPr>
+                <w:ilvl w:val="0"/>
+                <w:numId w:val="50"/>
+              </w:numPr>
+            </w:pPr>
+            <w:r>
+              <w:rPr>
+                <w:lang w:val="es"/>
+              </w:rPr>
+              <w:t>El sistema muestra el mensaje “Error, no se pudo conectar con la base de datos” y el botón “Aceptar”.</w:t>
+            </w:r>
+          </w:p>
+          <w:p>
+            <w:pPr>
+              <w:pStyle w:val="Prrafodelista"/>
+              <w:numPr>
+                <w:ilvl w:val="0"/>
+                <w:numId w:val="50"/>
+              </w:numPr>
+            </w:pPr>
+            <w:r>
+              <w:rPr>
+                <w:lang w:val="es"/>
+              </w:rPr>
+              <w:t>El ajustador da clic en el botón “Aceptar”</w:t>
+            </w:r>
+            <w:r>
+              <w:rPr>
+                <w:lang w:val="es"/>
+              </w:rPr>
+              <w:t>.</w:t>
+            </w:r>
+          </w:p>
+          <w:p>
+            <w:pPr>
+              <w:pStyle w:val="Prrafodelista"/>
+              <w:numPr>
+                <w:ilvl w:val="0"/>
+                <w:numId w:val="50"/>
+              </w:numPr>
+            </w:pPr>
+            <w:r>
+              <w:rPr>
+                <w:lang w:val="es"/>
+              </w:rPr>
+              <w:t>El sistema cierra la ventana y termina CU.</w:t>
+            </w:r>
+          </w:p>
+        </w:tc>
+      </w:tr>
+      <w:tr>
+        <w:trPr>
+          <w:trHeight w:val="630"/>
+        </w:trPr>
+        <w:tc>
+          <w:tcPr>
+            <w:tcW w:w="2067" w:type="dxa"/>
+            <w:tcBorders>
+              <w:top w:val="single" w:sz="8" w:space="0" w:color="auto"/>
+              <w:left w:val="single" w:sz="8" w:space="0" w:color="auto"/>
+              <w:bottom w:val="single" w:sz="8" w:space="0" w:color="auto"/>
+              <w:right w:val="single" w:sz="8" w:space="0" w:color="auto"/>
+            </w:tcBorders>
+          </w:tcPr>
+          <w:p>
+            <w:r>
+              <w:rPr>
+                <w:lang w:val="es"/>
+              </w:rPr>
+              <w:t xml:space="preserve">Extiende </w:t>
+            </w:r>
+          </w:p>
+        </w:tc>
+        <w:tc>
+          <w:tcPr>
+            <w:tcW w:w="6768" w:type="dxa"/>
+            <w:tcBorders>
+              <w:top w:val="single" w:sz="8" w:space="0" w:color="auto"/>
+              <w:left w:val="single" w:sz="8" w:space="0" w:color="auto"/>
+              <w:bottom w:val="single" w:sz="8" w:space="0" w:color="auto"/>
+              <w:right w:val="single" w:sz="8" w:space="0" w:color="auto"/>
+            </w:tcBorders>
+          </w:tcPr>
+          <w:p>
+            <w:r>
+              <w:rPr>
+                <w:rFonts w:eastAsia="Arial" w:cs="Arial"/>
+              </w:rPr>
+              <w:t xml:space="preserve"> </w:t>
+            </w:r>
+            <w:r>
+              <w:rPr>
+                <w:rFonts w:eastAsia="Arial" w:cs="Arial"/>
+              </w:rPr>
+              <w:t>NA</w:t>
+            </w:r>
+          </w:p>
+        </w:tc>
+      </w:tr>
+      <w:tr>
+        <w:trPr>
+          <w:trHeight w:val="330"/>
+        </w:trPr>
+        <w:tc>
+          <w:tcPr>
+            <w:tcW w:w="2067" w:type="dxa"/>
+            <w:tcBorders>
+              <w:top w:val="single" w:sz="8" w:space="0" w:color="auto"/>
+              <w:left w:val="single" w:sz="8" w:space="0" w:color="auto"/>
+              <w:bottom w:val="single" w:sz="8" w:space="0" w:color="auto"/>
+              <w:right w:val="single" w:sz="8" w:space="0" w:color="auto"/>
+            </w:tcBorders>
+          </w:tcPr>
+          <w:p>
+            <w:r>
+              <w:rPr>
+                <w:lang w:val="es"/>
+              </w:rPr>
+              <w:t>Postcondición(es):</w:t>
+            </w:r>
+          </w:p>
+        </w:tc>
+        <w:tc>
+          <w:tcPr>
+            <w:tcW w:w="6768" w:type="dxa"/>
+            <w:tcBorders>
+              <w:top w:val="single" w:sz="8" w:space="0" w:color="auto"/>
+              <w:left w:val="single" w:sz="8" w:space="0" w:color="auto"/>
+              <w:bottom w:val="single" w:sz="8" w:space="0" w:color="auto"/>
+              <w:right w:val="single" w:sz="8" w:space="0" w:color="auto"/>
+            </w:tcBorders>
+          </w:tcPr>
+          <w:p>
+            <w:r>
+              <w:t>EL dictamen queda almacenado en la base de datos.</w:t>
+            </w:r>
+          </w:p>
+        </w:tc>
+      </w:tr>
+    </w:tbl>
+    <w:p>
+      <w:pPr>
+        <w:rPr>
+          <w:lang w:val="es-ES"/>
         </w:rPr>
       </w:pPr>
     </w:p>
@@ -13665,6 +16455,92 @@
     </w:lvl>
   </w:abstractNum>
   <w:abstractNum w:abstractNumId="4" w15:restartNumberingAfterBreak="0">
+    <w:nsid w:val="03661D59"/>
+    <w:multiLevelType w:val="hybridMultilevel"/>
+    <w:tmpl w:val="03345E58"/>
+    <w:lvl w:ilvl="0" w:tplc="FFFFFFFF">
+      <w:start w:val="1"/>
+      <w:numFmt w:val="decimal"/>
+      <w:lvlText w:val="%1."/>
+      <w:lvlJc w:val="left"/>
+      <w:pPr>
+        <w:ind w:left="720" w:hanging="360"/>
+      </w:pPr>
+    </w:lvl>
+    <w:lvl w:ilvl="1" w:tplc="FFFFFFFF" w:tentative="1">
+      <w:start w:val="1"/>
+      <w:numFmt w:val="lowerLetter"/>
+      <w:lvlText w:val="%2."/>
+      <w:lvlJc w:val="left"/>
+      <w:pPr>
+        <w:ind w:left="1440" w:hanging="360"/>
+      </w:pPr>
+    </w:lvl>
+    <w:lvl w:ilvl="2" w:tplc="FFFFFFFF" w:tentative="1">
+      <w:start w:val="1"/>
+      <w:numFmt w:val="lowerRoman"/>
+      <w:lvlText w:val="%3."/>
+      <w:lvlJc w:val="right"/>
+      <w:pPr>
+        <w:ind w:left="2160" w:hanging="180"/>
+      </w:pPr>
+    </w:lvl>
+    <w:lvl w:ilvl="3" w:tplc="FFFFFFFF" w:tentative="1">
+      <w:start w:val="1"/>
+      <w:numFmt w:val="decimal"/>
+      <w:lvlText w:val="%4."/>
+      <w:lvlJc w:val="left"/>
+      <w:pPr>
+        <w:ind w:left="2880" w:hanging="360"/>
+      </w:pPr>
+    </w:lvl>
+    <w:lvl w:ilvl="4" w:tplc="FFFFFFFF" w:tentative="1">
+      <w:start w:val="1"/>
+      <w:numFmt w:val="lowerLetter"/>
+      <w:lvlText w:val="%5."/>
+      <w:lvlJc w:val="left"/>
+      <w:pPr>
+        <w:ind w:left="3600" w:hanging="360"/>
+      </w:pPr>
+    </w:lvl>
+    <w:lvl w:ilvl="5" w:tplc="FFFFFFFF" w:tentative="1">
+      <w:start w:val="1"/>
+      <w:numFmt w:val="lowerRoman"/>
+      <w:lvlText w:val="%6."/>
+      <w:lvlJc w:val="right"/>
+      <w:pPr>
+        <w:ind w:left="4320" w:hanging="180"/>
+      </w:pPr>
+    </w:lvl>
+    <w:lvl w:ilvl="6" w:tplc="FFFFFFFF" w:tentative="1">
+      <w:start w:val="1"/>
+      <w:numFmt w:val="decimal"/>
+      <w:lvlText w:val="%7."/>
+      <w:lvlJc w:val="left"/>
+      <w:pPr>
+        <w:ind w:left="5040" w:hanging="360"/>
+      </w:pPr>
+    </w:lvl>
+    <w:lvl w:ilvl="7" w:tplc="FFFFFFFF" w:tentative="1">
+      <w:start w:val="1"/>
+      <w:numFmt w:val="lowerLetter"/>
+      <w:lvlText w:val="%8."/>
+      <w:lvlJc w:val="left"/>
+      <w:pPr>
+        <w:ind w:left="5760" w:hanging="360"/>
+      </w:pPr>
+    </w:lvl>
+    <w:lvl w:ilvl="8" w:tplc="FFFFFFFF" w:tentative="1">
+      <w:start w:val="1"/>
+      <w:numFmt w:val="lowerRoman"/>
+      <w:lvlText w:val="%9."/>
+      <w:lvlJc w:val="right"/>
+      <w:pPr>
+        <w:ind w:left="6480" w:hanging="180"/>
+      </w:pPr>
+    </w:lvl>
+  </w:abstractNum>
+  <w:abstractNum w:abstractNumId="5" w15:restartNumberingAfterBreak="0">
     <w:nsid w:val="05000E17"/>
     <w:multiLevelType w:val="hybridMultilevel"/>
     <w:tmpl w:val="D27A5060"/>
@@ -13753,7 +16629,7 @@
       </w:pPr>
     </w:lvl>
   </w:abstractNum>
-  <w:abstractNum w:abstractNumId="5" w15:restartNumberingAfterBreak="0">
+  <w:abstractNum w:abstractNumId="6" w15:restartNumberingAfterBreak="0">
     <w:nsid w:val="05264276"/>
     <w:multiLevelType w:val="hybridMultilevel"/>
     <w:tmpl w:val="F6A6C654"/>
@@ -13842,7 +16718,185 @@
       </w:pPr>
     </w:lvl>
   </w:abstractNum>
-  <w:abstractNum w:abstractNumId="6" w15:restartNumberingAfterBreak="0">
+  <w:abstractNum w:abstractNumId="7" w15:restartNumberingAfterBreak="0">
+    <w:nsid w:val="060762C0"/>
+    <w:multiLevelType w:val="hybridMultilevel"/>
+    <w:tmpl w:val="CD2CC58C"/>
+    <w:lvl w:ilvl="0" w:tplc="080A000F">
+      <w:start w:val="1"/>
+      <w:numFmt w:val="decimal"/>
+      <w:lvlText w:val="%1."/>
+      <w:lvlJc w:val="left"/>
+      <w:pPr>
+        <w:ind w:left="720" w:hanging="360"/>
+      </w:pPr>
+      <w:rPr>
+        <w:rFonts w:hint="default"/>
+      </w:rPr>
+    </w:lvl>
+    <w:lvl w:ilvl="1" w:tplc="080A0019" w:tentative="1">
+      <w:start w:val="1"/>
+      <w:numFmt w:val="lowerLetter"/>
+      <w:lvlText w:val="%2."/>
+      <w:lvlJc w:val="left"/>
+      <w:pPr>
+        <w:ind w:left="1440" w:hanging="360"/>
+      </w:pPr>
+    </w:lvl>
+    <w:lvl w:ilvl="2" w:tplc="080A001B" w:tentative="1">
+      <w:start w:val="1"/>
+      <w:numFmt w:val="lowerRoman"/>
+      <w:lvlText w:val="%3."/>
+      <w:lvlJc w:val="right"/>
+      <w:pPr>
+        <w:ind w:left="2160" w:hanging="180"/>
+      </w:pPr>
+    </w:lvl>
+    <w:lvl w:ilvl="3" w:tplc="080A000F" w:tentative="1">
+      <w:start w:val="1"/>
+      <w:numFmt w:val="decimal"/>
+      <w:lvlText w:val="%4."/>
+      <w:lvlJc w:val="left"/>
+      <w:pPr>
+        <w:ind w:left="2880" w:hanging="360"/>
+      </w:pPr>
+    </w:lvl>
+    <w:lvl w:ilvl="4" w:tplc="080A0019" w:tentative="1">
+      <w:start w:val="1"/>
+      <w:numFmt w:val="lowerLetter"/>
+      <w:lvlText w:val="%5."/>
+      <w:lvlJc w:val="left"/>
+      <w:pPr>
+        <w:ind w:left="3600" w:hanging="360"/>
+      </w:pPr>
+    </w:lvl>
+    <w:lvl w:ilvl="5" w:tplc="080A001B" w:tentative="1">
+      <w:start w:val="1"/>
+      <w:numFmt w:val="lowerRoman"/>
+      <w:lvlText w:val="%6."/>
+      <w:lvlJc w:val="right"/>
+      <w:pPr>
+        <w:ind w:left="4320" w:hanging="180"/>
+      </w:pPr>
+    </w:lvl>
+    <w:lvl w:ilvl="6" w:tplc="080A000F" w:tentative="1">
+      <w:start w:val="1"/>
+      <w:numFmt w:val="decimal"/>
+      <w:lvlText w:val="%7."/>
+      <w:lvlJc w:val="left"/>
+      <w:pPr>
+        <w:ind w:left="5040" w:hanging="360"/>
+      </w:pPr>
+    </w:lvl>
+    <w:lvl w:ilvl="7" w:tplc="080A0019" w:tentative="1">
+      <w:start w:val="1"/>
+      <w:numFmt w:val="lowerLetter"/>
+      <w:lvlText w:val="%8."/>
+      <w:lvlJc w:val="left"/>
+      <w:pPr>
+        <w:ind w:left="5760" w:hanging="360"/>
+      </w:pPr>
+    </w:lvl>
+    <w:lvl w:ilvl="8" w:tplc="080A001B" w:tentative="1">
+      <w:start w:val="1"/>
+      <w:numFmt w:val="lowerRoman"/>
+      <w:lvlText w:val="%9."/>
+      <w:lvlJc w:val="right"/>
+      <w:pPr>
+        <w:ind w:left="6480" w:hanging="180"/>
+      </w:pPr>
+    </w:lvl>
+  </w:abstractNum>
+  <w:abstractNum w:abstractNumId="8" w15:restartNumberingAfterBreak="0">
+    <w:nsid w:val="093E4FAC"/>
+    <w:multiLevelType w:val="hybridMultilevel"/>
+    <w:tmpl w:val="A65EE2B2"/>
+    <w:lvl w:ilvl="0" w:tplc="080A000F">
+      <w:start w:val="1"/>
+      <w:numFmt w:val="decimal"/>
+      <w:lvlText w:val="%1."/>
+      <w:lvlJc w:val="left"/>
+      <w:pPr>
+        <w:ind w:left="720" w:hanging="360"/>
+      </w:pPr>
+      <w:rPr>
+        <w:rFonts w:hint="default"/>
+      </w:rPr>
+    </w:lvl>
+    <w:lvl w:ilvl="1" w:tplc="080A0019" w:tentative="1">
+      <w:start w:val="1"/>
+      <w:numFmt w:val="lowerLetter"/>
+      <w:lvlText w:val="%2."/>
+      <w:lvlJc w:val="left"/>
+      <w:pPr>
+        <w:ind w:left="1440" w:hanging="360"/>
+      </w:pPr>
+    </w:lvl>
+    <w:lvl w:ilvl="2" w:tplc="080A001B" w:tentative="1">
+      <w:start w:val="1"/>
+      <w:numFmt w:val="lowerRoman"/>
+      <w:lvlText w:val="%3."/>
+      <w:lvlJc w:val="right"/>
+      <w:pPr>
+        <w:ind w:left="2160" w:hanging="180"/>
+      </w:pPr>
+    </w:lvl>
+    <w:lvl w:ilvl="3" w:tplc="080A000F" w:tentative="1">
+      <w:start w:val="1"/>
+      <w:numFmt w:val="decimal"/>
+      <w:lvlText w:val="%4."/>
+      <w:lvlJc w:val="left"/>
+      <w:pPr>
+        <w:ind w:left="2880" w:hanging="360"/>
+      </w:pPr>
+    </w:lvl>
+    <w:lvl w:ilvl="4" w:tplc="080A0019" w:tentative="1">
+      <w:start w:val="1"/>
+      <w:numFmt w:val="lowerLetter"/>
+      <w:lvlText w:val="%5."/>
+      <w:lvlJc w:val="left"/>
+      <w:pPr>
+        <w:ind w:left="3600" w:hanging="360"/>
+      </w:pPr>
+    </w:lvl>
+    <w:lvl w:ilvl="5" w:tplc="080A001B" w:tentative="1">
+      <w:start w:val="1"/>
+      <w:numFmt w:val="lowerRoman"/>
+      <w:lvlText w:val="%6."/>
+      <w:lvlJc w:val="right"/>
+      <w:pPr>
+        <w:ind w:left="4320" w:hanging="180"/>
+      </w:pPr>
+    </w:lvl>
+    <w:lvl w:ilvl="6" w:tplc="080A000F" w:tentative="1">
+      <w:start w:val="1"/>
+      <w:numFmt w:val="decimal"/>
+      <w:lvlText w:val="%7."/>
+      <w:lvlJc w:val="left"/>
+      <w:pPr>
+        <w:ind w:left="5040" w:hanging="360"/>
+      </w:pPr>
+    </w:lvl>
+    <w:lvl w:ilvl="7" w:tplc="080A0019" w:tentative="1">
+      <w:start w:val="1"/>
+      <w:numFmt w:val="lowerLetter"/>
+      <w:lvlText w:val="%8."/>
+      <w:lvlJc w:val="left"/>
+      <w:pPr>
+        <w:ind w:left="5760" w:hanging="360"/>
+      </w:pPr>
+    </w:lvl>
+    <w:lvl w:ilvl="8" w:tplc="080A001B" w:tentative="1">
+      <w:start w:val="1"/>
+      <w:numFmt w:val="lowerRoman"/>
+      <w:lvlText w:val="%9."/>
+      <w:lvlJc w:val="right"/>
+      <w:pPr>
+        <w:ind w:left="6480" w:hanging="180"/>
+      </w:pPr>
+    </w:lvl>
+  </w:abstractNum>
+  <w:abstractNum w:abstractNumId="9" w15:restartNumberingAfterBreak="0">
     <w:nsid w:val="0C490BAE"/>
     <w:multiLevelType w:val="hybridMultilevel"/>
     <w:tmpl w:val="8E76BBB2"/>
@@ -13928,7 +16982,7 @@
       </w:pPr>
     </w:lvl>
   </w:abstractNum>
-  <w:abstractNum w:abstractNumId="7" w15:restartNumberingAfterBreak="0">
+  <w:abstractNum w:abstractNumId="10" w15:restartNumberingAfterBreak="0">
     <w:nsid w:val="0E976332"/>
     <w:multiLevelType w:val="hybridMultilevel"/>
     <w:tmpl w:val="472E0AAA"/>
@@ -14017,7 +17071,7 @@
       </w:pPr>
     </w:lvl>
   </w:abstractNum>
-  <w:abstractNum w:abstractNumId="8" w15:restartNumberingAfterBreak="0">
+  <w:abstractNum w:abstractNumId="11" w15:restartNumberingAfterBreak="0">
     <w:nsid w:val="11301BAB"/>
     <w:multiLevelType w:val="hybridMultilevel"/>
     <w:tmpl w:val="2BCCA0D6"/>
@@ -14106,7 +17160,7 @@
       </w:pPr>
     </w:lvl>
   </w:abstractNum>
-  <w:abstractNum w:abstractNumId="9" w15:restartNumberingAfterBreak="0">
+  <w:abstractNum w:abstractNumId="12" w15:restartNumberingAfterBreak="0">
     <w:nsid w:val="170D09D8"/>
     <w:multiLevelType w:val="hybridMultilevel"/>
     <w:tmpl w:val="A18055EC"/>
@@ -14195,7 +17249,7 @@
       </w:pPr>
     </w:lvl>
   </w:abstractNum>
-  <w:abstractNum w:abstractNumId="10" w15:restartNumberingAfterBreak="0">
+  <w:abstractNum w:abstractNumId="13" w15:restartNumberingAfterBreak="0">
     <w:nsid w:val="19701A2B"/>
     <w:multiLevelType w:val="hybridMultilevel"/>
     <w:tmpl w:val="320EC0EE"/>
@@ -14281,7 +17335,7 @@
       </w:pPr>
     </w:lvl>
   </w:abstractNum>
-  <w:abstractNum w:abstractNumId="11" w15:restartNumberingAfterBreak="0">
+  <w:abstractNum w:abstractNumId="14" w15:restartNumberingAfterBreak="0">
     <w:nsid w:val="1B1B0004"/>
     <w:multiLevelType w:val="hybridMultilevel"/>
     <w:tmpl w:val="94EC9438"/>
@@ -14394,7 +17448,7 @@
       </w:rPr>
     </w:lvl>
   </w:abstractNum>
-  <w:abstractNum w:abstractNumId="12" w15:restartNumberingAfterBreak="0">
+  <w:abstractNum w:abstractNumId="15" w15:restartNumberingAfterBreak="0">
     <w:nsid w:val="1E600EDE"/>
     <w:multiLevelType w:val="hybridMultilevel"/>
     <w:tmpl w:val="F768D1C4"/>
@@ -14483,7 +17537,7 @@
       </w:pPr>
     </w:lvl>
   </w:abstractNum>
-  <w:abstractNum w:abstractNumId="13" w15:restartNumberingAfterBreak="0">
+  <w:abstractNum w:abstractNumId="16" w15:restartNumberingAfterBreak="0">
     <w:nsid w:val="1E694F8C"/>
     <w:multiLevelType w:val="hybridMultilevel"/>
     <w:tmpl w:val="E3C0EDEE"/>
@@ -14572,7 +17626,7 @@
       </w:pPr>
     </w:lvl>
   </w:abstractNum>
-  <w:abstractNum w:abstractNumId="14" w15:restartNumberingAfterBreak="0">
+  <w:abstractNum w:abstractNumId="17" w15:restartNumberingAfterBreak="0">
     <w:nsid w:val="20B573A3"/>
     <w:multiLevelType w:val="hybridMultilevel"/>
     <w:tmpl w:val="FB406F68"/>
@@ -14661,7 +17715,7 @@
       </w:pPr>
     </w:lvl>
   </w:abstractNum>
-  <w:abstractNum w:abstractNumId="15" w15:restartNumberingAfterBreak="0">
+  <w:abstractNum w:abstractNumId="18" w15:restartNumberingAfterBreak="0">
     <w:nsid w:val="23180E16"/>
     <w:multiLevelType w:val="hybridMultilevel"/>
     <w:tmpl w:val="39AE17E8"/>
@@ -14750,7 +17804,7 @@
       </w:pPr>
     </w:lvl>
   </w:abstractNum>
-  <w:abstractNum w:abstractNumId="16" w15:restartNumberingAfterBreak="0">
+  <w:abstractNum w:abstractNumId="19" w15:restartNumberingAfterBreak="0">
     <w:nsid w:val="2700543D"/>
     <w:multiLevelType w:val="hybridMultilevel"/>
     <w:tmpl w:val="385A284A"/>
@@ -14839,7 +17893,7 @@
       </w:pPr>
     </w:lvl>
   </w:abstractNum>
-  <w:abstractNum w:abstractNumId="17" w15:restartNumberingAfterBreak="0">
+  <w:abstractNum w:abstractNumId="20" w15:restartNumberingAfterBreak="0">
     <w:nsid w:val="2B5C208E"/>
     <w:multiLevelType w:val="hybridMultilevel"/>
     <w:tmpl w:val="9DCE5F8C"/>
@@ -14928,7 +17982,93 @@
       </w:pPr>
     </w:lvl>
   </w:abstractNum>
-  <w:abstractNum w:abstractNumId="18" w15:restartNumberingAfterBreak="0">
+  <w:abstractNum w:abstractNumId="21" w15:restartNumberingAfterBreak="0">
+    <w:nsid w:val="30F721DE"/>
+    <w:multiLevelType w:val="hybridMultilevel"/>
+    <w:tmpl w:val="03345E58"/>
+    <w:lvl w:ilvl="0" w:tplc="FFFFFFFF">
+      <w:start w:val="1"/>
+      <w:numFmt w:val="decimal"/>
+      <w:lvlText w:val="%1."/>
+      <w:lvlJc w:val="left"/>
+      <w:pPr>
+        <w:ind w:left="720" w:hanging="360"/>
+      </w:pPr>
+    </w:lvl>
+    <w:lvl w:ilvl="1" w:tplc="FFFFFFFF" w:tentative="1">
+      <w:start w:val="1"/>
+      <w:numFmt w:val="lowerLetter"/>
+      <w:lvlText w:val="%2."/>
+      <w:lvlJc w:val="left"/>
+      <w:pPr>
+        <w:ind w:left="1440" w:hanging="360"/>
+      </w:pPr>
+    </w:lvl>
+    <w:lvl w:ilvl="2" w:tplc="FFFFFFFF" w:tentative="1">
+      <w:start w:val="1"/>
+      <w:numFmt w:val="lowerRoman"/>
+      <w:lvlText w:val="%3."/>
+      <w:lvlJc w:val="right"/>
+      <w:pPr>
+        <w:ind w:left="2160" w:hanging="180"/>
+      </w:pPr>
+    </w:lvl>
+    <w:lvl w:ilvl="3" w:tplc="FFFFFFFF" w:tentative="1">
+      <w:start w:val="1"/>
+      <w:numFmt w:val="decimal"/>
+      <w:lvlText w:val="%4."/>
+      <w:lvlJc w:val="left"/>
+      <w:pPr>
+        <w:ind w:left="2880" w:hanging="360"/>
+      </w:pPr>
+    </w:lvl>
+    <w:lvl w:ilvl="4" w:tplc="FFFFFFFF" w:tentative="1">
+      <w:start w:val="1"/>
+      <w:numFmt w:val="lowerLetter"/>
+      <w:lvlText w:val="%5."/>
+      <w:lvlJc w:val="left"/>
+      <w:pPr>
+        <w:ind w:left="3600" w:hanging="360"/>
+      </w:pPr>
+    </w:lvl>
+    <w:lvl w:ilvl="5" w:tplc="FFFFFFFF" w:tentative="1">
+      <w:start w:val="1"/>
+      <w:numFmt w:val="lowerRoman"/>
+      <w:lvlText w:val="%6."/>
+      <w:lvlJc w:val="right"/>
+      <w:pPr>
+        <w:ind w:left="4320" w:hanging="180"/>
+      </w:pPr>
+    </w:lvl>
+    <w:lvl w:ilvl="6" w:tplc="FFFFFFFF" w:tentative="1">
+      <w:start w:val="1"/>
+      <w:numFmt w:val="decimal"/>
+      <w:lvlText w:val="%7."/>
+      <w:lvlJc w:val="left"/>
+      <w:pPr>
+        <w:ind w:left="5040" w:hanging="360"/>
+      </w:pPr>
+    </w:lvl>
+    <w:lvl w:ilvl="7" w:tplc="FFFFFFFF" w:tentative="1">
+      <w:start w:val="1"/>
+      <w:numFmt w:val="lowerLetter"/>
+      <w:lvlText w:val="%8."/>
+      <w:lvlJc w:val="left"/>
+      <w:pPr>
+        <w:ind w:left="5760" w:hanging="360"/>
+      </w:pPr>
+    </w:lvl>
+    <w:lvl w:ilvl="8" w:tplc="FFFFFFFF" w:tentative="1">
+      <w:start w:val="1"/>
+      <w:numFmt w:val="lowerRoman"/>
+      <w:lvlText w:val="%9."/>
+      <w:lvlJc w:val="right"/>
+      <w:pPr>
+        <w:ind w:left="6480" w:hanging="180"/>
+      </w:pPr>
+    </w:lvl>
+  </w:abstractNum>
+  <w:abstractNum w:abstractNumId="22" w15:restartNumberingAfterBreak="0">
     <w:nsid w:val="3184572C"/>
     <w:multiLevelType w:val="hybridMultilevel"/>
     <w:tmpl w:val="AF9CA9DE"/>
@@ -15017,7 +18157,7 @@
       </w:pPr>
     </w:lvl>
   </w:abstractNum>
-  <w:abstractNum w:abstractNumId="19" w15:restartNumberingAfterBreak="0">
+  <w:abstractNum w:abstractNumId="23" w15:restartNumberingAfterBreak="0">
     <w:nsid w:val="329F3ED1"/>
     <w:multiLevelType w:val="hybridMultilevel"/>
     <w:tmpl w:val="482C2B66"/>
@@ -15106,7 +18246,7 @@
       </w:pPr>
     </w:lvl>
   </w:abstractNum>
-  <w:abstractNum w:abstractNumId="20" w15:restartNumberingAfterBreak="0">
+  <w:abstractNum w:abstractNumId="24" w15:restartNumberingAfterBreak="0">
     <w:nsid w:val="32BD3E51"/>
     <w:multiLevelType w:val="hybridMultilevel"/>
     <w:tmpl w:val="482C2B66"/>
@@ -15195,7 +18335,7 @@
       </w:pPr>
     </w:lvl>
   </w:abstractNum>
-  <w:abstractNum w:abstractNumId="21" w15:restartNumberingAfterBreak="0">
+  <w:abstractNum w:abstractNumId="25" w15:restartNumberingAfterBreak="0">
     <w:nsid w:val="330E6E03"/>
     <w:multiLevelType w:val="hybridMultilevel"/>
     <w:tmpl w:val="A1D05882"/>
@@ -15284,7 +18424,7 @@
       </w:pPr>
     </w:lvl>
   </w:abstractNum>
-  <w:abstractNum w:abstractNumId="22" w15:restartNumberingAfterBreak="0">
+  <w:abstractNum w:abstractNumId="26" w15:restartNumberingAfterBreak="0">
     <w:nsid w:val="39913C46"/>
     <w:multiLevelType w:val="hybridMultilevel"/>
     <w:tmpl w:val="11DA1D86"/>
@@ -15373,7 +18513,7 @@
       </w:pPr>
     </w:lvl>
   </w:abstractNum>
-  <w:abstractNum w:abstractNumId="23" w15:restartNumberingAfterBreak="0">
+  <w:abstractNum w:abstractNumId="27" w15:restartNumberingAfterBreak="0">
     <w:nsid w:val="399E1993"/>
     <w:multiLevelType w:val="hybridMultilevel"/>
     <w:tmpl w:val="2E942A82"/>
@@ -15462,7 +18602,7 @@
       </w:pPr>
     </w:lvl>
   </w:abstractNum>
-  <w:abstractNum w:abstractNumId="24" w15:restartNumberingAfterBreak="0">
+  <w:abstractNum w:abstractNumId="28" w15:restartNumberingAfterBreak="0">
     <w:nsid w:val="39E8260E"/>
     <w:multiLevelType w:val="hybridMultilevel"/>
     <w:tmpl w:val="20E0A14A"/>
@@ -15551,7 +18691,7 @@
       </w:pPr>
     </w:lvl>
   </w:abstractNum>
-  <w:abstractNum w:abstractNumId="25" w15:restartNumberingAfterBreak="0">
+  <w:abstractNum w:abstractNumId="29" w15:restartNumberingAfterBreak="0">
     <w:nsid w:val="40C63161"/>
     <w:multiLevelType w:val="hybridMultilevel"/>
     <w:tmpl w:val="9E140F9E"/>
@@ -15640,7 +18780,7 @@
       </w:pPr>
     </w:lvl>
   </w:abstractNum>
-  <w:abstractNum w:abstractNumId="26" w15:restartNumberingAfterBreak="0">
+  <w:abstractNum w:abstractNumId="30" w15:restartNumberingAfterBreak="0">
     <w:nsid w:val="478B7001"/>
     <w:multiLevelType w:val="hybridMultilevel"/>
     <w:tmpl w:val="482C2B66"/>
@@ -15729,7 +18869,7 @@
       </w:pPr>
     </w:lvl>
   </w:abstractNum>
-  <w:abstractNum w:abstractNumId="27" w15:restartNumberingAfterBreak="0">
+  <w:abstractNum w:abstractNumId="31" w15:restartNumberingAfterBreak="0">
     <w:nsid w:val="4C6F139A"/>
     <w:multiLevelType w:val="hybridMultilevel"/>
     <w:tmpl w:val="46C0BC4A"/>
@@ -15818,7 +18958,7 @@
       </w:pPr>
     </w:lvl>
   </w:abstractNum>
-  <w:abstractNum w:abstractNumId="28" w15:restartNumberingAfterBreak="0">
+  <w:abstractNum w:abstractNumId="32" w15:restartNumberingAfterBreak="0">
     <w:nsid w:val="4CFB7CE1"/>
     <w:multiLevelType w:val="hybridMultilevel"/>
     <w:tmpl w:val="482C2B66"/>
@@ -15907,7 +19047,7 @@
       </w:pPr>
     </w:lvl>
   </w:abstractNum>
-  <w:abstractNum w:abstractNumId="29" w15:restartNumberingAfterBreak="0">
+  <w:abstractNum w:abstractNumId="33" w15:restartNumberingAfterBreak="0">
     <w:nsid w:val="4F51271F"/>
     <w:multiLevelType w:val="hybridMultilevel"/>
     <w:tmpl w:val="4040615E"/>
@@ -15996,7 +19136,7 @@
       </w:pPr>
     </w:lvl>
   </w:abstractNum>
-  <w:abstractNum w:abstractNumId="30" w15:restartNumberingAfterBreak="0">
+  <w:abstractNum w:abstractNumId="34" w15:restartNumberingAfterBreak="0">
     <w:nsid w:val="51D63AA8"/>
     <w:multiLevelType w:val="hybridMultilevel"/>
     <w:tmpl w:val="E480C146"/>
@@ -16085,7 +19225,7 @@
       </w:pPr>
     </w:lvl>
   </w:abstractNum>
-  <w:abstractNum w:abstractNumId="31" w15:restartNumberingAfterBreak="0">
+  <w:abstractNum w:abstractNumId="35" w15:restartNumberingAfterBreak="0">
     <w:nsid w:val="53B458E5"/>
     <w:multiLevelType w:val="hybridMultilevel"/>
     <w:tmpl w:val="FF40BD26"/>
@@ -16174,7 +19314,96 @@
       </w:pPr>
     </w:lvl>
   </w:abstractNum>
-  <w:abstractNum w:abstractNumId="32" w15:restartNumberingAfterBreak="0">
+  <w:abstractNum w:abstractNumId="36" w15:restartNumberingAfterBreak="0">
+    <w:nsid w:val="555317CF"/>
+    <w:multiLevelType w:val="hybridMultilevel"/>
+    <w:tmpl w:val="F2402D60"/>
+    <w:lvl w:ilvl="0" w:tplc="080A000F">
+      <w:start w:val="1"/>
+      <w:numFmt w:val="decimal"/>
+      <w:lvlText w:val="%1."/>
+      <w:lvlJc w:val="left"/>
+      <w:pPr>
+        <w:ind w:left="720" w:hanging="360"/>
+      </w:pPr>
+      <w:rPr>
+        <w:rFonts w:hint="default"/>
+      </w:rPr>
+    </w:lvl>
+    <w:lvl w:ilvl="1" w:tplc="080A0019" w:tentative="1">
+      <w:start w:val="1"/>
+      <w:numFmt w:val="lowerLetter"/>
+      <w:lvlText w:val="%2."/>
+      <w:lvlJc w:val="left"/>
+      <w:pPr>
+        <w:ind w:left="1440" w:hanging="360"/>
+      </w:pPr>
+    </w:lvl>
+    <w:lvl w:ilvl="2" w:tplc="080A001B" w:tentative="1">
+      <w:start w:val="1"/>
+      <w:numFmt w:val="lowerRoman"/>
+      <w:lvlText w:val="%3."/>
+      <w:lvlJc w:val="right"/>
+      <w:pPr>
+        <w:ind w:left="2160" w:hanging="180"/>
+      </w:pPr>
+    </w:lvl>
+    <w:lvl w:ilvl="3" w:tplc="080A000F" w:tentative="1">
+      <w:start w:val="1"/>
+      <w:numFmt w:val="decimal"/>
+      <w:lvlText w:val="%4."/>
+      <w:lvlJc w:val="left"/>
+      <w:pPr>
+        <w:ind w:left="2880" w:hanging="360"/>
+      </w:pPr>
+    </w:lvl>
+    <w:lvl w:ilvl="4" w:tplc="080A0019" w:tentative="1">
+      <w:start w:val="1"/>
+      <w:numFmt w:val="lowerLetter"/>
+      <w:lvlText w:val="%5."/>
+      <w:lvlJc w:val="left"/>
+      <w:pPr>
+        <w:ind w:left="3600" w:hanging="360"/>
+      </w:pPr>
+    </w:lvl>
+    <w:lvl w:ilvl="5" w:tplc="080A001B" w:tentative="1">
+      <w:start w:val="1"/>
+      <w:numFmt w:val="lowerRoman"/>
+      <w:lvlText w:val="%6."/>
+      <w:lvlJc w:val="right"/>
+      <w:pPr>
+        <w:ind w:left="4320" w:hanging="180"/>
+      </w:pPr>
+    </w:lvl>
+    <w:lvl w:ilvl="6" w:tplc="080A000F" w:tentative="1">
+      <w:start w:val="1"/>
+      <w:numFmt w:val="decimal"/>
+      <w:lvlText w:val="%7."/>
+      <w:lvlJc w:val="left"/>
+      <w:pPr>
+        <w:ind w:left="5040" w:hanging="360"/>
+      </w:pPr>
+    </w:lvl>
+    <w:lvl w:ilvl="7" w:tplc="080A0019" w:tentative="1">
+      <w:start w:val="1"/>
+      <w:numFmt w:val="lowerLetter"/>
+      <w:lvlText w:val="%8."/>
+      <w:lvlJc w:val="left"/>
+      <w:pPr>
+        <w:ind w:left="5760" w:hanging="360"/>
+      </w:pPr>
+    </w:lvl>
+    <w:lvl w:ilvl="8" w:tplc="080A001B" w:tentative="1">
+      <w:start w:val="1"/>
+      <w:numFmt w:val="lowerRoman"/>
+      <w:lvlText w:val="%9."/>
+      <w:lvlJc w:val="right"/>
+      <w:pPr>
+        <w:ind w:left="6480" w:hanging="180"/>
+      </w:pPr>
+    </w:lvl>
+  </w:abstractNum>
+  <w:abstractNum w:abstractNumId="37" w15:restartNumberingAfterBreak="0">
     <w:nsid w:val="561C2CA5"/>
     <w:multiLevelType w:val="hybridMultilevel"/>
     <w:tmpl w:val="3D648FD0"/>
@@ -16263,7 +19492,7 @@
       </w:pPr>
     </w:lvl>
   </w:abstractNum>
-  <w:abstractNum w:abstractNumId="33" w15:restartNumberingAfterBreak="0">
+  <w:abstractNum w:abstractNumId="38" w15:restartNumberingAfterBreak="0">
     <w:nsid w:val="57A46456"/>
     <w:multiLevelType w:val="hybridMultilevel"/>
     <w:tmpl w:val="03345E58"/>
@@ -16349,7 +19578,7 @@
       </w:pPr>
     </w:lvl>
   </w:abstractNum>
-  <w:abstractNum w:abstractNumId="34" w15:restartNumberingAfterBreak="0">
+  <w:abstractNum w:abstractNumId="39" w15:restartNumberingAfterBreak="0">
     <w:nsid w:val="5AAB09B5"/>
     <w:multiLevelType w:val="hybridMultilevel"/>
     <w:tmpl w:val="307A010C"/>
@@ -16438,7 +19667,7 @@
       </w:pPr>
     </w:lvl>
   </w:abstractNum>
-  <w:abstractNum w:abstractNumId="35" w15:restartNumberingAfterBreak="0">
+  <w:abstractNum w:abstractNumId="40" w15:restartNumberingAfterBreak="0">
     <w:nsid w:val="5BC840FE"/>
     <w:multiLevelType w:val="hybridMultilevel"/>
     <w:tmpl w:val="482C2B66"/>
@@ -16527,7 +19756,7 @@
       </w:pPr>
     </w:lvl>
   </w:abstractNum>
-  <w:abstractNum w:abstractNumId="36" w15:restartNumberingAfterBreak="0">
+  <w:abstractNum w:abstractNumId="41" w15:restartNumberingAfterBreak="0">
     <w:nsid w:val="5BD13D8D"/>
     <w:multiLevelType w:val="hybridMultilevel"/>
     <w:tmpl w:val="8250BDFE"/>
@@ -16616,7 +19845,7 @@
       </w:pPr>
     </w:lvl>
   </w:abstractNum>
-  <w:abstractNum w:abstractNumId="37" w15:restartNumberingAfterBreak="0">
+  <w:abstractNum w:abstractNumId="42" w15:restartNumberingAfterBreak="0">
     <w:nsid w:val="5E467585"/>
     <w:multiLevelType w:val="hybridMultilevel"/>
     <w:tmpl w:val="482C2B66"/>
@@ -16705,7 +19934,7 @@
       </w:pPr>
     </w:lvl>
   </w:abstractNum>
-  <w:abstractNum w:abstractNumId="38" w15:restartNumberingAfterBreak="0">
+  <w:abstractNum w:abstractNumId="43" w15:restartNumberingAfterBreak="0">
     <w:nsid w:val="63B67D44"/>
     <w:multiLevelType w:val="hybridMultilevel"/>
     <w:tmpl w:val="FE76BDEA"/>
@@ -16794,7 +20023,96 @@
       </w:pPr>
     </w:lvl>
   </w:abstractNum>
-  <w:abstractNum w:abstractNumId="39" w15:restartNumberingAfterBreak="0">
+  <w:abstractNum w:abstractNumId="44" w15:restartNumberingAfterBreak="0">
+    <w:nsid w:val="651B0C7C"/>
+    <w:multiLevelType w:val="hybridMultilevel"/>
+    <w:tmpl w:val="9822F712"/>
+    <w:lvl w:ilvl="0" w:tplc="080A000F">
+      <w:start w:val="1"/>
+      <w:numFmt w:val="decimal"/>
+      <w:lvlText w:val="%1."/>
+      <w:lvlJc w:val="left"/>
+      <w:pPr>
+        <w:ind w:left="720" w:hanging="360"/>
+      </w:pPr>
+      <w:rPr>
+        <w:rFonts w:hint="default"/>
+      </w:rPr>
+    </w:lvl>
+    <w:lvl w:ilvl="1" w:tplc="080A0019" w:tentative="1">
+      <w:start w:val="1"/>
+      <w:numFmt w:val="lowerLetter"/>
+      <w:lvlText w:val="%2."/>
+      <w:lvlJc w:val="left"/>
+      <w:pPr>
+        <w:ind w:left="1440" w:hanging="360"/>
+      </w:pPr>
+    </w:lvl>
+    <w:lvl w:ilvl="2" w:tplc="080A001B" w:tentative="1">
+      <w:start w:val="1"/>
+      <w:numFmt w:val="lowerRoman"/>
+      <w:lvlText w:val="%3."/>
+      <w:lvlJc w:val="right"/>
+      <w:pPr>
+        <w:ind w:left="2160" w:hanging="180"/>
+      </w:pPr>
+    </w:lvl>
+    <w:lvl w:ilvl="3" w:tplc="080A000F" w:tentative="1">
+      <w:start w:val="1"/>
+      <w:numFmt w:val="decimal"/>
+      <w:lvlText w:val="%4."/>
+      <w:lvlJc w:val="left"/>
+      <w:pPr>
+        <w:ind w:left="2880" w:hanging="360"/>
+      </w:pPr>
+    </w:lvl>
+    <w:lvl w:ilvl="4" w:tplc="080A0019" w:tentative="1">
+      <w:start w:val="1"/>
+      <w:numFmt w:val="lowerLetter"/>
+      <w:lvlText w:val="%5."/>
+      <w:lvlJc w:val="left"/>
+      <w:pPr>
+        <w:ind w:left="3600" w:hanging="360"/>
+      </w:pPr>
+    </w:lvl>
+    <w:lvl w:ilvl="5" w:tplc="080A001B" w:tentative="1">
+      <w:start w:val="1"/>
+      <w:numFmt w:val="lowerRoman"/>
+      <w:lvlText w:val="%6."/>
+      <w:lvlJc w:val="right"/>
+      <w:pPr>
+        <w:ind w:left="4320" w:hanging="180"/>
+      </w:pPr>
+    </w:lvl>
+    <w:lvl w:ilvl="6" w:tplc="080A000F" w:tentative="1">
+      <w:start w:val="1"/>
+      <w:numFmt w:val="decimal"/>
+      <w:lvlText w:val="%7."/>
+      <w:lvlJc w:val="left"/>
+      <w:pPr>
+        <w:ind w:left="5040" w:hanging="360"/>
+      </w:pPr>
+    </w:lvl>
+    <w:lvl w:ilvl="7" w:tplc="080A0019" w:tentative="1">
+      <w:start w:val="1"/>
+      <w:numFmt w:val="lowerLetter"/>
+      <w:lvlText w:val="%8."/>
+      <w:lvlJc w:val="left"/>
+      <w:pPr>
+        <w:ind w:left="5760" w:hanging="360"/>
+      </w:pPr>
+    </w:lvl>
+    <w:lvl w:ilvl="8" w:tplc="080A001B" w:tentative="1">
+      <w:start w:val="1"/>
+      <w:numFmt w:val="lowerRoman"/>
+      <w:lvlText w:val="%9."/>
+      <w:lvlJc w:val="right"/>
+      <w:pPr>
+        <w:ind w:left="6480" w:hanging="180"/>
+      </w:pPr>
+    </w:lvl>
+  </w:abstractNum>
+  <w:abstractNum w:abstractNumId="45" w15:restartNumberingAfterBreak="0">
     <w:nsid w:val="6C2B0AC8"/>
     <w:multiLevelType w:val="hybridMultilevel"/>
     <w:tmpl w:val="918C2B7C"/>
@@ -16883,7 +20201,7 @@
       </w:pPr>
     </w:lvl>
   </w:abstractNum>
-  <w:abstractNum w:abstractNumId="40" w15:restartNumberingAfterBreak="0">
+  <w:abstractNum w:abstractNumId="46" w15:restartNumberingAfterBreak="0">
     <w:nsid w:val="6DDF514F"/>
     <w:multiLevelType w:val="hybridMultilevel"/>
     <w:tmpl w:val="2E942A82"/>
@@ -16972,7 +20290,7 @@
       </w:pPr>
     </w:lvl>
   </w:abstractNum>
-  <w:abstractNum w:abstractNumId="41" w15:restartNumberingAfterBreak="0">
+  <w:abstractNum w:abstractNumId="47" w15:restartNumberingAfterBreak="0">
     <w:nsid w:val="6F4B5BB9"/>
     <w:multiLevelType w:val="hybridMultilevel"/>
     <w:tmpl w:val="320EC0EE"/>
@@ -17058,7 +20376,7 @@
       </w:pPr>
     </w:lvl>
   </w:abstractNum>
-  <w:abstractNum w:abstractNumId="42" w15:restartNumberingAfterBreak="0">
+  <w:abstractNum w:abstractNumId="48" w15:restartNumberingAfterBreak="0">
     <w:nsid w:val="70CA3D5F"/>
     <w:multiLevelType w:val="hybridMultilevel"/>
     <w:tmpl w:val="2B70B5A8"/>
@@ -17147,7 +20465,7 @@
       </w:pPr>
     </w:lvl>
   </w:abstractNum>
-  <w:abstractNum w:abstractNumId="43" w15:restartNumberingAfterBreak="0">
+  <w:abstractNum w:abstractNumId="49" w15:restartNumberingAfterBreak="0">
     <w:nsid w:val="72C00CA1"/>
     <w:multiLevelType w:val="hybridMultilevel"/>
     <w:tmpl w:val="555E8DF0"/>
@@ -17260,7 +20578,7 @@
       </w:rPr>
     </w:lvl>
   </w:abstractNum>
-  <w:abstractNum w:abstractNumId="44" w15:restartNumberingAfterBreak="0">
+  <w:abstractNum w:abstractNumId="50" w15:restartNumberingAfterBreak="0">
     <w:nsid w:val="74327D04"/>
     <w:multiLevelType w:val="hybridMultilevel"/>
     <w:tmpl w:val="03345E58"/>
@@ -17346,7 +20664,7 @@
       </w:pPr>
     </w:lvl>
   </w:abstractNum>
-  <w:abstractNum w:abstractNumId="45" w15:restartNumberingAfterBreak="0">
+  <w:abstractNum w:abstractNumId="51" w15:restartNumberingAfterBreak="0">
     <w:nsid w:val="76EA44C9"/>
     <w:multiLevelType w:val="hybridMultilevel"/>
     <w:tmpl w:val="306ADD48"/>
@@ -17435,7 +20753,7 @@
       </w:pPr>
     </w:lvl>
   </w:abstractNum>
-  <w:abstractNum w:abstractNumId="46" w15:restartNumberingAfterBreak="0">
+  <w:abstractNum w:abstractNumId="52" w15:restartNumberingAfterBreak="0">
     <w:nsid w:val="799A69F0"/>
     <w:multiLevelType w:val="hybridMultilevel"/>
     <w:tmpl w:val="EE92F95C"/>
@@ -17524,7 +20842,96 @@
       </w:pPr>
     </w:lvl>
   </w:abstractNum>
-  <w:abstractNum w:abstractNumId="47" w15:restartNumberingAfterBreak="0">
+  <w:abstractNum w:abstractNumId="53" w15:restartNumberingAfterBreak="0">
+    <w:nsid w:val="7ACB1C3D"/>
+    <w:multiLevelType w:val="hybridMultilevel"/>
+    <w:tmpl w:val="390C089A"/>
+    <w:lvl w:ilvl="0" w:tplc="080A000F">
+      <w:start w:val="1"/>
+      <w:numFmt w:val="decimal"/>
+      <w:lvlText w:val="%1."/>
+      <w:lvlJc w:val="left"/>
+      <w:pPr>
+        <w:ind w:left="720" w:hanging="360"/>
+      </w:pPr>
+      <w:rPr>
+        <w:rFonts w:hint="default"/>
+      </w:rPr>
+    </w:lvl>
+    <w:lvl w:ilvl="1" w:tplc="080A0019" w:tentative="1">
+      <w:start w:val="1"/>
+      <w:numFmt w:val="lowerLetter"/>
+      <w:lvlText w:val="%2."/>
+      <w:lvlJc w:val="left"/>
+      <w:pPr>
+        <w:ind w:left="1440" w:hanging="360"/>
+      </w:pPr>
+    </w:lvl>
+    <w:lvl w:ilvl="2" w:tplc="080A001B" w:tentative="1">
+      <w:start w:val="1"/>
+      <w:numFmt w:val="lowerRoman"/>
+      <w:lvlText w:val="%3."/>
+      <w:lvlJc w:val="right"/>
+      <w:pPr>
+        <w:ind w:left="2160" w:hanging="180"/>
+      </w:pPr>
+    </w:lvl>
+    <w:lvl w:ilvl="3" w:tplc="080A000F" w:tentative="1">
+      <w:start w:val="1"/>
+      <w:numFmt w:val="decimal"/>
+      <w:lvlText w:val="%4."/>
+      <w:lvlJc w:val="left"/>
+      <w:pPr>
+        <w:ind w:left="2880" w:hanging="360"/>
+      </w:pPr>
+    </w:lvl>
+    <w:lvl w:ilvl="4" w:tplc="080A0019" w:tentative="1">
+      <w:start w:val="1"/>
+      <w:numFmt w:val="lowerLetter"/>
+      <w:lvlText w:val="%5."/>
+      <w:lvlJc w:val="left"/>
+      <w:pPr>
+        <w:ind w:left="3600" w:hanging="360"/>
+      </w:pPr>
+    </w:lvl>
+    <w:lvl w:ilvl="5" w:tplc="080A001B" w:tentative="1">
+      <w:start w:val="1"/>
+      <w:numFmt w:val="lowerRoman"/>
+      <w:lvlText w:val="%6."/>
+      <w:lvlJc w:val="right"/>
+      <w:pPr>
+        <w:ind w:left="4320" w:hanging="180"/>
+      </w:pPr>
+    </w:lvl>
+    <w:lvl w:ilvl="6" w:tplc="080A000F" w:tentative="1">
+      <w:start w:val="1"/>
+      <w:numFmt w:val="decimal"/>
+      <w:lvlText w:val="%7."/>
+      <w:lvlJc w:val="left"/>
+      <w:pPr>
+        <w:ind w:left="5040" w:hanging="360"/>
+      </w:pPr>
+    </w:lvl>
+    <w:lvl w:ilvl="7" w:tplc="080A0019" w:tentative="1">
+      <w:start w:val="1"/>
+      <w:numFmt w:val="lowerLetter"/>
+      <w:lvlText w:val="%8."/>
+      <w:lvlJc w:val="left"/>
+      <w:pPr>
+        <w:ind w:left="5760" w:hanging="360"/>
+      </w:pPr>
+    </w:lvl>
+    <w:lvl w:ilvl="8" w:tplc="080A001B" w:tentative="1">
+      <w:start w:val="1"/>
+      <w:numFmt w:val="lowerRoman"/>
+      <w:lvlText w:val="%9."/>
+      <w:lvlJc w:val="right"/>
+      <w:pPr>
+        <w:ind w:left="6480" w:hanging="180"/>
+      </w:pPr>
+    </w:lvl>
+  </w:abstractNum>
+  <w:abstractNum w:abstractNumId="54" w15:restartNumberingAfterBreak="0">
     <w:nsid w:val="7E153D32"/>
     <w:multiLevelType w:val="hybridMultilevel"/>
     <w:tmpl w:val="E11A5820"/>
@@ -17614,91 +21021,91 @@
     </w:lvl>
   </w:abstractNum>
   <w:num w:numId="1" w16cid:durableId="514610846">
-    <w:abstractNumId w:val="30"/>
+    <w:abstractNumId w:val="34"/>
   </w:num>
   <w:num w:numId="2" w16cid:durableId="1508670391">
+    <w:abstractNumId w:val="37"/>
+  </w:num>
+  <w:num w:numId="3" w16cid:durableId="138035655">
+    <w:abstractNumId w:val="47"/>
+  </w:num>
+  <w:num w:numId="4" w16cid:durableId="2116515725">
+    <w:abstractNumId w:val="13"/>
+  </w:num>
+  <w:num w:numId="5" w16cid:durableId="280459714">
+    <w:abstractNumId w:val="22"/>
+  </w:num>
+  <w:num w:numId="6" w16cid:durableId="361831714">
+    <w:abstractNumId w:val="38"/>
+  </w:num>
+  <w:num w:numId="7" w16cid:durableId="497311111">
+    <w:abstractNumId w:val="20"/>
+  </w:num>
+  <w:num w:numId="8" w16cid:durableId="101533394">
+    <w:abstractNumId w:val="19"/>
+  </w:num>
+  <w:num w:numId="9" w16cid:durableId="719986799">
+    <w:abstractNumId w:val="46"/>
+  </w:num>
+  <w:num w:numId="10" w16cid:durableId="1295023570">
+    <w:abstractNumId w:val="27"/>
+  </w:num>
+  <w:num w:numId="11" w16cid:durableId="1363819218">
+    <w:abstractNumId w:val="50"/>
+  </w:num>
+  <w:num w:numId="12" w16cid:durableId="1938949339">
+    <w:abstractNumId w:val="16"/>
+  </w:num>
+  <w:num w:numId="13" w16cid:durableId="937640001">
+    <w:abstractNumId w:val="26"/>
+  </w:num>
+  <w:num w:numId="14" w16cid:durableId="187528219">
+    <w:abstractNumId w:val="48"/>
+  </w:num>
+  <w:num w:numId="15" w16cid:durableId="1343361189">
+    <w:abstractNumId w:val="23"/>
+  </w:num>
+  <w:num w:numId="16" w16cid:durableId="425466878">
+    <w:abstractNumId w:val="40"/>
+  </w:num>
+  <w:num w:numId="17" w16cid:durableId="1559900817">
+    <w:abstractNumId w:val="24"/>
+  </w:num>
+  <w:num w:numId="18" w16cid:durableId="603003784">
     <w:abstractNumId w:val="32"/>
   </w:num>
-  <w:num w:numId="3" w16cid:durableId="138035655">
-    <w:abstractNumId w:val="41"/>
-  </w:num>
-  <w:num w:numId="4" w16cid:durableId="2116515725">
-    <w:abstractNumId w:val="10"/>
-  </w:num>
-  <w:num w:numId="5" w16cid:durableId="280459714">
-    <w:abstractNumId w:val="18"/>
-  </w:num>
-  <w:num w:numId="6" w16cid:durableId="361831714">
-    <w:abstractNumId w:val="33"/>
-  </w:num>
-  <w:num w:numId="7" w16cid:durableId="497311111">
-    <w:abstractNumId w:val="17"/>
-  </w:num>
-  <w:num w:numId="8" w16cid:durableId="101533394">
-    <w:abstractNumId w:val="16"/>
-  </w:num>
-  <w:num w:numId="9" w16cid:durableId="719986799">
-    <w:abstractNumId w:val="40"/>
-  </w:num>
-  <w:num w:numId="10" w16cid:durableId="1295023570">
-    <w:abstractNumId w:val="23"/>
-  </w:num>
-  <w:num w:numId="11" w16cid:durableId="1363819218">
-    <w:abstractNumId w:val="44"/>
-  </w:num>
-  <w:num w:numId="12" w16cid:durableId="1938949339">
-    <w:abstractNumId w:val="13"/>
-  </w:num>
-  <w:num w:numId="13" w16cid:durableId="937640001">
-    <w:abstractNumId w:val="22"/>
-  </w:num>
-  <w:num w:numId="14" w16cid:durableId="187528219">
-    <w:abstractNumId w:val="42"/>
-  </w:num>
-  <w:num w:numId="15" w16cid:durableId="1343361189">
-    <w:abstractNumId w:val="19"/>
-  </w:num>
-  <w:num w:numId="16" w16cid:durableId="425466878">
-    <w:abstractNumId w:val="35"/>
-  </w:num>
-  <w:num w:numId="17" w16cid:durableId="1559900817">
-    <w:abstractNumId w:val="20"/>
-  </w:num>
-  <w:num w:numId="18" w16cid:durableId="603003784">
-    <w:abstractNumId w:val="28"/>
-  </w:num>
   <w:num w:numId="19" w16cid:durableId="193153548">
-    <w:abstractNumId w:val="5"/>
+    <w:abstractNumId w:val="6"/>
   </w:num>
   <w:num w:numId="20" w16cid:durableId="1751006812">
-    <w:abstractNumId w:val="43"/>
+    <w:abstractNumId w:val="49"/>
   </w:num>
   <w:num w:numId="21" w16cid:durableId="2106608613">
-    <w:abstractNumId w:val="21"/>
+    <w:abstractNumId w:val="25"/>
   </w:num>
   <w:num w:numId="22" w16cid:durableId="1892617148">
-    <w:abstractNumId w:val="25"/>
+    <w:abstractNumId w:val="29"/>
   </w:num>
   <w:num w:numId="23" w16cid:durableId="803238149">
-    <w:abstractNumId w:val="29"/>
+    <w:abstractNumId w:val="33"/>
   </w:num>
   <w:num w:numId="24" w16cid:durableId="1434084708">
     <w:abstractNumId w:val="1"/>
   </w:num>
   <w:num w:numId="25" w16cid:durableId="603535673">
-    <w:abstractNumId w:val="26"/>
+    <w:abstractNumId w:val="30"/>
   </w:num>
   <w:num w:numId="26" w16cid:durableId="895899166">
-    <w:abstractNumId w:val="37"/>
+    <w:abstractNumId w:val="42"/>
   </w:num>
   <w:num w:numId="27" w16cid:durableId="10886145">
     <w:abstractNumId w:val="2"/>
   </w:num>
   <w:num w:numId="28" w16cid:durableId="1651712435">
-    <w:abstractNumId w:val="6"/>
+    <w:abstractNumId w:val="9"/>
   </w:num>
   <w:num w:numId="29" w16cid:durableId="806701981">
-    <w:abstractNumId w:val="11"/>
+    <w:abstractNumId w:val="14"/>
   </w:num>
   <w:num w:numId="30" w16cid:durableId="1511866708">
     <w:abstractNumId w:val="3"/>
@@ -17707,55 +21114,76 @@
     <w:abstractNumId w:val="0"/>
   </w:num>
   <w:num w:numId="32" w16cid:durableId="1628779477">
-    <w:abstractNumId w:val="14"/>
+    <w:abstractNumId w:val="17"/>
   </w:num>
   <w:num w:numId="33" w16cid:durableId="1043871434">
+    <w:abstractNumId w:val="10"/>
+  </w:num>
+  <w:num w:numId="34" w16cid:durableId="1448155619">
+    <w:abstractNumId w:val="31"/>
+  </w:num>
+  <w:num w:numId="35" w16cid:durableId="1561868054">
+    <w:abstractNumId w:val="43"/>
+  </w:num>
+  <w:num w:numId="36" w16cid:durableId="82264231">
+    <w:abstractNumId w:val="54"/>
+  </w:num>
+  <w:num w:numId="37" w16cid:durableId="466826204">
+    <w:abstractNumId w:val="41"/>
+  </w:num>
+  <w:num w:numId="38" w16cid:durableId="655450675">
+    <w:abstractNumId w:val="11"/>
+  </w:num>
+  <w:num w:numId="39" w16cid:durableId="1411391045">
+    <w:abstractNumId w:val="51"/>
+  </w:num>
+  <w:num w:numId="40" w16cid:durableId="1003778602">
+    <w:abstractNumId w:val="12"/>
+  </w:num>
+  <w:num w:numId="41" w16cid:durableId="780144501">
+    <w:abstractNumId w:val="18"/>
+  </w:num>
+  <w:num w:numId="42" w16cid:durableId="855116203">
+    <w:abstractNumId w:val="5"/>
+  </w:num>
+  <w:num w:numId="43" w16cid:durableId="2117940439">
+    <w:abstractNumId w:val="35"/>
+  </w:num>
+  <w:num w:numId="44" w16cid:durableId="279383343">
+    <w:abstractNumId w:val="52"/>
+  </w:num>
+  <w:num w:numId="45" w16cid:durableId="1010566424">
+    <w:abstractNumId w:val="15"/>
+  </w:num>
+  <w:num w:numId="46" w16cid:durableId="1663922779">
+    <w:abstractNumId w:val="45"/>
+  </w:num>
+  <w:num w:numId="47" w16cid:durableId="237332191">
+    <w:abstractNumId w:val="28"/>
+  </w:num>
+  <w:num w:numId="48" w16cid:durableId="1944651207">
+    <w:abstractNumId w:val="39"/>
+  </w:num>
+  <w:num w:numId="49" w16cid:durableId="494995876">
+    <w:abstractNumId w:val="44"/>
+  </w:num>
+  <w:num w:numId="50" w16cid:durableId="27338682">
     <w:abstractNumId w:val="7"/>
   </w:num>
-  <w:num w:numId="34" w16cid:durableId="1448155619">
-    <w:abstractNumId w:val="27"/>
-  </w:num>
-  <w:num w:numId="35" w16cid:durableId="1561868054">
-    <w:abstractNumId w:val="38"/>
-  </w:num>
-  <w:num w:numId="36" w16cid:durableId="82264231">
-    <w:abstractNumId w:val="47"/>
-  </w:num>
-  <w:num w:numId="37" w16cid:durableId="466826204">
-    <w:abstractNumId w:val="36"/>
-  </w:num>
-  <w:num w:numId="38" w16cid:durableId="655450675">
+  <w:num w:numId="51" w16cid:durableId="579214114">
     <w:abstractNumId w:val="8"/>
   </w:num>
-  <w:num w:numId="39" w16cid:durableId="1411391045">
-    <w:abstractNumId w:val="45"/>
-  </w:num>
-  <w:num w:numId="40" w16cid:durableId="1003778602">
-    <w:abstractNumId w:val="9"/>
-  </w:num>
-  <w:num w:numId="41" w16cid:durableId="780144501">
-    <w:abstractNumId w:val="15"/>
-  </w:num>
-  <w:num w:numId="42" w16cid:durableId="855116203">
+  <w:num w:numId="52" w16cid:durableId="374087555">
     <w:abstractNumId w:val="4"/>
   </w:num>
-  <w:num w:numId="43" w16cid:durableId="2117940439">
-    <w:abstractNumId w:val="31"/>
+  <w:num w:numId="53" w16cid:durableId="428813327">
+    <w:abstractNumId w:val="21"/>
   </w:num>
-  <w:num w:numId="44" w16cid:durableId="279383343">
-    <w:abstractNumId w:val="46"/>
+  <w:num w:numId="54" w16cid:durableId="2015181639">
+    <w:abstractNumId w:val="53"/>
   </w:num>
-  <w:num w:numId="45" w16cid:durableId="1010566424">
-    <w:abstractNumId w:val="12"/>
-  </w:num>
-  <w:num w:numId="46" w16cid:durableId="1663922779">
-    <w:abstractNumId w:val="39"/>
-  </w:num>
-  <w:num w:numId="47" w16cid:durableId="237332191">
-    <w:abstractNumId w:val="24"/>
-  </w:num>
-  <w:num w:numId="48" w16cid:durableId="1944651207">
-    <w:abstractNumId w:val="34"/>
+  <w:num w:numId="55" w16cid:durableId="589505698">
+    <w:abstractNumId w:val="36"/>
   </w:num>
   <w:numIdMacAtCleanup w:val="48"/>
 </w:numbering>
@@ -18649,6 +22077,7 @@
     <w:rsidRoot w:val="004A4BAE"/>
     <w:rsid w:val="0040251B"/>
     <w:rsid w:val="004A4BAE"/>
+    <w:rsid w:val="004E606B"/>
     <w:rsid w:val="00553A0E"/>
     <w:rsid w:val="00585A67"/>
     <w:rsid w:val="0058689A"/>

</xml_diff>

<commit_message>
ref: se modificaron los input de ConsultarReporte. Ademas, se agrego su JavaScript
</commit_message>
<xml_diff>
--- a/Documentacion/CU- iCrash.docx
+++ b/Documentacion/CU- iCrash.docx
@@ -896,7 +896,7 @@
           <w:r>
             <w:fldChar w:fldCharType="separate"/>
           </w:r>
-          <w:hyperlink w:anchor="_Toc120019230" w:history="1">
+          <w:hyperlink w:anchor="_Toc120126799" w:history="1">
             <w:r>
               <w:rPr>
                 <w:rStyle w:val="Hipervnculo"/>
@@ -923,7 +923,7 @@
                 <w:noProof/>
                 <w:webHidden/>
               </w:rPr>
-              <w:instrText xml:space="preserve"> PAGEREF _Toc120019230 \h </w:instrText>
+              <w:instrText xml:space="preserve"> PAGEREF _Toc120126799 \h </w:instrText>
             </w:r>
             <w:r>
               <w:rPr>
@@ -966,7 +966,7 @@
               <w:lang w:eastAsia="es-MX"/>
             </w:rPr>
           </w:pPr>
-          <w:hyperlink w:anchor="_Toc120019231" w:history="1">
+          <w:hyperlink w:anchor="_Toc120126800" w:history="1">
             <w:r>
               <w:rPr>
                 <w:rStyle w:val="Hipervnculo"/>
@@ -994,7 +994,7 @@
                 <w:noProof/>
                 <w:webHidden/>
               </w:rPr>
-              <w:instrText xml:space="preserve"> PAGEREF _Toc120019231 \h </w:instrText>
+              <w:instrText xml:space="preserve"> PAGEREF _Toc120126800 \h </w:instrText>
             </w:r>
             <w:r>
               <w:rPr>
@@ -1037,7 +1037,7 @@
               <w:lang w:eastAsia="es-MX"/>
             </w:rPr>
           </w:pPr>
-          <w:hyperlink w:anchor="_Toc120019232" w:history="1">
+          <w:hyperlink w:anchor="_Toc120126801" w:history="1">
             <w:r>
               <w:rPr>
                 <w:rStyle w:val="Hipervnculo"/>
@@ -1065,7 +1065,7 @@
                 <w:noProof/>
                 <w:webHidden/>
               </w:rPr>
-              <w:instrText xml:space="preserve"> PAGEREF _Toc120019232 \h </w:instrText>
+              <w:instrText xml:space="preserve"> PAGEREF _Toc120126801 \h </w:instrText>
             </w:r>
             <w:r>
               <w:rPr>
@@ -1108,7 +1108,7 @@
               <w:lang w:eastAsia="es-MX"/>
             </w:rPr>
           </w:pPr>
-          <w:hyperlink w:anchor="_Toc120019233" w:history="1">
+          <w:hyperlink w:anchor="_Toc120126802" w:history="1">
             <w:r>
               <w:rPr>
                 <w:rStyle w:val="Hipervnculo"/>
@@ -1136,7 +1136,7 @@
                 <w:noProof/>
                 <w:webHidden/>
               </w:rPr>
-              <w:instrText xml:space="preserve"> PAGEREF _Toc120019233 \h </w:instrText>
+              <w:instrText xml:space="preserve"> PAGEREF _Toc120126802 \h </w:instrText>
             </w:r>
             <w:r>
               <w:rPr>
@@ -1179,7 +1179,7 @@
               <w:lang w:eastAsia="es-MX"/>
             </w:rPr>
           </w:pPr>
-          <w:hyperlink w:anchor="_Toc120019234" w:history="1">
+          <w:hyperlink w:anchor="_Toc120126803" w:history="1">
             <w:r>
               <w:rPr>
                 <w:rStyle w:val="Hipervnculo"/>
@@ -1207,7 +1207,7 @@
                 <w:noProof/>
                 <w:webHidden/>
               </w:rPr>
-              <w:instrText xml:space="preserve"> PAGEREF _Toc120019234 \h </w:instrText>
+              <w:instrText xml:space="preserve"> PAGEREF _Toc120126803 \h </w:instrText>
             </w:r>
             <w:r>
               <w:rPr>
@@ -1250,7 +1250,7 @@
               <w:lang w:eastAsia="es-MX"/>
             </w:rPr>
           </w:pPr>
-          <w:hyperlink w:anchor="_Toc120019235" w:history="1">
+          <w:hyperlink w:anchor="_Toc120126804" w:history="1">
             <w:r>
               <w:rPr>
                 <w:rStyle w:val="Hipervnculo"/>
@@ -1278,7 +1278,7 @@
                 <w:noProof/>
                 <w:webHidden/>
               </w:rPr>
-              <w:instrText xml:space="preserve"> PAGEREF _Toc120019235 \h </w:instrText>
+              <w:instrText xml:space="preserve"> PAGEREF _Toc120126804 \h </w:instrText>
             </w:r>
             <w:r>
               <w:rPr>
@@ -1321,7 +1321,7 @@
               <w:lang w:eastAsia="es-MX"/>
             </w:rPr>
           </w:pPr>
-          <w:hyperlink w:anchor="_Toc120019236" w:history="1">
+          <w:hyperlink w:anchor="_Toc120126805" w:history="1">
             <w:r>
               <w:rPr>
                 <w:rStyle w:val="Hipervnculo"/>
@@ -1349,7 +1349,7 @@
                 <w:noProof/>
                 <w:webHidden/>
               </w:rPr>
-              <w:instrText xml:space="preserve"> PAGEREF _Toc120019236 \h </w:instrText>
+              <w:instrText xml:space="preserve"> PAGEREF _Toc120126805 \h </w:instrText>
             </w:r>
             <w:r>
               <w:rPr>
@@ -1392,7 +1392,7 @@
               <w:lang w:eastAsia="es-MX"/>
             </w:rPr>
           </w:pPr>
-          <w:hyperlink w:anchor="_Toc120019237" w:history="1">
+          <w:hyperlink w:anchor="_Toc120126806" w:history="1">
             <w:r>
               <w:rPr>
                 <w:rStyle w:val="Hipervnculo"/>
@@ -1420,7 +1420,7 @@
                 <w:noProof/>
                 <w:webHidden/>
               </w:rPr>
-              <w:instrText xml:space="preserve"> PAGEREF _Toc120019237 \h </w:instrText>
+              <w:instrText xml:space="preserve"> PAGEREF _Toc120126806 \h </w:instrText>
             </w:r>
             <w:r>
               <w:rPr>
@@ -1463,7 +1463,7 @@
               <w:lang w:eastAsia="es-MX"/>
             </w:rPr>
           </w:pPr>
-          <w:hyperlink w:anchor="_Toc120019238" w:history="1">
+          <w:hyperlink w:anchor="_Toc120126807" w:history="1">
             <w:r>
               <w:rPr>
                 <w:rStyle w:val="Hipervnculo"/>
@@ -1491,7 +1491,7 @@
                 <w:noProof/>
                 <w:webHidden/>
               </w:rPr>
-              <w:instrText xml:space="preserve"> PAGEREF _Toc120019238 \h </w:instrText>
+              <w:instrText xml:space="preserve"> PAGEREF _Toc120126807 \h </w:instrText>
             </w:r>
             <w:r>
               <w:rPr>
@@ -1534,7 +1534,7 @@
               <w:lang w:eastAsia="es-MX"/>
             </w:rPr>
           </w:pPr>
-          <w:hyperlink w:anchor="_Toc120019239" w:history="1">
+          <w:hyperlink w:anchor="_Toc120126808" w:history="1">
             <w:r>
               <w:rPr>
                 <w:rStyle w:val="Hipervnculo"/>
@@ -1562,7 +1562,7 @@
                 <w:noProof/>
                 <w:webHidden/>
               </w:rPr>
-              <w:instrText xml:space="preserve"> PAGEREF _Toc120019239 \h </w:instrText>
+              <w:instrText xml:space="preserve"> PAGEREF _Toc120126808 \h </w:instrText>
             </w:r>
             <w:r>
               <w:rPr>
@@ -1605,7 +1605,7 @@
               <w:lang w:eastAsia="es-MX"/>
             </w:rPr>
           </w:pPr>
-          <w:hyperlink w:anchor="_Toc120019240" w:history="1">
+          <w:hyperlink w:anchor="_Toc120126809" w:history="1">
             <w:r>
               <w:rPr>
                 <w:rStyle w:val="Hipervnculo"/>
@@ -1633,7 +1633,7 @@
                 <w:noProof/>
                 <w:webHidden/>
               </w:rPr>
-              <w:instrText xml:space="preserve"> PAGEREF _Toc120019240 \h </w:instrText>
+              <w:instrText xml:space="preserve"> PAGEREF _Toc120126809 \h </w:instrText>
             </w:r>
             <w:r>
               <w:rPr>
@@ -1676,7 +1676,7 @@
               <w:lang w:eastAsia="es-MX"/>
             </w:rPr>
           </w:pPr>
-          <w:hyperlink w:anchor="_Toc120019241" w:history="1">
+          <w:hyperlink w:anchor="_Toc120126810" w:history="1">
             <w:r>
               <w:rPr>
                 <w:rStyle w:val="Hipervnculo"/>
@@ -1704,7 +1704,7 @@
                 <w:noProof/>
                 <w:webHidden/>
               </w:rPr>
-              <w:instrText xml:space="preserve"> PAGEREF _Toc120019241 \h </w:instrText>
+              <w:instrText xml:space="preserve"> PAGEREF _Toc120126810 \h </w:instrText>
             </w:r>
             <w:r>
               <w:rPr>
@@ -1747,7 +1747,7 @@
               <w:lang w:eastAsia="es-MX"/>
             </w:rPr>
           </w:pPr>
-          <w:hyperlink w:anchor="_Toc120019242" w:history="1">
+          <w:hyperlink w:anchor="_Toc120126811" w:history="1">
             <w:r>
               <w:rPr>
                 <w:rStyle w:val="Hipervnculo"/>
@@ -1775,7 +1775,7 @@
                 <w:noProof/>
                 <w:webHidden/>
               </w:rPr>
-              <w:instrText xml:space="preserve"> PAGEREF _Toc120019242 \h </w:instrText>
+              <w:instrText xml:space="preserve"> PAGEREF _Toc120126811 \h </w:instrText>
             </w:r>
             <w:r>
               <w:rPr>
@@ -1796,6 +1796,1145 @@
                 <w:webHidden/>
               </w:rPr>
               <w:t>8</w:t>
+            </w:r>
+            <w:r>
+              <w:rPr>
+                <w:noProof/>
+                <w:webHidden/>
+              </w:rPr>
+              <w:fldChar w:fldCharType="end"/>
+            </w:r>
+          </w:hyperlink>
+        </w:p>
+        <w:p>
+          <w:pPr>
+            <w:pStyle w:val="TDC2"/>
+            <w:tabs>
+              <w:tab w:val="right" w:leader="dot" w:pos="8828"/>
+            </w:tabs>
+            <w:rPr>
+              <w:rFonts w:asciiTheme="minorHAnsi" w:eastAsiaTheme="minorEastAsia" w:hAnsiTheme="minorHAnsi"/>
+              <w:noProof/>
+              <w:lang w:eastAsia="es-MX"/>
+            </w:rPr>
+          </w:pPr>
+          <w:hyperlink w:anchor="_Toc120126812" w:history="1">
+            <w:r>
+              <w:rPr>
+                <w:rStyle w:val="Hipervnculo"/>
+                <w:rFonts w:cs="Arial"/>
+                <w:noProof/>
+              </w:rPr>
+              <w:t>CU. – Consultar pólizas</w:t>
+            </w:r>
+            <w:r>
+              <w:rPr>
+                <w:noProof/>
+                <w:webHidden/>
+              </w:rPr>
+              <w:tab/>
+            </w:r>
+            <w:r>
+              <w:rPr>
+                <w:noProof/>
+                <w:webHidden/>
+              </w:rPr>
+              <w:fldChar w:fldCharType="begin"/>
+            </w:r>
+            <w:r>
+              <w:rPr>
+                <w:noProof/>
+                <w:webHidden/>
+              </w:rPr>
+              <w:instrText xml:space="preserve"> PAGEREF _Toc120126812 \h </w:instrText>
+            </w:r>
+            <w:r>
+              <w:rPr>
+                <w:noProof/>
+                <w:webHidden/>
+              </w:rPr>
+            </w:r>
+            <w:r>
+              <w:rPr>
+                <w:noProof/>
+                <w:webHidden/>
+              </w:rPr>
+              <w:fldChar w:fldCharType="separate"/>
+            </w:r>
+            <w:r>
+              <w:rPr>
+                <w:noProof/>
+                <w:webHidden/>
+              </w:rPr>
+              <w:t>9</w:t>
+            </w:r>
+            <w:r>
+              <w:rPr>
+                <w:noProof/>
+                <w:webHidden/>
+              </w:rPr>
+              <w:fldChar w:fldCharType="end"/>
+            </w:r>
+          </w:hyperlink>
+        </w:p>
+        <w:p>
+          <w:pPr>
+            <w:pStyle w:val="TDC3"/>
+            <w:tabs>
+              <w:tab w:val="right" w:leader="dot" w:pos="8828"/>
+            </w:tabs>
+            <w:rPr>
+              <w:rFonts w:asciiTheme="minorHAnsi" w:eastAsiaTheme="minorEastAsia" w:hAnsiTheme="minorHAnsi"/>
+              <w:noProof/>
+              <w:lang w:eastAsia="es-MX"/>
+            </w:rPr>
+          </w:pPr>
+          <w:hyperlink w:anchor="_Toc120126813" w:history="1">
+            <w:r>
+              <w:rPr>
+                <w:rStyle w:val="Hipervnculo"/>
+                <w:rFonts w:cs="Arial"/>
+                <w:noProof/>
+              </w:rPr>
+              <w:t>Descripción de caso de uso</w:t>
+            </w:r>
+            <w:r>
+              <w:rPr>
+                <w:noProof/>
+                <w:webHidden/>
+              </w:rPr>
+              <w:tab/>
+            </w:r>
+            <w:r>
+              <w:rPr>
+                <w:noProof/>
+                <w:webHidden/>
+              </w:rPr>
+              <w:fldChar w:fldCharType="begin"/>
+            </w:r>
+            <w:r>
+              <w:rPr>
+                <w:noProof/>
+                <w:webHidden/>
+              </w:rPr>
+              <w:instrText xml:space="preserve"> PAGEREF _Toc120126813 \h </w:instrText>
+            </w:r>
+            <w:r>
+              <w:rPr>
+                <w:noProof/>
+                <w:webHidden/>
+              </w:rPr>
+            </w:r>
+            <w:r>
+              <w:rPr>
+                <w:noProof/>
+                <w:webHidden/>
+              </w:rPr>
+              <w:fldChar w:fldCharType="separate"/>
+            </w:r>
+            <w:r>
+              <w:rPr>
+                <w:noProof/>
+                <w:webHidden/>
+              </w:rPr>
+              <w:t>9</w:t>
+            </w:r>
+            <w:r>
+              <w:rPr>
+                <w:noProof/>
+                <w:webHidden/>
+              </w:rPr>
+              <w:fldChar w:fldCharType="end"/>
+            </w:r>
+          </w:hyperlink>
+        </w:p>
+        <w:p>
+          <w:pPr>
+            <w:pStyle w:val="TDC2"/>
+            <w:tabs>
+              <w:tab w:val="right" w:leader="dot" w:pos="8828"/>
+            </w:tabs>
+            <w:rPr>
+              <w:rFonts w:asciiTheme="minorHAnsi" w:eastAsiaTheme="minorEastAsia" w:hAnsiTheme="minorHAnsi"/>
+              <w:noProof/>
+              <w:lang w:eastAsia="es-MX"/>
+            </w:rPr>
+          </w:pPr>
+          <w:hyperlink w:anchor="_Toc120126814" w:history="1">
+            <w:r>
+              <w:rPr>
+                <w:rStyle w:val="Hipervnculo"/>
+                <w:rFonts w:cs="Arial"/>
+                <w:noProof/>
+              </w:rPr>
+              <w:t>CU. – Consultar póliza</w:t>
+            </w:r>
+            <w:r>
+              <w:rPr>
+                <w:noProof/>
+                <w:webHidden/>
+              </w:rPr>
+              <w:tab/>
+            </w:r>
+            <w:r>
+              <w:rPr>
+                <w:noProof/>
+                <w:webHidden/>
+              </w:rPr>
+              <w:fldChar w:fldCharType="begin"/>
+            </w:r>
+            <w:r>
+              <w:rPr>
+                <w:noProof/>
+                <w:webHidden/>
+              </w:rPr>
+              <w:instrText xml:space="preserve"> PAGEREF _Toc120126814 \h </w:instrText>
+            </w:r>
+            <w:r>
+              <w:rPr>
+                <w:noProof/>
+                <w:webHidden/>
+              </w:rPr>
+            </w:r>
+            <w:r>
+              <w:rPr>
+                <w:noProof/>
+                <w:webHidden/>
+              </w:rPr>
+              <w:fldChar w:fldCharType="separate"/>
+            </w:r>
+            <w:r>
+              <w:rPr>
+                <w:noProof/>
+                <w:webHidden/>
+              </w:rPr>
+              <w:t>10</w:t>
+            </w:r>
+            <w:r>
+              <w:rPr>
+                <w:noProof/>
+                <w:webHidden/>
+              </w:rPr>
+              <w:fldChar w:fldCharType="end"/>
+            </w:r>
+          </w:hyperlink>
+        </w:p>
+        <w:p>
+          <w:pPr>
+            <w:pStyle w:val="TDC3"/>
+            <w:tabs>
+              <w:tab w:val="right" w:leader="dot" w:pos="8828"/>
+            </w:tabs>
+            <w:rPr>
+              <w:rFonts w:asciiTheme="minorHAnsi" w:eastAsiaTheme="minorEastAsia" w:hAnsiTheme="minorHAnsi"/>
+              <w:noProof/>
+              <w:lang w:eastAsia="es-MX"/>
+            </w:rPr>
+          </w:pPr>
+          <w:hyperlink w:anchor="_Toc120126815" w:history="1">
+            <w:r>
+              <w:rPr>
+                <w:rStyle w:val="Hipervnculo"/>
+                <w:rFonts w:cs="Arial"/>
+                <w:noProof/>
+              </w:rPr>
+              <w:t>Descripción de caso de uso</w:t>
+            </w:r>
+            <w:r>
+              <w:rPr>
+                <w:noProof/>
+                <w:webHidden/>
+              </w:rPr>
+              <w:tab/>
+            </w:r>
+            <w:r>
+              <w:rPr>
+                <w:noProof/>
+                <w:webHidden/>
+              </w:rPr>
+              <w:fldChar w:fldCharType="begin"/>
+            </w:r>
+            <w:r>
+              <w:rPr>
+                <w:noProof/>
+                <w:webHidden/>
+              </w:rPr>
+              <w:instrText xml:space="preserve"> PAGEREF _Toc120126815 \h </w:instrText>
+            </w:r>
+            <w:r>
+              <w:rPr>
+                <w:noProof/>
+                <w:webHidden/>
+              </w:rPr>
+            </w:r>
+            <w:r>
+              <w:rPr>
+                <w:noProof/>
+                <w:webHidden/>
+              </w:rPr>
+              <w:fldChar w:fldCharType="separate"/>
+            </w:r>
+            <w:r>
+              <w:rPr>
+                <w:noProof/>
+                <w:webHidden/>
+              </w:rPr>
+              <w:t>10</w:t>
+            </w:r>
+            <w:r>
+              <w:rPr>
+                <w:noProof/>
+                <w:webHidden/>
+              </w:rPr>
+              <w:fldChar w:fldCharType="end"/>
+            </w:r>
+          </w:hyperlink>
+        </w:p>
+        <w:p>
+          <w:pPr>
+            <w:pStyle w:val="TDC2"/>
+            <w:tabs>
+              <w:tab w:val="right" w:leader="dot" w:pos="8828"/>
+            </w:tabs>
+            <w:rPr>
+              <w:rFonts w:asciiTheme="minorHAnsi" w:eastAsiaTheme="minorEastAsia" w:hAnsiTheme="minorHAnsi"/>
+              <w:noProof/>
+              <w:lang w:eastAsia="es-MX"/>
+            </w:rPr>
+          </w:pPr>
+          <w:hyperlink w:anchor="_Toc120126816" w:history="1">
+            <w:r>
+              <w:rPr>
+                <w:rStyle w:val="Hipervnculo"/>
+                <w:rFonts w:cs="Arial"/>
+                <w:noProof/>
+              </w:rPr>
+              <w:t>CU. – Consultar reportes</w:t>
+            </w:r>
+            <w:r>
+              <w:rPr>
+                <w:noProof/>
+                <w:webHidden/>
+              </w:rPr>
+              <w:tab/>
+            </w:r>
+            <w:r>
+              <w:rPr>
+                <w:noProof/>
+                <w:webHidden/>
+              </w:rPr>
+              <w:fldChar w:fldCharType="begin"/>
+            </w:r>
+            <w:r>
+              <w:rPr>
+                <w:noProof/>
+                <w:webHidden/>
+              </w:rPr>
+              <w:instrText xml:space="preserve"> PAGEREF _Toc120126816 \h </w:instrText>
+            </w:r>
+            <w:r>
+              <w:rPr>
+                <w:noProof/>
+                <w:webHidden/>
+              </w:rPr>
+            </w:r>
+            <w:r>
+              <w:rPr>
+                <w:noProof/>
+                <w:webHidden/>
+              </w:rPr>
+              <w:fldChar w:fldCharType="separate"/>
+            </w:r>
+            <w:r>
+              <w:rPr>
+                <w:noProof/>
+                <w:webHidden/>
+              </w:rPr>
+              <w:t>11</w:t>
+            </w:r>
+            <w:r>
+              <w:rPr>
+                <w:noProof/>
+                <w:webHidden/>
+              </w:rPr>
+              <w:fldChar w:fldCharType="end"/>
+            </w:r>
+          </w:hyperlink>
+        </w:p>
+        <w:p>
+          <w:pPr>
+            <w:pStyle w:val="TDC3"/>
+            <w:tabs>
+              <w:tab w:val="right" w:leader="dot" w:pos="8828"/>
+            </w:tabs>
+            <w:rPr>
+              <w:rFonts w:asciiTheme="minorHAnsi" w:eastAsiaTheme="minorEastAsia" w:hAnsiTheme="minorHAnsi"/>
+              <w:noProof/>
+              <w:lang w:eastAsia="es-MX"/>
+            </w:rPr>
+          </w:pPr>
+          <w:hyperlink w:anchor="_Toc120126817" w:history="1">
+            <w:r>
+              <w:rPr>
+                <w:rStyle w:val="Hipervnculo"/>
+                <w:rFonts w:cs="Arial"/>
+                <w:noProof/>
+              </w:rPr>
+              <w:t>Descripción de caso de uso</w:t>
+            </w:r>
+            <w:r>
+              <w:rPr>
+                <w:noProof/>
+                <w:webHidden/>
+              </w:rPr>
+              <w:tab/>
+            </w:r>
+            <w:r>
+              <w:rPr>
+                <w:noProof/>
+                <w:webHidden/>
+              </w:rPr>
+              <w:fldChar w:fldCharType="begin"/>
+            </w:r>
+            <w:r>
+              <w:rPr>
+                <w:noProof/>
+                <w:webHidden/>
+              </w:rPr>
+              <w:instrText xml:space="preserve"> PAGEREF _Toc120126817 \h </w:instrText>
+            </w:r>
+            <w:r>
+              <w:rPr>
+                <w:noProof/>
+                <w:webHidden/>
+              </w:rPr>
+            </w:r>
+            <w:r>
+              <w:rPr>
+                <w:noProof/>
+                <w:webHidden/>
+              </w:rPr>
+              <w:fldChar w:fldCharType="separate"/>
+            </w:r>
+            <w:r>
+              <w:rPr>
+                <w:noProof/>
+                <w:webHidden/>
+              </w:rPr>
+              <w:t>11</w:t>
+            </w:r>
+            <w:r>
+              <w:rPr>
+                <w:noProof/>
+                <w:webHidden/>
+              </w:rPr>
+              <w:fldChar w:fldCharType="end"/>
+            </w:r>
+          </w:hyperlink>
+        </w:p>
+        <w:p>
+          <w:pPr>
+            <w:pStyle w:val="TDC2"/>
+            <w:tabs>
+              <w:tab w:val="right" w:leader="dot" w:pos="8828"/>
+            </w:tabs>
+            <w:rPr>
+              <w:rFonts w:asciiTheme="minorHAnsi" w:eastAsiaTheme="minorEastAsia" w:hAnsiTheme="minorHAnsi"/>
+              <w:noProof/>
+              <w:lang w:eastAsia="es-MX"/>
+            </w:rPr>
+          </w:pPr>
+          <w:hyperlink w:anchor="_Toc120126818" w:history="1">
+            <w:r>
+              <w:rPr>
+                <w:rStyle w:val="Hipervnculo"/>
+                <w:rFonts w:cs="Arial"/>
+                <w:noProof/>
+              </w:rPr>
+              <w:t>CU. – Ver detalles reporte</w:t>
+            </w:r>
+            <w:r>
+              <w:rPr>
+                <w:noProof/>
+                <w:webHidden/>
+              </w:rPr>
+              <w:tab/>
+            </w:r>
+            <w:r>
+              <w:rPr>
+                <w:noProof/>
+                <w:webHidden/>
+              </w:rPr>
+              <w:fldChar w:fldCharType="begin"/>
+            </w:r>
+            <w:r>
+              <w:rPr>
+                <w:noProof/>
+                <w:webHidden/>
+              </w:rPr>
+              <w:instrText xml:space="preserve"> PAGEREF _Toc120126818 \h </w:instrText>
+            </w:r>
+            <w:r>
+              <w:rPr>
+                <w:noProof/>
+                <w:webHidden/>
+              </w:rPr>
+            </w:r>
+            <w:r>
+              <w:rPr>
+                <w:noProof/>
+                <w:webHidden/>
+              </w:rPr>
+              <w:fldChar w:fldCharType="separate"/>
+            </w:r>
+            <w:r>
+              <w:rPr>
+                <w:noProof/>
+                <w:webHidden/>
+              </w:rPr>
+              <w:t>12</w:t>
+            </w:r>
+            <w:r>
+              <w:rPr>
+                <w:noProof/>
+                <w:webHidden/>
+              </w:rPr>
+              <w:fldChar w:fldCharType="end"/>
+            </w:r>
+          </w:hyperlink>
+        </w:p>
+        <w:p>
+          <w:pPr>
+            <w:pStyle w:val="TDC3"/>
+            <w:tabs>
+              <w:tab w:val="right" w:leader="dot" w:pos="8828"/>
+            </w:tabs>
+            <w:rPr>
+              <w:rFonts w:asciiTheme="minorHAnsi" w:eastAsiaTheme="minorEastAsia" w:hAnsiTheme="minorHAnsi"/>
+              <w:noProof/>
+              <w:lang w:eastAsia="es-MX"/>
+            </w:rPr>
+          </w:pPr>
+          <w:hyperlink w:anchor="_Toc120126819" w:history="1">
+            <w:r>
+              <w:rPr>
+                <w:rStyle w:val="Hipervnculo"/>
+                <w:rFonts w:cs="Arial"/>
+                <w:noProof/>
+              </w:rPr>
+              <w:t>Descripción de caso de uso</w:t>
+            </w:r>
+            <w:r>
+              <w:rPr>
+                <w:noProof/>
+                <w:webHidden/>
+              </w:rPr>
+              <w:tab/>
+            </w:r>
+            <w:r>
+              <w:rPr>
+                <w:noProof/>
+                <w:webHidden/>
+              </w:rPr>
+              <w:fldChar w:fldCharType="begin"/>
+            </w:r>
+            <w:r>
+              <w:rPr>
+                <w:noProof/>
+                <w:webHidden/>
+              </w:rPr>
+              <w:instrText xml:space="preserve"> PAGEREF _Toc120126819 \h </w:instrText>
+            </w:r>
+            <w:r>
+              <w:rPr>
+                <w:noProof/>
+                <w:webHidden/>
+              </w:rPr>
+            </w:r>
+            <w:r>
+              <w:rPr>
+                <w:noProof/>
+                <w:webHidden/>
+              </w:rPr>
+              <w:fldChar w:fldCharType="separate"/>
+            </w:r>
+            <w:r>
+              <w:rPr>
+                <w:noProof/>
+                <w:webHidden/>
+              </w:rPr>
+              <w:t>12</w:t>
+            </w:r>
+            <w:r>
+              <w:rPr>
+                <w:noProof/>
+                <w:webHidden/>
+              </w:rPr>
+              <w:fldChar w:fldCharType="end"/>
+            </w:r>
+          </w:hyperlink>
+        </w:p>
+        <w:p>
+          <w:pPr>
+            <w:pStyle w:val="TDC2"/>
+            <w:tabs>
+              <w:tab w:val="right" w:leader="dot" w:pos="8828"/>
+            </w:tabs>
+            <w:rPr>
+              <w:rFonts w:asciiTheme="minorHAnsi" w:eastAsiaTheme="minorEastAsia" w:hAnsiTheme="minorHAnsi"/>
+              <w:noProof/>
+              <w:lang w:eastAsia="es-MX"/>
+            </w:rPr>
+          </w:pPr>
+          <w:hyperlink w:anchor="_Toc120126820" w:history="1">
+            <w:r>
+              <w:rPr>
+                <w:rStyle w:val="Hipervnculo"/>
+                <w:rFonts w:cs="Arial"/>
+                <w:noProof/>
+              </w:rPr>
+              <w:t>CU.- Iniciar Sesión Ajustador</w:t>
+            </w:r>
+            <w:r>
+              <w:rPr>
+                <w:noProof/>
+                <w:webHidden/>
+              </w:rPr>
+              <w:tab/>
+            </w:r>
+            <w:r>
+              <w:rPr>
+                <w:noProof/>
+                <w:webHidden/>
+              </w:rPr>
+              <w:fldChar w:fldCharType="begin"/>
+            </w:r>
+            <w:r>
+              <w:rPr>
+                <w:noProof/>
+                <w:webHidden/>
+              </w:rPr>
+              <w:instrText xml:space="preserve"> PAGEREF _Toc120126820 \h </w:instrText>
+            </w:r>
+            <w:r>
+              <w:rPr>
+                <w:noProof/>
+                <w:webHidden/>
+              </w:rPr>
+            </w:r>
+            <w:r>
+              <w:rPr>
+                <w:noProof/>
+                <w:webHidden/>
+              </w:rPr>
+              <w:fldChar w:fldCharType="separate"/>
+            </w:r>
+            <w:r>
+              <w:rPr>
+                <w:noProof/>
+                <w:webHidden/>
+              </w:rPr>
+              <w:t>13</w:t>
+            </w:r>
+            <w:r>
+              <w:rPr>
+                <w:noProof/>
+                <w:webHidden/>
+              </w:rPr>
+              <w:fldChar w:fldCharType="end"/>
+            </w:r>
+          </w:hyperlink>
+        </w:p>
+        <w:p>
+          <w:pPr>
+            <w:pStyle w:val="TDC3"/>
+            <w:tabs>
+              <w:tab w:val="right" w:leader="dot" w:pos="8828"/>
+            </w:tabs>
+            <w:rPr>
+              <w:rFonts w:asciiTheme="minorHAnsi" w:eastAsiaTheme="minorEastAsia" w:hAnsiTheme="minorHAnsi"/>
+              <w:noProof/>
+              <w:lang w:eastAsia="es-MX"/>
+            </w:rPr>
+          </w:pPr>
+          <w:hyperlink w:anchor="_Toc120126821" w:history="1">
+            <w:r>
+              <w:rPr>
+                <w:rStyle w:val="Hipervnculo"/>
+                <w:rFonts w:cs="Arial"/>
+                <w:noProof/>
+              </w:rPr>
+              <w:t>Descripción de caso de uso</w:t>
+            </w:r>
+            <w:r>
+              <w:rPr>
+                <w:noProof/>
+                <w:webHidden/>
+              </w:rPr>
+              <w:tab/>
+            </w:r>
+            <w:r>
+              <w:rPr>
+                <w:noProof/>
+                <w:webHidden/>
+              </w:rPr>
+              <w:fldChar w:fldCharType="begin"/>
+            </w:r>
+            <w:r>
+              <w:rPr>
+                <w:noProof/>
+                <w:webHidden/>
+              </w:rPr>
+              <w:instrText xml:space="preserve"> PAGEREF _Toc120126821 \h </w:instrText>
+            </w:r>
+            <w:r>
+              <w:rPr>
+                <w:noProof/>
+                <w:webHidden/>
+              </w:rPr>
+            </w:r>
+            <w:r>
+              <w:rPr>
+                <w:noProof/>
+                <w:webHidden/>
+              </w:rPr>
+              <w:fldChar w:fldCharType="separate"/>
+            </w:r>
+            <w:r>
+              <w:rPr>
+                <w:noProof/>
+                <w:webHidden/>
+              </w:rPr>
+              <w:t>13</w:t>
+            </w:r>
+            <w:r>
+              <w:rPr>
+                <w:noProof/>
+                <w:webHidden/>
+              </w:rPr>
+              <w:fldChar w:fldCharType="end"/>
+            </w:r>
+          </w:hyperlink>
+        </w:p>
+        <w:p>
+          <w:pPr>
+            <w:pStyle w:val="TDC2"/>
+            <w:tabs>
+              <w:tab w:val="right" w:leader="dot" w:pos="8828"/>
+            </w:tabs>
+            <w:rPr>
+              <w:rFonts w:asciiTheme="minorHAnsi" w:eastAsiaTheme="minorEastAsia" w:hAnsiTheme="minorHAnsi"/>
+              <w:noProof/>
+              <w:lang w:eastAsia="es-MX"/>
+            </w:rPr>
+          </w:pPr>
+          <w:hyperlink w:anchor="_Toc120126822" w:history="1">
+            <w:r>
+              <w:rPr>
+                <w:rStyle w:val="Hipervnculo"/>
+                <w:rFonts w:cs="Arial"/>
+                <w:noProof/>
+              </w:rPr>
+              <w:t>CU.- Consultar reportes asignados</w:t>
+            </w:r>
+            <w:r>
+              <w:rPr>
+                <w:noProof/>
+                <w:webHidden/>
+              </w:rPr>
+              <w:tab/>
+            </w:r>
+            <w:r>
+              <w:rPr>
+                <w:noProof/>
+                <w:webHidden/>
+              </w:rPr>
+              <w:fldChar w:fldCharType="begin"/>
+            </w:r>
+            <w:r>
+              <w:rPr>
+                <w:noProof/>
+                <w:webHidden/>
+              </w:rPr>
+              <w:instrText xml:space="preserve"> PAGEREF _Toc120126822 \h </w:instrText>
+            </w:r>
+            <w:r>
+              <w:rPr>
+                <w:noProof/>
+                <w:webHidden/>
+              </w:rPr>
+            </w:r>
+            <w:r>
+              <w:rPr>
+                <w:noProof/>
+                <w:webHidden/>
+              </w:rPr>
+              <w:fldChar w:fldCharType="separate"/>
+            </w:r>
+            <w:r>
+              <w:rPr>
+                <w:noProof/>
+                <w:webHidden/>
+              </w:rPr>
+              <w:t>14</w:t>
+            </w:r>
+            <w:r>
+              <w:rPr>
+                <w:noProof/>
+                <w:webHidden/>
+              </w:rPr>
+              <w:fldChar w:fldCharType="end"/>
+            </w:r>
+          </w:hyperlink>
+        </w:p>
+        <w:p>
+          <w:pPr>
+            <w:pStyle w:val="TDC3"/>
+            <w:tabs>
+              <w:tab w:val="right" w:leader="dot" w:pos="8828"/>
+            </w:tabs>
+            <w:rPr>
+              <w:rFonts w:asciiTheme="minorHAnsi" w:eastAsiaTheme="minorEastAsia" w:hAnsiTheme="minorHAnsi"/>
+              <w:noProof/>
+              <w:lang w:eastAsia="es-MX"/>
+            </w:rPr>
+          </w:pPr>
+          <w:hyperlink w:anchor="_Toc120126823" w:history="1">
+            <w:r>
+              <w:rPr>
+                <w:rStyle w:val="Hipervnculo"/>
+                <w:rFonts w:cs="Arial"/>
+                <w:noProof/>
+                <w:lang w:val="es-ES"/>
+              </w:rPr>
+              <w:t>Descripción de caso de uso</w:t>
+            </w:r>
+            <w:r>
+              <w:rPr>
+                <w:noProof/>
+                <w:webHidden/>
+              </w:rPr>
+              <w:tab/>
+            </w:r>
+            <w:r>
+              <w:rPr>
+                <w:noProof/>
+                <w:webHidden/>
+              </w:rPr>
+              <w:fldChar w:fldCharType="begin"/>
+            </w:r>
+            <w:r>
+              <w:rPr>
+                <w:noProof/>
+                <w:webHidden/>
+              </w:rPr>
+              <w:instrText xml:space="preserve"> PAGEREF _Toc120126823 \h </w:instrText>
+            </w:r>
+            <w:r>
+              <w:rPr>
+                <w:noProof/>
+                <w:webHidden/>
+              </w:rPr>
+            </w:r>
+            <w:r>
+              <w:rPr>
+                <w:noProof/>
+                <w:webHidden/>
+              </w:rPr>
+              <w:fldChar w:fldCharType="separate"/>
+            </w:r>
+            <w:r>
+              <w:rPr>
+                <w:noProof/>
+                <w:webHidden/>
+              </w:rPr>
+              <w:t>14</w:t>
+            </w:r>
+            <w:r>
+              <w:rPr>
+                <w:noProof/>
+                <w:webHidden/>
+              </w:rPr>
+              <w:fldChar w:fldCharType="end"/>
+            </w:r>
+          </w:hyperlink>
+        </w:p>
+        <w:p>
+          <w:pPr>
+            <w:pStyle w:val="TDC2"/>
+            <w:tabs>
+              <w:tab w:val="right" w:leader="dot" w:pos="8828"/>
+            </w:tabs>
+            <w:rPr>
+              <w:rFonts w:asciiTheme="minorHAnsi" w:eastAsiaTheme="minorEastAsia" w:hAnsiTheme="minorHAnsi"/>
+              <w:noProof/>
+              <w:lang w:eastAsia="es-MX"/>
+            </w:rPr>
+          </w:pPr>
+          <w:hyperlink w:anchor="_Toc120126824" w:history="1">
+            <w:r>
+              <w:rPr>
+                <w:rStyle w:val="Hipervnculo"/>
+                <w:rFonts w:cs="Arial"/>
+                <w:noProof/>
+              </w:rPr>
+              <w:t>CU.- Dictaminar Reporte</w:t>
+            </w:r>
+            <w:r>
+              <w:rPr>
+                <w:noProof/>
+                <w:webHidden/>
+              </w:rPr>
+              <w:tab/>
+            </w:r>
+            <w:r>
+              <w:rPr>
+                <w:noProof/>
+                <w:webHidden/>
+              </w:rPr>
+              <w:fldChar w:fldCharType="begin"/>
+            </w:r>
+            <w:r>
+              <w:rPr>
+                <w:noProof/>
+                <w:webHidden/>
+              </w:rPr>
+              <w:instrText xml:space="preserve"> PAGEREF _Toc120126824 \h </w:instrText>
+            </w:r>
+            <w:r>
+              <w:rPr>
+                <w:noProof/>
+                <w:webHidden/>
+              </w:rPr>
+            </w:r>
+            <w:r>
+              <w:rPr>
+                <w:noProof/>
+                <w:webHidden/>
+              </w:rPr>
+              <w:fldChar w:fldCharType="separate"/>
+            </w:r>
+            <w:r>
+              <w:rPr>
+                <w:noProof/>
+                <w:webHidden/>
+              </w:rPr>
+              <w:t>15</w:t>
+            </w:r>
+            <w:r>
+              <w:rPr>
+                <w:noProof/>
+                <w:webHidden/>
+              </w:rPr>
+              <w:fldChar w:fldCharType="end"/>
+            </w:r>
+          </w:hyperlink>
+        </w:p>
+        <w:p>
+          <w:pPr>
+            <w:pStyle w:val="TDC3"/>
+            <w:tabs>
+              <w:tab w:val="right" w:leader="dot" w:pos="8828"/>
+            </w:tabs>
+            <w:rPr>
+              <w:rFonts w:asciiTheme="minorHAnsi" w:eastAsiaTheme="minorEastAsia" w:hAnsiTheme="minorHAnsi"/>
+              <w:noProof/>
+              <w:lang w:eastAsia="es-MX"/>
+            </w:rPr>
+          </w:pPr>
+          <w:hyperlink w:anchor="_Toc120126825" w:history="1">
+            <w:r>
+              <w:rPr>
+                <w:rStyle w:val="Hipervnculo"/>
+                <w:rFonts w:cs="Arial"/>
+                <w:noProof/>
+                <w:lang w:val="es-ES"/>
+              </w:rPr>
+              <w:t>Descripción de caso de uso</w:t>
+            </w:r>
+            <w:r>
+              <w:rPr>
+                <w:noProof/>
+                <w:webHidden/>
+              </w:rPr>
+              <w:tab/>
+            </w:r>
+            <w:r>
+              <w:rPr>
+                <w:noProof/>
+                <w:webHidden/>
+              </w:rPr>
+              <w:fldChar w:fldCharType="begin"/>
+            </w:r>
+            <w:r>
+              <w:rPr>
+                <w:noProof/>
+                <w:webHidden/>
+              </w:rPr>
+              <w:instrText xml:space="preserve"> PAGEREF _Toc120126825 \h </w:instrText>
+            </w:r>
+            <w:r>
+              <w:rPr>
+                <w:noProof/>
+                <w:webHidden/>
+              </w:rPr>
+            </w:r>
+            <w:r>
+              <w:rPr>
+                <w:noProof/>
+                <w:webHidden/>
+              </w:rPr>
+              <w:fldChar w:fldCharType="separate"/>
+            </w:r>
+            <w:r>
+              <w:rPr>
+                <w:noProof/>
+                <w:webHidden/>
+              </w:rPr>
+              <w:t>15</w:t>
+            </w:r>
+            <w:r>
+              <w:rPr>
+                <w:noProof/>
+                <w:webHidden/>
+              </w:rPr>
+              <w:fldChar w:fldCharType="end"/>
+            </w:r>
+          </w:hyperlink>
+        </w:p>
+        <w:p>
+          <w:pPr>
+            <w:pStyle w:val="TDC2"/>
+            <w:tabs>
+              <w:tab w:val="right" w:leader="dot" w:pos="8828"/>
+            </w:tabs>
+            <w:rPr>
+              <w:rFonts w:asciiTheme="minorHAnsi" w:eastAsiaTheme="minorEastAsia" w:hAnsiTheme="minorHAnsi"/>
+              <w:noProof/>
+              <w:lang w:eastAsia="es-MX"/>
+            </w:rPr>
+          </w:pPr>
+          <w:hyperlink w:anchor="_Toc120126826" w:history="1">
+            <w:r>
+              <w:rPr>
+                <w:rStyle w:val="Hipervnculo"/>
+                <w:rFonts w:cs="Arial"/>
+                <w:noProof/>
+              </w:rPr>
+              <w:t>CU.- Ver Detalles Reporte</w:t>
+            </w:r>
+            <w:r>
+              <w:rPr>
+                <w:noProof/>
+                <w:webHidden/>
+              </w:rPr>
+              <w:tab/>
+            </w:r>
+            <w:r>
+              <w:rPr>
+                <w:noProof/>
+                <w:webHidden/>
+              </w:rPr>
+              <w:fldChar w:fldCharType="begin"/>
+            </w:r>
+            <w:r>
+              <w:rPr>
+                <w:noProof/>
+                <w:webHidden/>
+              </w:rPr>
+              <w:instrText xml:space="preserve"> PAGEREF _Toc120126826 \h </w:instrText>
+            </w:r>
+            <w:r>
+              <w:rPr>
+                <w:noProof/>
+                <w:webHidden/>
+              </w:rPr>
+            </w:r>
+            <w:r>
+              <w:rPr>
+                <w:noProof/>
+                <w:webHidden/>
+              </w:rPr>
+              <w:fldChar w:fldCharType="separate"/>
+            </w:r>
+            <w:r>
+              <w:rPr>
+                <w:noProof/>
+                <w:webHidden/>
+              </w:rPr>
+              <w:t>16</w:t>
+            </w:r>
+            <w:r>
+              <w:rPr>
+                <w:noProof/>
+                <w:webHidden/>
+              </w:rPr>
+              <w:fldChar w:fldCharType="end"/>
+            </w:r>
+          </w:hyperlink>
+        </w:p>
+        <w:p>
+          <w:pPr>
+            <w:pStyle w:val="TDC3"/>
+            <w:tabs>
+              <w:tab w:val="right" w:leader="dot" w:pos="8828"/>
+            </w:tabs>
+            <w:rPr>
+              <w:rFonts w:asciiTheme="minorHAnsi" w:eastAsiaTheme="minorEastAsia" w:hAnsiTheme="minorHAnsi"/>
+              <w:noProof/>
+              <w:lang w:eastAsia="es-MX"/>
+            </w:rPr>
+          </w:pPr>
+          <w:hyperlink w:anchor="_Toc120126827" w:history="1">
+            <w:r>
+              <w:rPr>
+                <w:rStyle w:val="Hipervnculo"/>
+                <w:rFonts w:cs="Arial"/>
+                <w:noProof/>
+                <w:lang w:val="es-ES"/>
+              </w:rPr>
+              <w:t>Descripción de caso de uso</w:t>
+            </w:r>
+            <w:r>
+              <w:rPr>
+                <w:noProof/>
+                <w:webHidden/>
+              </w:rPr>
+              <w:tab/>
+            </w:r>
+            <w:r>
+              <w:rPr>
+                <w:noProof/>
+                <w:webHidden/>
+              </w:rPr>
+              <w:fldChar w:fldCharType="begin"/>
+            </w:r>
+            <w:r>
+              <w:rPr>
+                <w:noProof/>
+                <w:webHidden/>
+              </w:rPr>
+              <w:instrText xml:space="preserve"> PAGEREF _Toc120126827 \h </w:instrText>
+            </w:r>
+            <w:r>
+              <w:rPr>
+                <w:noProof/>
+                <w:webHidden/>
+              </w:rPr>
+            </w:r>
+            <w:r>
+              <w:rPr>
+                <w:noProof/>
+                <w:webHidden/>
+              </w:rPr>
+              <w:fldChar w:fldCharType="separate"/>
+            </w:r>
+            <w:r>
+              <w:rPr>
+                <w:noProof/>
+                <w:webHidden/>
+              </w:rPr>
+              <w:t>16</w:t>
             </w:r>
             <w:r>
               <w:rPr>
@@ -1980,14 +3119,14 @@
         <w:pStyle w:val="Ttulo1"/>
       </w:pPr>
       <w:bookmarkStart w:id="1" w:name="_Toc84102971"/>
-      <w:bookmarkStart w:id="2" w:name="_Toc120019230"/>
-      <w:bookmarkStart w:id="3" w:name="_Toc73819325"/>
-      <w:bookmarkStart w:id="4" w:name="_Toc73976499"/>
+      <w:bookmarkStart w:id="2" w:name="_Toc73819325"/>
+      <w:bookmarkStart w:id="3" w:name="_Toc73976499"/>
+      <w:bookmarkStart w:id="4" w:name="_Toc120126799"/>
       <w:r>
         <w:t>Descripciones de CU</w:t>
       </w:r>
       <w:bookmarkEnd w:id="1"/>
-      <w:bookmarkEnd w:id="2"/>
+      <w:bookmarkEnd w:id="4"/>
     </w:p>
     <w:p>
       <w:pPr>
@@ -1997,7 +3136,7 @@
         </w:rPr>
       </w:pPr>
       <w:bookmarkStart w:id="5" w:name="_Toc84102972"/>
-      <w:bookmarkStart w:id="6" w:name="_Toc120019231"/>
+      <w:bookmarkStart w:id="6" w:name="_Toc120126800"/>
       <w:r>
         <w:rPr>
           <w:rFonts w:ascii="Arial" w:hAnsi="Arial" w:cs="Arial"/>
@@ -2036,7 +3175,7 @@
         </w:rPr>
       </w:pPr>
       <w:bookmarkStart w:id="7" w:name="_Toc84102973"/>
-      <w:bookmarkStart w:id="8" w:name="_Toc120019232"/>
+      <w:bookmarkStart w:id="8" w:name="_Toc120126801"/>
       <w:r>
         <w:rPr>
           <w:rFonts w:ascii="Arial" w:hAnsi="Arial" w:cs="Arial"/>
@@ -2933,7 +4072,7 @@
         </w:rPr>
       </w:pPr>
       <w:bookmarkStart w:id="9" w:name="_Toc84102974"/>
-      <w:bookmarkStart w:id="10" w:name="_Toc120019233"/>
+      <w:bookmarkStart w:id="10" w:name="_Toc120126802"/>
       <w:r>
         <w:rPr>
           <w:rFonts w:ascii="Arial" w:hAnsi="Arial" w:cs="Arial"/>
@@ -2972,7 +4111,7 @@
         </w:rPr>
       </w:pPr>
       <w:bookmarkStart w:id="11" w:name="_Toc84102975"/>
-      <w:bookmarkStart w:id="12" w:name="_Toc120019234"/>
+      <w:bookmarkStart w:id="12" w:name="_Toc120126803"/>
       <w:r>
         <w:rPr>
           <w:rFonts w:ascii="Arial" w:hAnsi="Arial" w:cs="Arial"/>
@@ -2980,8 +4119,8 @@
         </w:rPr>
         <w:t>Descripción de caso de uso</w:t>
       </w:r>
+      <w:bookmarkEnd w:id="2"/>
       <w:bookmarkEnd w:id="3"/>
-      <w:bookmarkEnd w:id="4"/>
       <w:bookmarkEnd w:id="11"/>
       <w:bookmarkEnd w:id="12"/>
     </w:p>
@@ -4239,7 +5378,7 @@
           <w:rFonts w:ascii="Arial" w:hAnsi="Arial" w:cs="Arial"/>
         </w:rPr>
       </w:pPr>
-      <w:bookmarkStart w:id="13" w:name="_Toc120019235"/>
+      <w:bookmarkStart w:id="13" w:name="_Toc120126804"/>
       <w:r>
         <w:rPr>
           <w:rFonts w:ascii="Arial" w:hAnsi="Arial" w:cs="Arial"/>
@@ -4276,7 +5415,7 @@
           <w:color w:val="auto"/>
         </w:rPr>
       </w:pPr>
-      <w:bookmarkStart w:id="14" w:name="_Toc120019236"/>
+      <w:bookmarkStart w:id="14" w:name="_Toc120126805"/>
       <w:r>
         <w:rPr>
           <w:rFonts w:ascii="Arial" w:hAnsi="Arial" w:cs="Arial"/>
@@ -5749,7 +6888,7 @@
         </w:rPr>
       </w:pPr>
       <w:bookmarkStart w:id="15" w:name="_Toc84102976"/>
-      <w:bookmarkStart w:id="16" w:name="_Toc120019237"/>
+      <w:bookmarkStart w:id="16" w:name="_Toc120126806"/>
       <w:r>
         <w:rPr>
           <w:rFonts w:ascii="Arial" w:hAnsi="Arial" w:cs="Arial"/>
@@ -5774,7 +6913,7 @@
         </w:rPr>
       </w:pPr>
       <w:bookmarkStart w:id="17" w:name="_Toc84102977"/>
-      <w:bookmarkStart w:id="18" w:name="_Toc120019238"/>
+      <w:bookmarkStart w:id="18" w:name="_Toc120126807"/>
       <w:r>
         <w:rPr>
           <w:rFonts w:ascii="Arial" w:hAnsi="Arial" w:cs="Arial"/>
@@ -7016,7 +8155,7 @@
           <w:rFonts w:ascii="Arial" w:hAnsi="Arial" w:cs="Arial"/>
         </w:rPr>
       </w:pPr>
-      <w:bookmarkStart w:id="20" w:name="_Toc120019239"/>
+      <w:bookmarkStart w:id="20" w:name="_Toc120126808"/>
       <w:r>
         <w:rPr>
           <w:rFonts w:ascii="Arial" w:hAnsi="Arial" w:cs="Arial"/>
@@ -7046,7 +8185,7 @@
           <w:color w:val="auto"/>
         </w:rPr>
       </w:pPr>
-      <w:bookmarkStart w:id="21" w:name="_Toc120019240"/>
+      <w:bookmarkStart w:id="21" w:name="_Toc120126809"/>
       <w:r>
         <w:rPr>
           <w:rFonts w:ascii="Arial" w:hAnsi="Arial" w:cs="Arial"/>
@@ -8286,7 +9425,7 @@
           <w:rFonts w:ascii="Arial" w:hAnsi="Arial" w:cs="Arial"/>
         </w:rPr>
       </w:pPr>
-      <w:bookmarkStart w:id="22" w:name="_Toc120019241"/>
+      <w:bookmarkStart w:id="22" w:name="_Toc120126810"/>
       <w:r>
         <w:rPr>
           <w:rFonts w:ascii="Arial" w:hAnsi="Arial" w:cs="Arial"/>
@@ -8309,7 +9448,7 @@
           <w:color w:val="auto"/>
         </w:rPr>
       </w:pPr>
-      <w:bookmarkStart w:id="23" w:name="_Toc120019242"/>
+      <w:bookmarkStart w:id="23" w:name="_Toc120126811"/>
       <w:r>
         <w:rPr>
           <w:rFonts w:ascii="Arial" w:hAnsi="Arial" w:cs="Arial"/>
@@ -9355,6 +10494,7 @@
           <w:rFonts w:ascii="Arial" w:hAnsi="Arial" w:cs="Arial"/>
         </w:rPr>
       </w:pPr>
+      <w:bookmarkStart w:id="24" w:name="_Toc120126812"/>
       <w:r>
         <w:rPr>
           <w:rFonts w:ascii="Arial" w:hAnsi="Arial" w:cs="Arial"/>
@@ -9373,6 +10513,7 @@
         </w:rPr>
         <w:t>pólizas</w:t>
       </w:r>
+      <w:bookmarkEnd w:id="24"/>
     </w:p>
     <w:p>
       <w:pPr>
@@ -9382,6 +10523,7 @@
           <w:color w:val="auto"/>
         </w:rPr>
       </w:pPr>
+      <w:bookmarkStart w:id="25" w:name="_Toc120126813"/>
       <w:r>
         <w:rPr>
           <w:rFonts w:ascii="Arial" w:hAnsi="Arial" w:cs="Arial"/>
@@ -9389,6 +10531,7 @@
         </w:rPr>
         <w:t>Descripción de caso de uso</w:t>
       </w:r>
+      <w:bookmarkEnd w:id="25"/>
     </w:p>
     <w:tbl>
       <w:tblPr>
@@ -10364,6 +11507,7 @@
           <w:rFonts w:ascii="Arial" w:hAnsi="Arial" w:cs="Arial"/>
         </w:rPr>
       </w:pPr>
+      <w:bookmarkStart w:id="26" w:name="_Toc120126814"/>
       <w:r>
         <w:rPr>
           <w:rFonts w:ascii="Arial" w:hAnsi="Arial" w:cs="Arial"/>
@@ -10376,6 +11520,7 @@
         </w:rPr>
         <w:t>Consultar póliza</w:t>
       </w:r>
+      <w:bookmarkEnd w:id="26"/>
     </w:p>
     <w:p>
       <w:pPr>
@@ -10385,6 +11530,7 @@
           <w:color w:val="auto"/>
         </w:rPr>
       </w:pPr>
+      <w:bookmarkStart w:id="27" w:name="_Toc120126815"/>
       <w:r>
         <w:rPr>
           <w:rFonts w:ascii="Arial" w:hAnsi="Arial" w:cs="Arial"/>
@@ -10392,6 +11538,7 @@
         </w:rPr>
         <w:t>Descripción de caso de uso</w:t>
       </w:r>
+      <w:bookmarkEnd w:id="27"/>
     </w:p>
     <w:tbl>
       <w:tblPr>
@@ -11325,6 +12472,7 @@
           <w:rFonts w:ascii="Arial" w:hAnsi="Arial" w:cs="Arial"/>
         </w:rPr>
       </w:pPr>
+      <w:bookmarkStart w:id="28" w:name="_Toc120126816"/>
       <w:r>
         <w:rPr>
           <w:rFonts w:ascii="Arial" w:hAnsi="Arial" w:cs="Arial"/>
@@ -11343,6 +12491,7 @@
         </w:rPr>
         <w:t>s</w:t>
       </w:r>
+      <w:bookmarkEnd w:id="28"/>
     </w:p>
     <w:p>
       <w:pPr>
@@ -11352,6 +12501,7 @@
           <w:color w:val="auto"/>
         </w:rPr>
       </w:pPr>
+      <w:bookmarkStart w:id="29" w:name="_Toc120126817"/>
       <w:r>
         <w:rPr>
           <w:rFonts w:ascii="Arial" w:hAnsi="Arial" w:cs="Arial"/>
@@ -11359,6 +12509,7 @@
         </w:rPr>
         <w:t>Descripción de caso de uso</w:t>
       </w:r>
+      <w:bookmarkEnd w:id="29"/>
     </w:p>
     <w:tbl>
       <w:tblPr>
@@ -12394,6 +13545,7 @@
           <w:rFonts w:ascii="Arial" w:hAnsi="Arial" w:cs="Arial"/>
         </w:rPr>
       </w:pPr>
+      <w:bookmarkStart w:id="30" w:name="_Toc120126818"/>
       <w:r>
         <w:rPr>
           <w:rFonts w:ascii="Arial" w:hAnsi="Arial" w:cs="Arial"/>
@@ -12406,6 +13558,7 @@
         </w:rPr>
         <w:t>Ver detalles reporte</w:t>
       </w:r>
+      <w:bookmarkEnd w:id="30"/>
     </w:p>
     <w:p>
       <w:pPr>
@@ -12415,6 +13568,7 @@
           <w:color w:val="auto"/>
         </w:rPr>
       </w:pPr>
+      <w:bookmarkStart w:id="31" w:name="_Toc120126819"/>
       <w:r>
         <w:rPr>
           <w:rFonts w:ascii="Arial" w:hAnsi="Arial" w:cs="Arial"/>
@@ -12422,6 +13576,7 @@
         </w:rPr>
         <w:t>Descripción de caso de uso</w:t>
       </w:r>
+      <w:bookmarkEnd w:id="31"/>
     </w:p>
     <w:tbl>
       <w:tblPr>
@@ -13410,6 +14565,7 @@
           <w:rFonts w:ascii="Arial" w:hAnsi="Arial" w:cs="Arial"/>
         </w:rPr>
       </w:pPr>
+      <w:bookmarkStart w:id="32" w:name="_Toc120126820"/>
       <w:proofErr w:type="gramStart"/>
       <w:r>
         <w:rPr>
@@ -13424,6 +14580,7 @@
         </w:rPr>
         <w:t xml:space="preserve"> Iniciar Sesión Ajustador</w:t>
       </w:r>
+      <w:bookmarkEnd w:id="32"/>
     </w:p>
     <w:p>
       <w:pPr>
@@ -13433,6 +14590,7 @@
           <w:color w:val="auto"/>
         </w:rPr>
       </w:pPr>
+      <w:bookmarkStart w:id="33" w:name="_Toc120126821"/>
       <w:r>
         <w:rPr>
           <w:rFonts w:ascii="Arial" w:hAnsi="Arial" w:cs="Arial"/>
@@ -13440,6 +14598,7 @@
         </w:rPr>
         <w:t>Descripción de caso de uso</w:t>
       </w:r>
+      <w:bookmarkEnd w:id="33"/>
     </w:p>
     <w:p/>
     <w:tbl>
@@ -14206,6 +15365,7 @@
           <w:rFonts w:ascii="Arial" w:hAnsi="Arial" w:cs="Arial"/>
         </w:rPr>
       </w:pPr>
+      <w:bookmarkStart w:id="34" w:name="_Toc120126822"/>
       <w:proofErr w:type="gramStart"/>
       <w:r>
         <w:rPr>
@@ -14220,6 +15380,7 @@
         </w:rPr>
         <w:t xml:space="preserve"> Consultar reportes asignados</w:t>
       </w:r>
+      <w:bookmarkEnd w:id="34"/>
     </w:p>
     <w:p>
       <w:pPr>
@@ -14230,13 +15391,23 @@
           <w:lang w:val="es-ES"/>
         </w:rPr>
       </w:pPr>
+      <w:bookmarkStart w:id="35" w:name="_Toc120126823"/>
       <w:r>
         <w:rPr>
           <w:rFonts w:ascii="Arial" w:hAnsi="Arial" w:cs="Arial"/>
           <w:color w:val="auto"/>
           <w:lang w:val="es-ES"/>
         </w:rPr>
-        <w:t xml:space="preserve">Descripción de caso de uso </w:t>
+        <w:t>Descripción de caso de uso</w:t>
+      </w:r>
+      <w:bookmarkEnd w:id="35"/>
+      <w:r>
+        <w:rPr>
+          <w:rFonts w:ascii="Arial" w:hAnsi="Arial" w:cs="Arial"/>
+          <w:color w:val="auto"/>
+          <w:lang w:val="es-ES"/>
+        </w:rPr>
+        <w:t xml:space="preserve"> </w:t>
       </w:r>
     </w:p>
     <w:p>
@@ -14775,6 +15946,7 @@
           <w:rFonts w:ascii="Arial" w:hAnsi="Arial" w:cs="Arial"/>
         </w:rPr>
       </w:pPr>
+      <w:bookmarkStart w:id="36" w:name="_Toc120126824"/>
       <w:proofErr w:type="gramStart"/>
       <w:r>
         <w:rPr>
@@ -14789,6 +15961,7 @@
         </w:rPr>
         <w:t xml:space="preserve"> Dictaminar Reporte</w:t>
       </w:r>
+      <w:bookmarkEnd w:id="36"/>
     </w:p>
     <w:p>
       <w:pPr>
@@ -14799,6 +15972,7 @@
           <w:lang w:val="es-ES"/>
         </w:rPr>
       </w:pPr>
+      <w:bookmarkStart w:id="37" w:name="_Toc120126825"/>
       <w:r>
         <w:rPr>
           <w:rFonts w:ascii="Arial" w:hAnsi="Arial" w:cs="Arial"/>
@@ -14807,6 +15981,7 @@
         </w:rPr>
         <w:t>Descripción de caso de uso</w:t>
       </w:r>
+      <w:bookmarkEnd w:id="37"/>
     </w:p>
     <w:tbl>
       <w:tblPr>
@@ -15501,6 +16676,7 @@
           <w:rFonts w:ascii="Arial" w:hAnsi="Arial" w:cs="Arial"/>
         </w:rPr>
       </w:pPr>
+      <w:bookmarkStart w:id="38" w:name="_Toc120126826"/>
       <w:proofErr w:type="gramStart"/>
       <w:r>
         <w:rPr>
@@ -15515,6 +16691,7 @@
         </w:rPr>
         <w:t xml:space="preserve"> Ver Detalles Reporte</w:t>
       </w:r>
+      <w:bookmarkEnd w:id="38"/>
     </w:p>
     <w:p>
       <w:pPr>
@@ -15524,6 +16701,7 @@
           <w:lang w:val="es-ES"/>
         </w:rPr>
       </w:pPr>
+      <w:bookmarkStart w:id="39" w:name="_Toc120126827"/>
       <w:r>
         <w:rPr>
           <w:rFonts w:ascii="Arial" w:hAnsi="Arial" w:cs="Arial"/>
@@ -15532,6 +16710,7 @@
         </w:rPr>
         <w:t>Descripción de caso de uso</w:t>
       </w:r>
+      <w:bookmarkEnd w:id="39"/>
     </w:p>
     <w:p>
       <w:pPr>
@@ -22089,6 +23268,7 @@
     <w:rsid w:val="008662EE"/>
     <w:rsid w:val="00887A6B"/>
     <w:rsid w:val="008A7D68"/>
+    <w:rsid w:val="009559E6"/>
     <w:rsid w:val="00C92BA5"/>
     <w:rsid w:val="00E529BB"/>
     <w:rsid w:val="00E61DD5"/>

</xml_diff>